<commit_message>
Effacement de la liste d'ennemi
Lors de la mort du joueur, la liste d'ennemi est effacé afin que ceux-ci ne soient pas de nouveau là lorsque le joueur relance une partie
</commit_message>
<xml_diff>
--- a/doc/Nussthi-rapport_technique.docx
+++ b/doc/Nussthi-rapport_technique.docx
@@ -1404,8 +1404,4548 @@
       </w:r>
       <w:bookmarkEnd w:id="3"/>
     </w:p>
-    <w:p/>
-    <w:p/>
+    <w:p>
+      <w:pPr>
+        <w:pStyle w:val="Titre2"/>
+      </w:pPr>
+      <w:r>
+        <w:t>Problème lors du débogage</w:t>
+      </w:r>
+      <w:bookmarkStart w:id="4" w:name="_GoBack"/>
+      <w:bookmarkEnd w:id="4"/>
+    </w:p>
+    <w:p>
+      <w:r>
+        <w:t xml:space="preserve">Quand je voulais déboguer, des fichiers continuaient de charger alors que le programme était lancé, cela affichait une erreur et ensuite mon programme crashait. Pour y remédier M. Conus à instancier un ennemi dans le menu afin que tous les fichiers soient présents, on peut retrouver cette </w:t>
+      </w:r>
+      <w:r>
+        <w:t>instanciation entre les balises</w:t>
+      </w:r>
+      <w:r>
+        <w:t xml:space="preserve"> « #ifdef QT_DEBUG » et « #endif »</w:t>
+      </w:r>
+      <w:r>
+        <w:t>.</w:t>
+      </w:r>
+    </w:p>
+    <w:p>
+      <w:pPr>
+        <w:shd w:val="clear" w:color="auto" w:fill="000000" w:themeFill="text1"/>
+        <w:tabs>
+          <w:tab w:val="left" w:pos="916"/>
+          <w:tab w:val="left" w:pos="1832"/>
+          <w:tab w:val="left" w:pos="2748"/>
+          <w:tab w:val="left" w:pos="3664"/>
+          <w:tab w:val="left" w:pos="4580"/>
+          <w:tab w:val="left" w:pos="5496"/>
+          <w:tab w:val="left" w:pos="6412"/>
+          <w:tab w:val="left" w:pos="7328"/>
+          <w:tab w:val="left" w:pos="8244"/>
+          <w:tab w:val="left" w:pos="9160"/>
+          <w:tab w:val="left" w:pos="10076"/>
+          <w:tab w:val="left" w:pos="10992"/>
+          <w:tab w:val="left" w:pos="11908"/>
+          <w:tab w:val="left" w:pos="12824"/>
+          <w:tab w:val="left" w:pos="13740"/>
+          <w:tab w:val="left" w:pos="14656"/>
+        </w:tabs>
+        <w:spacing w:after="0" w:line="240" w:lineRule="auto"/>
+        <w:rPr>
+          <w:rFonts w:ascii="Courier New" w:eastAsia="Times New Roman" w:hAnsi="Courier New" w:cs="Courier New"/>
+          <w:sz w:val="16"/>
+          <w:szCs w:val="20"/>
+          <w:lang w:eastAsia="fr-CH"/>
+        </w:rPr>
+      </w:pPr>
+      <w:r>
+        <w:rPr>
+          <w:rFonts w:ascii="Courier New" w:eastAsia="Times New Roman" w:hAnsi="Courier New" w:cs="Courier New"/>
+          <w:color w:val="55FFFF"/>
+          <w:sz w:val="16"/>
+          <w:szCs w:val="20"/>
+          <w:lang w:eastAsia="fr-CH"/>
+        </w:rPr>
+        <w:t>//!</w:t>
+      </w:r>
+      <w:r>
+        <w:rPr>
+          <w:rFonts w:ascii="Courier New" w:eastAsia="Times New Roman" w:hAnsi="Courier New" w:cs="Courier New"/>
+          <w:color w:val="C0C0C0"/>
+          <w:sz w:val="16"/>
+          <w:szCs w:val="20"/>
+          <w:lang w:eastAsia="fr-CH"/>
+        </w:rPr>
+        <w:t xml:space="preserve"> </w:t>
+      </w:r>
+      <w:r>
+        <w:rPr>
+          <w:rFonts w:ascii="Courier New" w:eastAsia="Times New Roman" w:hAnsi="Courier New" w:cs="Courier New"/>
+          <w:color w:val="55FFFF"/>
+          <w:sz w:val="16"/>
+          <w:szCs w:val="20"/>
+          <w:lang w:eastAsia="fr-CH"/>
+        </w:rPr>
+        <w:t>Crée</w:t>
+      </w:r>
+      <w:r>
+        <w:rPr>
+          <w:rFonts w:ascii="Courier New" w:eastAsia="Times New Roman" w:hAnsi="Courier New" w:cs="Courier New"/>
+          <w:color w:val="C0C0C0"/>
+          <w:sz w:val="16"/>
+          <w:szCs w:val="20"/>
+          <w:lang w:eastAsia="fr-CH"/>
+        </w:rPr>
+        <w:t xml:space="preserve"> </w:t>
+      </w:r>
+      <w:r>
+        <w:rPr>
+          <w:rFonts w:ascii="Courier New" w:eastAsia="Times New Roman" w:hAnsi="Courier New" w:cs="Courier New"/>
+          <w:color w:val="55FFFF"/>
+          <w:sz w:val="16"/>
+          <w:szCs w:val="20"/>
+          <w:lang w:eastAsia="fr-CH"/>
+        </w:rPr>
+        <w:t>la</w:t>
+      </w:r>
+      <w:r>
+        <w:rPr>
+          <w:rFonts w:ascii="Courier New" w:eastAsia="Times New Roman" w:hAnsi="Courier New" w:cs="Courier New"/>
+          <w:color w:val="C0C0C0"/>
+          <w:sz w:val="16"/>
+          <w:szCs w:val="20"/>
+          <w:lang w:eastAsia="fr-CH"/>
+        </w:rPr>
+        <w:t xml:space="preserve"> </w:t>
+      </w:r>
+      <w:r>
+        <w:rPr>
+          <w:rFonts w:ascii="Courier New" w:eastAsia="Times New Roman" w:hAnsi="Courier New" w:cs="Courier New"/>
+          <w:color w:val="55FFFF"/>
+          <w:sz w:val="16"/>
+          <w:szCs w:val="20"/>
+          <w:lang w:eastAsia="fr-CH"/>
+        </w:rPr>
+        <w:t>scène</w:t>
+      </w:r>
+      <w:r>
+        <w:rPr>
+          <w:rFonts w:ascii="Courier New" w:eastAsia="Times New Roman" w:hAnsi="Courier New" w:cs="Courier New"/>
+          <w:color w:val="C0C0C0"/>
+          <w:sz w:val="16"/>
+          <w:szCs w:val="20"/>
+          <w:lang w:eastAsia="fr-CH"/>
+        </w:rPr>
+        <w:t xml:space="preserve"> </w:t>
+      </w:r>
+      <w:r>
+        <w:rPr>
+          <w:rFonts w:ascii="Courier New" w:eastAsia="Times New Roman" w:hAnsi="Courier New" w:cs="Courier New"/>
+          <w:color w:val="55FFFF"/>
+          <w:sz w:val="16"/>
+          <w:szCs w:val="20"/>
+          <w:lang w:eastAsia="fr-CH"/>
+        </w:rPr>
+        <w:t>Menu</w:t>
+      </w:r>
+      <w:r>
+        <w:rPr>
+          <w:rFonts w:ascii="Courier New" w:eastAsia="Times New Roman" w:hAnsi="Courier New" w:cs="Courier New"/>
+          <w:color w:val="C0C0C0"/>
+          <w:sz w:val="16"/>
+          <w:szCs w:val="20"/>
+          <w:lang w:eastAsia="fr-CH"/>
+        </w:rPr>
+        <w:t xml:space="preserve"> </w:t>
+      </w:r>
+      <w:r>
+        <w:rPr>
+          <w:rFonts w:ascii="Courier New" w:eastAsia="Times New Roman" w:hAnsi="Courier New" w:cs="Courier New"/>
+          <w:color w:val="55FFFF"/>
+          <w:sz w:val="16"/>
+          <w:szCs w:val="20"/>
+          <w:lang w:eastAsia="fr-CH"/>
+        </w:rPr>
+        <w:t>et</w:t>
+      </w:r>
+      <w:r>
+        <w:rPr>
+          <w:rFonts w:ascii="Courier New" w:eastAsia="Times New Roman" w:hAnsi="Courier New" w:cs="Courier New"/>
+          <w:color w:val="C0C0C0"/>
+          <w:sz w:val="16"/>
+          <w:szCs w:val="20"/>
+          <w:lang w:eastAsia="fr-CH"/>
+        </w:rPr>
+        <w:t xml:space="preserve"> </w:t>
+      </w:r>
+      <w:r>
+        <w:rPr>
+          <w:rFonts w:ascii="Courier New" w:eastAsia="Times New Roman" w:hAnsi="Courier New" w:cs="Courier New"/>
+          <w:color w:val="55FFFF"/>
+          <w:sz w:val="16"/>
+          <w:szCs w:val="20"/>
+          <w:lang w:eastAsia="fr-CH"/>
+        </w:rPr>
+        <w:t>y</w:t>
+      </w:r>
+      <w:r>
+        <w:rPr>
+          <w:rFonts w:ascii="Courier New" w:eastAsia="Times New Roman" w:hAnsi="Courier New" w:cs="Courier New"/>
+          <w:color w:val="C0C0C0"/>
+          <w:sz w:val="16"/>
+          <w:szCs w:val="20"/>
+          <w:lang w:eastAsia="fr-CH"/>
+        </w:rPr>
+        <w:t xml:space="preserve"> </w:t>
+      </w:r>
+      <w:r>
+        <w:rPr>
+          <w:rFonts w:ascii="Courier New" w:eastAsia="Times New Roman" w:hAnsi="Courier New" w:cs="Courier New"/>
+          <w:color w:val="55FFFF"/>
+          <w:sz w:val="16"/>
+          <w:szCs w:val="20"/>
+          <w:lang w:eastAsia="fr-CH"/>
+        </w:rPr>
+        <w:t>ajoute</w:t>
+      </w:r>
+      <w:r>
+        <w:rPr>
+          <w:rFonts w:ascii="Courier New" w:eastAsia="Times New Roman" w:hAnsi="Courier New" w:cs="Courier New"/>
+          <w:color w:val="C0C0C0"/>
+          <w:sz w:val="16"/>
+          <w:szCs w:val="20"/>
+          <w:lang w:eastAsia="fr-CH"/>
+        </w:rPr>
+        <w:t xml:space="preserve"> </w:t>
+      </w:r>
+      <w:r>
+        <w:rPr>
+          <w:rFonts w:ascii="Courier New" w:eastAsia="Times New Roman" w:hAnsi="Courier New" w:cs="Courier New"/>
+          <w:color w:val="55FFFF"/>
+          <w:sz w:val="16"/>
+          <w:szCs w:val="20"/>
+          <w:lang w:eastAsia="fr-CH"/>
+        </w:rPr>
+        <w:t>différent</w:t>
+      </w:r>
+      <w:r>
+        <w:rPr>
+          <w:rFonts w:ascii="Courier New" w:eastAsia="Times New Roman" w:hAnsi="Courier New" w:cs="Courier New"/>
+          <w:color w:val="C0C0C0"/>
+          <w:sz w:val="16"/>
+          <w:szCs w:val="20"/>
+          <w:lang w:eastAsia="fr-CH"/>
+        </w:rPr>
+        <w:t xml:space="preserve"> </w:t>
+      </w:r>
+      <w:r>
+        <w:rPr>
+          <w:rFonts w:ascii="Courier New" w:eastAsia="Times New Roman" w:hAnsi="Courier New" w:cs="Courier New"/>
+          <w:color w:val="55FFFF"/>
+          <w:sz w:val="16"/>
+          <w:szCs w:val="20"/>
+          <w:lang w:eastAsia="fr-CH"/>
+        </w:rPr>
+        <w:t>éléments</w:t>
+      </w:r>
+    </w:p>
+    <w:p>
+      <w:pPr>
+        <w:shd w:val="clear" w:color="auto" w:fill="000000" w:themeFill="text1"/>
+        <w:tabs>
+          <w:tab w:val="left" w:pos="916"/>
+          <w:tab w:val="left" w:pos="1832"/>
+          <w:tab w:val="left" w:pos="2748"/>
+          <w:tab w:val="left" w:pos="3664"/>
+          <w:tab w:val="left" w:pos="4580"/>
+          <w:tab w:val="left" w:pos="5496"/>
+          <w:tab w:val="left" w:pos="6412"/>
+          <w:tab w:val="left" w:pos="7328"/>
+          <w:tab w:val="left" w:pos="8244"/>
+          <w:tab w:val="left" w:pos="9160"/>
+          <w:tab w:val="left" w:pos="10076"/>
+          <w:tab w:val="left" w:pos="10992"/>
+          <w:tab w:val="left" w:pos="11908"/>
+          <w:tab w:val="left" w:pos="12824"/>
+          <w:tab w:val="left" w:pos="13740"/>
+          <w:tab w:val="left" w:pos="14656"/>
+        </w:tabs>
+        <w:spacing w:after="0" w:line="240" w:lineRule="auto"/>
+        <w:rPr>
+          <w:rFonts w:ascii="Courier New" w:eastAsia="Times New Roman" w:hAnsi="Courier New" w:cs="Courier New"/>
+          <w:sz w:val="16"/>
+          <w:szCs w:val="20"/>
+          <w:lang w:eastAsia="fr-CH"/>
+        </w:rPr>
+      </w:pPr>
+      <w:r>
+        <w:rPr>
+          <w:rFonts w:ascii="Courier New" w:eastAsia="Times New Roman" w:hAnsi="Courier New" w:cs="Courier New"/>
+          <w:color w:val="FFFF55"/>
+          <w:sz w:val="16"/>
+          <w:szCs w:val="20"/>
+          <w:lang w:eastAsia="fr-CH"/>
+        </w:rPr>
+        <w:t>void</w:t>
+      </w:r>
+      <w:r>
+        <w:rPr>
+          <w:rFonts w:ascii="Courier New" w:eastAsia="Times New Roman" w:hAnsi="Courier New" w:cs="Courier New"/>
+          <w:color w:val="C0C0C0"/>
+          <w:sz w:val="16"/>
+          <w:szCs w:val="20"/>
+          <w:lang w:eastAsia="fr-CH"/>
+        </w:rPr>
+        <w:t xml:space="preserve"> </w:t>
+      </w:r>
+      <w:r>
+        <w:rPr>
+          <w:rFonts w:ascii="Courier New" w:eastAsia="Times New Roman" w:hAnsi="Courier New" w:cs="Courier New"/>
+          <w:color w:val="55FF55"/>
+          <w:sz w:val="16"/>
+          <w:szCs w:val="20"/>
+          <w:lang w:eastAsia="fr-CH"/>
+        </w:rPr>
+        <w:t>GameCore</w:t>
+      </w:r>
+      <w:r>
+        <w:rPr>
+          <w:rFonts w:ascii="Courier New" w:eastAsia="Times New Roman" w:hAnsi="Courier New" w:cs="Courier New"/>
+          <w:color w:val="AAAAAA"/>
+          <w:sz w:val="16"/>
+          <w:szCs w:val="20"/>
+          <w:lang w:eastAsia="fr-CH"/>
+        </w:rPr>
+        <w:t>::</w:t>
+      </w:r>
+      <w:r>
+        <w:rPr>
+          <w:rFonts w:ascii="Courier New" w:eastAsia="Times New Roman" w:hAnsi="Courier New" w:cs="Courier New"/>
+          <w:b/>
+          <w:bCs/>
+          <w:sz w:val="16"/>
+          <w:szCs w:val="20"/>
+          <w:lang w:eastAsia="fr-CH"/>
+        </w:rPr>
+        <w:t>setupSceneMenu</w:t>
+      </w:r>
+      <w:r>
+        <w:rPr>
+          <w:rFonts w:ascii="Courier New" w:eastAsia="Times New Roman" w:hAnsi="Courier New" w:cs="Courier New"/>
+          <w:color w:val="AAAAAA"/>
+          <w:sz w:val="16"/>
+          <w:szCs w:val="20"/>
+          <w:lang w:eastAsia="fr-CH"/>
+        </w:rPr>
+        <w:t>(){</w:t>
+      </w:r>
+    </w:p>
+    <w:p>
+      <w:pPr>
+        <w:shd w:val="clear" w:color="auto" w:fill="000000" w:themeFill="text1"/>
+        <w:tabs>
+          <w:tab w:val="left" w:pos="916"/>
+          <w:tab w:val="left" w:pos="1832"/>
+          <w:tab w:val="left" w:pos="2748"/>
+          <w:tab w:val="left" w:pos="3664"/>
+          <w:tab w:val="left" w:pos="4580"/>
+          <w:tab w:val="left" w:pos="5496"/>
+          <w:tab w:val="left" w:pos="6412"/>
+          <w:tab w:val="left" w:pos="7328"/>
+          <w:tab w:val="left" w:pos="8244"/>
+          <w:tab w:val="left" w:pos="9160"/>
+          <w:tab w:val="left" w:pos="10076"/>
+          <w:tab w:val="left" w:pos="10992"/>
+          <w:tab w:val="left" w:pos="11908"/>
+          <w:tab w:val="left" w:pos="12824"/>
+          <w:tab w:val="left" w:pos="13740"/>
+          <w:tab w:val="left" w:pos="14656"/>
+        </w:tabs>
+        <w:spacing w:after="0" w:line="240" w:lineRule="auto"/>
+        <w:rPr>
+          <w:rFonts w:ascii="Courier New" w:eastAsia="Times New Roman" w:hAnsi="Courier New" w:cs="Courier New"/>
+          <w:sz w:val="16"/>
+          <w:szCs w:val="20"/>
+          <w:lang w:eastAsia="fr-CH"/>
+        </w:rPr>
+      </w:pPr>
+      <w:r>
+        <w:rPr>
+          <w:rFonts w:ascii="Courier New" w:eastAsia="Times New Roman" w:hAnsi="Courier New" w:cs="Courier New"/>
+          <w:color w:val="C0C0C0"/>
+          <w:sz w:val="16"/>
+          <w:szCs w:val="20"/>
+          <w:lang w:eastAsia="fr-CH"/>
+        </w:rPr>
+        <w:t xml:space="preserve">    </w:t>
+      </w:r>
+      <w:r>
+        <w:rPr>
+          <w:rFonts w:ascii="Courier New" w:eastAsia="Times New Roman" w:hAnsi="Courier New" w:cs="Courier New"/>
+          <w:color w:val="55FFFF"/>
+          <w:sz w:val="16"/>
+          <w:szCs w:val="20"/>
+          <w:lang w:eastAsia="fr-CH"/>
+        </w:rPr>
+        <w:t>//</w:t>
+      </w:r>
+      <w:r>
+        <w:rPr>
+          <w:rFonts w:ascii="Courier New" w:eastAsia="Times New Roman" w:hAnsi="Courier New" w:cs="Courier New"/>
+          <w:color w:val="C0C0C0"/>
+          <w:sz w:val="16"/>
+          <w:szCs w:val="20"/>
+          <w:lang w:eastAsia="fr-CH"/>
+        </w:rPr>
+        <w:t xml:space="preserve"> </w:t>
+      </w:r>
+      <w:r>
+        <w:rPr>
+          <w:rFonts w:ascii="Courier New" w:eastAsia="Times New Roman" w:hAnsi="Courier New" w:cs="Courier New"/>
+          <w:color w:val="55FFFF"/>
+          <w:sz w:val="16"/>
+          <w:szCs w:val="20"/>
+          <w:lang w:eastAsia="fr-CH"/>
+        </w:rPr>
+        <w:t>Création</w:t>
+      </w:r>
+      <w:r>
+        <w:rPr>
+          <w:rFonts w:ascii="Courier New" w:eastAsia="Times New Roman" w:hAnsi="Courier New" w:cs="Courier New"/>
+          <w:color w:val="C0C0C0"/>
+          <w:sz w:val="16"/>
+          <w:szCs w:val="20"/>
+          <w:lang w:eastAsia="fr-CH"/>
+        </w:rPr>
+        <w:t xml:space="preserve"> </w:t>
+      </w:r>
+      <w:r>
+        <w:rPr>
+          <w:rFonts w:ascii="Courier New" w:eastAsia="Times New Roman" w:hAnsi="Courier New" w:cs="Courier New"/>
+          <w:color w:val="55FFFF"/>
+          <w:sz w:val="16"/>
+          <w:szCs w:val="20"/>
+          <w:lang w:eastAsia="fr-CH"/>
+        </w:rPr>
+        <w:t>et</w:t>
+      </w:r>
+      <w:r>
+        <w:rPr>
+          <w:rFonts w:ascii="Courier New" w:eastAsia="Times New Roman" w:hAnsi="Courier New" w:cs="Courier New"/>
+          <w:color w:val="C0C0C0"/>
+          <w:sz w:val="16"/>
+          <w:szCs w:val="20"/>
+          <w:lang w:eastAsia="fr-CH"/>
+        </w:rPr>
+        <w:t xml:space="preserve"> </w:t>
+      </w:r>
+      <w:r>
+        <w:rPr>
+          <w:rFonts w:ascii="Courier New" w:eastAsia="Times New Roman" w:hAnsi="Courier New" w:cs="Courier New"/>
+          <w:color w:val="55FFFF"/>
+          <w:sz w:val="16"/>
+          <w:szCs w:val="20"/>
+          <w:lang w:eastAsia="fr-CH"/>
+        </w:rPr>
+        <w:t>disposition</w:t>
+      </w:r>
+      <w:r>
+        <w:rPr>
+          <w:rFonts w:ascii="Courier New" w:eastAsia="Times New Roman" w:hAnsi="Courier New" w:cs="Courier New"/>
+          <w:color w:val="C0C0C0"/>
+          <w:sz w:val="16"/>
+          <w:szCs w:val="20"/>
+          <w:lang w:eastAsia="fr-CH"/>
+        </w:rPr>
+        <w:t xml:space="preserve"> </w:t>
+      </w:r>
+      <w:r>
+        <w:rPr>
+          <w:rFonts w:ascii="Courier New" w:eastAsia="Times New Roman" w:hAnsi="Courier New" w:cs="Courier New"/>
+          <w:color w:val="55FFFF"/>
+          <w:sz w:val="16"/>
+          <w:szCs w:val="20"/>
+          <w:lang w:eastAsia="fr-CH"/>
+        </w:rPr>
+        <w:t>de</w:t>
+      </w:r>
+      <w:r>
+        <w:rPr>
+          <w:rFonts w:ascii="Courier New" w:eastAsia="Times New Roman" w:hAnsi="Courier New" w:cs="Courier New"/>
+          <w:color w:val="C0C0C0"/>
+          <w:sz w:val="16"/>
+          <w:szCs w:val="20"/>
+          <w:lang w:eastAsia="fr-CH"/>
+        </w:rPr>
+        <w:t xml:space="preserve"> </w:t>
+      </w:r>
+      <w:r>
+        <w:rPr>
+          <w:rFonts w:ascii="Courier New" w:eastAsia="Times New Roman" w:hAnsi="Courier New" w:cs="Courier New"/>
+          <w:color w:val="55FFFF"/>
+          <w:sz w:val="16"/>
+          <w:szCs w:val="20"/>
+          <w:lang w:eastAsia="fr-CH"/>
+        </w:rPr>
+        <w:t>la</w:t>
+      </w:r>
+      <w:r>
+        <w:rPr>
+          <w:rFonts w:ascii="Courier New" w:eastAsia="Times New Roman" w:hAnsi="Courier New" w:cs="Courier New"/>
+          <w:color w:val="C0C0C0"/>
+          <w:sz w:val="16"/>
+          <w:szCs w:val="20"/>
+          <w:lang w:eastAsia="fr-CH"/>
+        </w:rPr>
+        <w:t xml:space="preserve"> </w:t>
+      </w:r>
+      <w:r>
+        <w:rPr>
+          <w:rFonts w:ascii="Courier New" w:eastAsia="Times New Roman" w:hAnsi="Courier New" w:cs="Courier New"/>
+          <w:color w:val="55FFFF"/>
+          <w:sz w:val="16"/>
+          <w:szCs w:val="20"/>
+          <w:lang w:eastAsia="fr-CH"/>
+        </w:rPr>
+        <w:t>scène</w:t>
+      </w:r>
+      <w:r>
+        <w:rPr>
+          <w:rFonts w:ascii="Courier New" w:eastAsia="Times New Roman" w:hAnsi="Courier New" w:cs="Courier New"/>
+          <w:color w:val="C0C0C0"/>
+          <w:sz w:val="16"/>
+          <w:szCs w:val="20"/>
+          <w:lang w:eastAsia="fr-CH"/>
+        </w:rPr>
+        <w:t xml:space="preserve"> </w:t>
+      </w:r>
+      <w:r>
+        <w:rPr>
+          <w:rFonts w:ascii="Courier New" w:eastAsia="Times New Roman" w:hAnsi="Courier New" w:cs="Courier New"/>
+          <w:color w:val="55FFFF"/>
+          <w:sz w:val="16"/>
+          <w:szCs w:val="20"/>
+          <w:lang w:eastAsia="fr-CH"/>
+        </w:rPr>
+        <w:t>Menu</w:t>
+      </w:r>
+    </w:p>
+    <w:p>
+      <w:pPr>
+        <w:shd w:val="clear" w:color="auto" w:fill="000000" w:themeFill="text1"/>
+        <w:tabs>
+          <w:tab w:val="left" w:pos="916"/>
+          <w:tab w:val="left" w:pos="1832"/>
+          <w:tab w:val="left" w:pos="2748"/>
+          <w:tab w:val="left" w:pos="3664"/>
+          <w:tab w:val="left" w:pos="4580"/>
+          <w:tab w:val="left" w:pos="5496"/>
+          <w:tab w:val="left" w:pos="6412"/>
+          <w:tab w:val="left" w:pos="7328"/>
+          <w:tab w:val="left" w:pos="8244"/>
+          <w:tab w:val="left" w:pos="9160"/>
+          <w:tab w:val="left" w:pos="10076"/>
+          <w:tab w:val="left" w:pos="10992"/>
+          <w:tab w:val="left" w:pos="11908"/>
+          <w:tab w:val="left" w:pos="12824"/>
+          <w:tab w:val="left" w:pos="13740"/>
+          <w:tab w:val="left" w:pos="14656"/>
+        </w:tabs>
+        <w:spacing w:after="0" w:line="240" w:lineRule="auto"/>
+        <w:rPr>
+          <w:rFonts w:ascii="Courier New" w:eastAsia="Times New Roman" w:hAnsi="Courier New" w:cs="Courier New"/>
+          <w:sz w:val="16"/>
+          <w:szCs w:val="20"/>
+          <w:lang w:eastAsia="fr-CH"/>
+        </w:rPr>
+      </w:pPr>
+      <w:r>
+        <w:rPr>
+          <w:rFonts w:ascii="Courier New" w:eastAsia="Times New Roman" w:hAnsi="Courier New" w:cs="Courier New"/>
+          <w:color w:val="C0C0C0"/>
+          <w:sz w:val="16"/>
+          <w:szCs w:val="20"/>
+          <w:lang w:eastAsia="fr-CH"/>
+        </w:rPr>
+        <w:t xml:space="preserve">    </w:t>
+      </w:r>
+      <w:r>
+        <w:rPr>
+          <w:rFonts w:ascii="Courier New" w:eastAsia="Times New Roman" w:hAnsi="Courier New" w:cs="Courier New"/>
+          <w:color w:val="55FFFF"/>
+          <w:sz w:val="16"/>
+          <w:szCs w:val="20"/>
+          <w:lang w:eastAsia="fr-CH"/>
+        </w:rPr>
+        <w:t>//</w:t>
+      </w:r>
+      <w:r>
+        <w:rPr>
+          <w:rFonts w:ascii="Courier New" w:eastAsia="Times New Roman" w:hAnsi="Courier New" w:cs="Courier New"/>
+          <w:color w:val="C0C0C0"/>
+          <w:sz w:val="16"/>
+          <w:szCs w:val="20"/>
+          <w:lang w:eastAsia="fr-CH"/>
+        </w:rPr>
+        <w:t xml:space="preserve"> </w:t>
+      </w:r>
+      <w:r>
+        <w:rPr>
+          <w:rFonts w:ascii="Courier New" w:eastAsia="Times New Roman" w:hAnsi="Courier New" w:cs="Courier New"/>
+          <w:color w:val="55FFFF"/>
+          <w:sz w:val="16"/>
+          <w:szCs w:val="20"/>
+          <w:lang w:eastAsia="fr-CH"/>
+        </w:rPr>
+        <w:t>Crée</w:t>
+      </w:r>
+      <w:r>
+        <w:rPr>
+          <w:rFonts w:ascii="Courier New" w:eastAsia="Times New Roman" w:hAnsi="Courier New" w:cs="Courier New"/>
+          <w:color w:val="C0C0C0"/>
+          <w:sz w:val="16"/>
+          <w:szCs w:val="20"/>
+          <w:lang w:eastAsia="fr-CH"/>
+        </w:rPr>
+        <w:t xml:space="preserve"> </w:t>
+      </w:r>
+      <w:r>
+        <w:rPr>
+          <w:rFonts w:ascii="Courier New" w:eastAsia="Times New Roman" w:hAnsi="Courier New" w:cs="Courier New"/>
+          <w:color w:val="55FFFF"/>
+          <w:sz w:val="16"/>
+          <w:szCs w:val="20"/>
+          <w:lang w:eastAsia="fr-CH"/>
+        </w:rPr>
+        <w:t>la</w:t>
+      </w:r>
+      <w:r>
+        <w:rPr>
+          <w:rFonts w:ascii="Courier New" w:eastAsia="Times New Roman" w:hAnsi="Courier New" w:cs="Courier New"/>
+          <w:color w:val="C0C0C0"/>
+          <w:sz w:val="16"/>
+          <w:szCs w:val="20"/>
+          <w:lang w:eastAsia="fr-CH"/>
+        </w:rPr>
+        <w:t xml:space="preserve"> </w:t>
+      </w:r>
+      <w:r>
+        <w:rPr>
+          <w:rFonts w:ascii="Courier New" w:eastAsia="Times New Roman" w:hAnsi="Courier New" w:cs="Courier New"/>
+          <w:color w:val="55FFFF"/>
+          <w:sz w:val="16"/>
+          <w:szCs w:val="20"/>
+          <w:lang w:eastAsia="fr-CH"/>
+        </w:rPr>
+        <w:t>scène</w:t>
+      </w:r>
+      <w:r>
+        <w:rPr>
+          <w:rFonts w:ascii="Courier New" w:eastAsia="Times New Roman" w:hAnsi="Courier New" w:cs="Courier New"/>
+          <w:color w:val="C0C0C0"/>
+          <w:sz w:val="16"/>
+          <w:szCs w:val="20"/>
+          <w:lang w:eastAsia="fr-CH"/>
+        </w:rPr>
+        <w:t xml:space="preserve"> </w:t>
+      </w:r>
+      <w:r>
+        <w:rPr>
+          <w:rFonts w:ascii="Courier New" w:eastAsia="Times New Roman" w:hAnsi="Courier New" w:cs="Courier New"/>
+          <w:color w:val="55FFFF"/>
+          <w:sz w:val="16"/>
+          <w:szCs w:val="20"/>
+          <w:lang w:eastAsia="fr-CH"/>
+        </w:rPr>
+        <w:t>Menu</w:t>
+      </w:r>
+    </w:p>
+    <w:p>
+      <w:pPr>
+        <w:shd w:val="clear" w:color="auto" w:fill="000000" w:themeFill="text1"/>
+        <w:tabs>
+          <w:tab w:val="left" w:pos="916"/>
+          <w:tab w:val="left" w:pos="1832"/>
+          <w:tab w:val="left" w:pos="2748"/>
+          <w:tab w:val="left" w:pos="3664"/>
+          <w:tab w:val="left" w:pos="4580"/>
+          <w:tab w:val="left" w:pos="5496"/>
+          <w:tab w:val="left" w:pos="6412"/>
+          <w:tab w:val="left" w:pos="7328"/>
+          <w:tab w:val="left" w:pos="8244"/>
+          <w:tab w:val="left" w:pos="9160"/>
+          <w:tab w:val="left" w:pos="10076"/>
+          <w:tab w:val="left" w:pos="10992"/>
+          <w:tab w:val="left" w:pos="11908"/>
+          <w:tab w:val="left" w:pos="12824"/>
+          <w:tab w:val="left" w:pos="13740"/>
+          <w:tab w:val="left" w:pos="14656"/>
+        </w:tabs>
+        <w:spacing w:after="0" w:line="240" w:lineRule="auto"/>
+        <w:rPr>
+          <w:rFonts w:ascii="Courier New" w:eastAsia="Times New Roman" w:hAnsi="Courier New" w:cs="Courier New"/>
+          <w:sz w:val="16"/>
+          <w:szCs w:val="20"/>
+          <w:lang w:eastAsia="fr-CH"/>
+        </w:rPr>
+      </w:pPr>
+      <w:r>
+        <w:rPr>
+          <w:rFonts w:ascii="Courier New" w:eastAsia="Times New Roman" w:hAnsi="Courier New" w:cs="Courier New"/>
+          <w:color w:val="C0C0C0"/>
+          <w:sz w:val="16"/>
+          <w:szCs w:val="20"/>
+          <w:lang w:eastAsia="fr-CH"/>
+        </w:rPr>
+        <w:t xml:space="preserve">    </w:t>
+      </w:r>
+      <w:r>
+        <w:rPr>
+          <w:rFonts w:ascii="Courier New" w:eastAsia="Times New Roman" w:hAnsi="Courier New" w:cs="Courier New"/>
+          <w:sz w:val="16"/>
+          <w:szCs w:val="20"/>
+          <w:lang w:eastAsia="fr-CH"/>
+        </w:rPr>
+        <w:t>m_pSceneMenu</w:t>
+      </w:r>
+      <w:r>
+        <w:rPr>
+          <w:rFonts w:ascii="Courier New" w:eastAsia="Times New Roman" w:hAnsi="Courier New" w:cs="Courier New"/>
+          <w:color w:val="C0C0C0"/>
+          <w:sz w:val="16"/>
+          <w:szCs w:val="20"/>
+          <w:lang w:eastAsia="fr-CH"/>
+        </w:rPr>
+        <w:t xml:space="preserve"> </w:t>
+      </w:r>
+      <w:r>
+        <w:rPr>
+          <w:rFonts w:ascii="Courier New" w:eastAsia="Times New Roman" w:hAnsi="Courier New" w:cs="Courier New"/>
+          <w:color w:val="AAAAAA"/>
+          <w:sz w:val="16"/>
+          <w:szCs w:val="20"/>
+          <w:lang w:eastAsia="fr-CH"/>
+        </w:rPr>
+        <w:t>=</w:t>
+      </w:r>
+      <w:r>
+        <w:rPr>
+          <w:rFonts w:ascii="Courier New" w:eastAsia="Times New Roman" w:hAnsi="Courier New" w:cs="Courier New"/>
+          <w:color w:val="C0C0C0"/>
+          <w:sz w:val="16"/>
+          <w:szCs w:val="20"/>
+          <w:lang w:eastAsia="fr-CH"/>
+        </w:rPr>
+        <w:t xml:space="preserve"> </w:t>
+      </w:r>
+      <w:r>
+        <w:rPr>
+          <w:rFonts w:ascii="Courier New" w:eastAsia="Times New Roman" w:hAnsi="Courier New" w:cs="Courier New"/>
+          <w:sz w:val="16"/>
+          <w:szCs w:val="20"/>
+          <w:lang w:eastAsia="fr-CH"/>
+        </w:rPr>
+        <w:t>m_pGameCanvas</w:t>
+      </w:r>
+      <w:r>
+        <w:rPr>
+          <w:rFonts w:ascii="Courier New" w:eastAsia="Times New Roman" w:hAnsi="Courier New" w:cs="Courier New"/>
+          <w:color w:val="AAAAAA"/>
+          <w:sz w:val="16"/>
+          <w:szCs w:val="20"/>
+          <w:lang w:eastAsia="fr-CH"/>
+        </w:rPr>
+        <w:t>-&gt;</w:t>
+      </w:r>
+      <w:r>
+        <w:rPr>
+          <w:rFonts w:ascii="Courier New" w:eastAsia="Times New Roman" w:hAnsi="Courier New" w:cs="Courier New"/>
+          <w:sz w:val="16"/>
+          <w:szCs w:val="20"/>
+          <w:lang w:eastAsia="fr-CH"/>
+        </w:rPr>
+        <w:t>createScene</w:t>
+      </w:r>
+      <w:r>
+        <w:rPr>
+          <w:rFonts w:ascii="Courier New" w:eastAsia="Times New Roman" w:hAnsi="Courier New" w:cs="Courier New"/>
+          <w:color w:val="AAAAAA"/>
+          <w:sz w:val="16"/>
+          <w:szCs w:val="20"/>
+          <w:lang w:eastAsia="fr-CH"/>
+        </w:rPr>
+        <w:t>(</w:t>
+      </w:r>
+      <w:r>
+        <w:rPr>
+          <w:rFonts w:ascii="Courier New" w:eastAsia="Times New Roman" w:hAnsi="Courier New" w:cs="Courier New"/>
+          <w:color w:val="FF55FF"/>
+          <w:sz w:val="16"/>
+          <w:szCs w:val="20"/>
+          <w:lang w:eastAsia="fr-CH"/>
+        </w:rPr>
+        <w:t>0</w:t>
+      </w:r>
+      <w:r>
+        <w:rPr>
+          <w:rFonts w:ascii="Courier New" w:eastAsia="Times New Roman" w:hAnsi="Courier New" w:cs="Courier New"/>
+          <w:color w:val="AAAAAA"/>
+          <w:sz w:val="16"/>
+          <w:szCs w:val="20"/>
+          <w:lang w:eastAsia="fr-CH"/>
+        </w:rPr>
+        <w:t>,</w:t>
+      </w:r>
+      <w:r>
+        <w:rPr>
+          <w:rFonts w:ascii="Courier New" w:eastAsia="Times New Roman" w:hAnsi="Courier New" w:cs="Courier New"/>
+          <w:color w:val="C0C0C0"/>
+          <w:sz w:val="16"/>
+          <w:szCs w:val="20"/>
+          <w:lang w:eastAsia="fr-CH"/>
+        </w:rPr>
+        <w:t xml:space="preserve"> </w:t>
+      </w:r>
+      <w:r>
+        <w:rPr>
+          <w:rFonts w:ascii="Courier New" w:eastAsia="Times New Roman" w:hAnsi="Courier New" w:cs="Courier New"/>
+          <w:color w:val="FF55FF"/>
+          <w:sz w:val="16"/>
+          <w:szCs w:val="20"/>
+          <w:lang w:eastAsia="fr-CH"/>
+        </w:rPr>
+        <w:t>0</w:t>
+      </w:r>
+      <w:r>
+        <w:rPr>
+          <w:rFonts w:ascii="Courier New" w:eastAsia="Times New Roman" w:hAnsi="Courier New" w:cs="Courier New"/>
+          <w:color w:val="AAAAAA"/>
+          <w:sz w:val="16"/>
+          <w:szCs w:val="20"/>
+          <w:lang w:eastAsia="fr-CH"/>
+        </w:rPr>
+        <w:t>,</w:t>
+      </w:r>
+      <w:r>
+        <w:rPr>
+          <w:rFonts w:ascii="Courier New" w:eastAsia="Times New Roman" w:hAnsi="Courier New" w:cs="Courier New"/>
+          <w:color w:val="C0C0C0"/>
+          <w:sz w:val="16"/>
+          <w:szCs w:val="20"/>
+          <w:lang w:eastAsia="fr-CH"/>
+        </w:rPr>
+        <w:t xml:space="preserve"> </w:t>
+      </w:r>
+      <w:r>
+        <w:rPr>
+          <w:rFonts w:ascii="Courier New" w:eastAsia="Times New Roman" w:hAnsi="Courier New" w:cs="Courier New"/>
+          <w:sz w:val="16"/>
+          <w:szCs w:val="20"/>
+          <w:lang w:eastAsia="fr-CH"/>
+        </w:rPr>
+        <w:t>SCENE_WIDTH</w:t>
+      </w:r>
+      <w:r>
+        <w:rPr>
+          <w:rFonts w:ascii="Courier New" w:eastAsia="Times New Roman" w:hAnsi="Courier New" w:cs="Courier New"/>
+          <w:color w:val="AAAAAA"/>
+          <w:sz w:val="16"/>
+          <w:szCs w:val="20"/>
+          <w:lang w:eastAsia="fr-CH"/>
+        </w:rPr>
+        <w:t>,</w:t>
+      </w:r>
+      <w:r>
+        <w:rPr>
+          <w:rFonts w:ascii="Courier New" w:eastAsia="Times New Roman" w:hAnsi="Courier New" w:cs="Courier New"/>
+          <w:color w:val="C0C0C0"/>
+          <w:sz w:val="16"/>
+          <w:szCs w:val="20"/>
+          <w:lang w:eastAsia="fr-CH"/>
+        </w:rPr>
+        <w:t xml:space="preserve"> </w:t>
+      </w:r>
+      <w:r>
+        <w:rPr>
+          <w:rFonts w:ascii="Courier New" w:eastAsia="Times New Roman" w:hAnsi="Courier New" w:cs="Courier New"/>
+          <w:sz w:val="16"/>
+          <w:szCs w:val="20"/>
+          <w:lang w:eastAsia="fr-CH"/>
+        </w:rPr>
+        <w:t>SCENE_HEIGHT</w:t>
+      </w:r>
+      <w:r>
+        <w:rPr>
+          <w:rFonts w:ascii="Courier New" w:eastAsia="Times New Roman" w:hAnsi="Courier New" w:cs="Courier New"/>
+          <w:color w:val="AAAAAA"/>
+          <w:sz w:val="16"/>
+          <w:szCs w:val="20"/>
+          <w:lang w:eastAsia="fr-CH"/>
+        </w:rPr>
+        <w:t>);</w:t>
+      </w:r>
+    </w:p>
+    <w:p>
+      <w:pPr>
+        <w:shd w:val="clear" w:color="auto" w:fill="000000" w:themeFill="text1"/>
+        <w:tabs>
+          <w:tab w:val="left" w:pos="916"/>
+          <w:tab w:val="left" w:pos="1832"/>
+          <w:tab w:val="left" w:pos="2748"/>
+          <w:tab w:val="left" w:pos="3664"/>
+          <w:tab w:val="left" w:pos="4580"/>
+          <w:tab w:val="left" w:pos="5496"/>
+          <w:tab w:val="left" w:pos="6412"/>
+          <w:tab w:val="left" w:pos="7328"/>
+          <w:tab w:val="left" w:pos="8244"/>
+          <w:tab w:val="left" w:pos="9160"/>
+          <w:tab w:val="left" w:pos="10076"/>
+          <w:tab w:val="left" w:pos="10992"/>
+          <w:tab w:val="left" w:pos="11908"/>
+          <w:tab w:val="left" w:pos="12824"/>
+          <w:tab w:val="left" w:pos="13740"/>
+          <w:tab w:val="left" w:pos="14656"/>
+        </w:tabs>
+        <w:spacing w:after="0" w:line="240" w:lineRule="auto"/>
+        <w:rPr>
+          <w:rFonts w:ascii="Courier New" w:eastAsia="Times New Roman" w:hAnsi="Courier New" w:cs="Courier New"/>
+          <w:sz w:val="16"/>
+          <w:szCs w:val="20"/>
+          <w:lang w:eastAsia="fr-CH"/>
+        </w:rPr>
+      </w:pPr>
+      <w:r>
+        <w:rPr>
+          <w:rFonts w:ascii="Courier New" w:eastAsia="Times New Roman" w:hAnsi="Courier New" w:cs="Courier New"/>
+          <w:color w:val="C0C0C0"/>
+          <w:sz w:val="16"/>
+          <w:szCs w:val="20"/>
+          <w:lang w:eastAsia="fr-CH"/>
+        </w:rPr>
+        <w:t xml:space="preserve">    </w:t>
+      </w:r>
+      <w:r>
+        <w:rPr>
+          <w:rFonts w:ascii="Courier New" w:eastAsia="Times New Roman" w:hAnsi="Courier New" w:cs="Courier New"/>
+          <w:color w:val="55FFFF"/>
+          <w:sz w:val="16"/>
+          <w:szCs w:val="20"/>
+          <w:lang w:eastAsia="fr-CH"/>
+        </w:rPr>
+        <w:t>//</w:t>
+      </w:r>
+      <w:r>
+        <w:rPr>
+          <w:rFonts w:ascii="Courier New" w:eastAsia="Times New Roman" w:hAnsi="Courier New" w:cs="Courier New"/>
+          <w:color w:val="C0C0C0"/>
+          <w:sz w:val="16"/>
+          <w:szCs w:val="20"/>
+          <w:lang w:eastAsia="fr-CH"/>
+        </w:rPr>
+        <w:t xml:space="preserve"> </w:t>
+      </w:r>
+      <w:r>
+        <w:rPr>
+          <w:rFonts w:ascii="Courier New" w:eastAsia="Times New Roman" w:hAnsi="Courier New" w:cs="Courier New"/>
+          <w:color w:val="55FFFF"/>
+          <w:sz w:val="16"/>
+          <w:szCs w:val="20"/>
+          <w:lang w:eastAsia="fr-CH"/>
+        </w:rPr>
+        <w:t>Affichage</w:t>
+      </w:r>
+      <w:r>
+        <w:rPr>
+          <w:rFonts w:ascii="Courier New" w:eastAsia="Times New Roman" w:hAnsi="Courier New" w:cs="Courier New"/>
+          <w:color w:val="C0C0C0"/>
+          <w:sz w:val="16"/>
+          <w:szCs w:val="20"/>
+          <w:lang w:eastAsia="fr-CH"/>
+        </w:rPr>
+        <w:t xml:space="preserve"> </w:t>
+      </w:r>
+      <w:r>
+        <w:rPr>
+          <w:rFonts w:ascii="Courier New" w:eastAsia="Times New Roman" w:hAnsi="Courier New" w:cs="Courier New"/>
+          <w:color w:val="55FFFF"/>
+          <w:sz w:val="16"/>
+          <w:szCs w:val="20"/>
+          <w:lang w:eastAsia="fr-CH"/>
+        </w:rPr>
+        <w:t>du</w:t>
+      </w:r>
+      <w:r>
+        <w:rPr>
+          <w:rFonts w:ascii="Courier New" w:eastAsia="Times New Roman" w:hAnsi="Courier New" w:cs="Courier New"/>
+          <w:color w:val="C0C0C0"/>
+          <w:sz w:val="16"/>
+          <w:szCs w:val="20"/>
+          <w:lang w:eastAsia="fr-CH"/>
+        </w:rPr>
+        <w:t xml:space="preserve"> </w:t>
+      </w:r>
+      <w:r>
+        <w:rPr>
+          <w:rFonts w:ascii="Courier New" w:eastAsia="Times New Roman" w:hAnsi="Courier New" w:cs="Courier New"/>
+          <w:color w:val="55FFFF"/>
+          <w:sz w:val="16"/>
+          <w:szCs w:val="20"/>
+          <w:lang w:eastAsia="fr-CH"/>
+        </w:rPr>
+        <w:t>titre</w:t>
+      </w:r>
+      <w:r>
+        <w:rPr>
+          <w:rFonts w:ascii="Courier New" w:eastAsia="Times New Roman" w:hAnsi="Courier New" w:cs="Courier New"/>
+          <w:color w:val="C0C0C0"/>
+          <w:sz w:val="16"/>
+          <w:szCs w:val="20"/>
+          <w:lang w:eastAsia="fr-CH"/>
+        </w:rPr>
+        <w:t xml:space="preserve"> </w:t>
+      </w:r>
+      <w:r>
+        <w:rPr>
+          <w:rFonts w:ascii="Courier New" w:eastAsia="Times New Roman" w:hAnsi="Courier New" w:cs="Courier New"/>
+          <w:color w:val="55FFFF"/>
+          <w:sz w:val="16"/>
+          <w:szCs w:val="20"/>
+          <w:lang w:eastAsia="fr-CH"/>
+        </w:rPr>
+        <w:t>Menu</w:t>
+      </w:r>
+    </w:p>
+    <w:p>
+      <w:pPr>
+        <w:shd w:val="clear" w:color="auto" w:fill="000000" w:themeFill="text1"/>
+        <w:tabs>
+          <w:tab w:val="left" w:pos="916"/>
+          <w:tab w:val="left" w:pos="1832"/>
+          <w:tab w:val="left" w:pos="2748"/>
+          <w:tab w:val="left" w:pos="3664"/>
+          <w:tab w:val="left" w:pos="4580"/>
+          <w:tab w:val="left" w:pos="5496"/>
+          <w:tab w:val="left" w:pos="6412"/>
+          <w:tab w:val="left" w:pos="7328"/>
+          <w:tab w:val="left" w:pos="8244"/>
+          <w:tab w:val="left" w:pos="9160"/>
+          <w:tab w:val="left" w:pos="10076"/>
+          <w:tab w:val="left" w:pos="10992"/>
+          <w:tab w:val="left" w:pos="11908"/>
+          <w:tab w:val="left" w:pos="12824"/>
+          <w:tab w:val="left" w:pos="13740"/>
+          <w:tab w:val="left" w:pos="14656"/>
+        </w:tabs>
+        <w:spacing w:after="0" w:line="240" w:lineRule="auto"/>
+        <w:rPr>
+          <w:rFonts w:ascii="Courier New" w:eastAsia="Times New Roman" w:hAnsi="Courier New" w:cs="Courier New"/>
+          <w:sz w:val="16"/>
+          <w:szCs w:val="20"/>
+          <w:lang w:eastAsia="fr-CH"/>
+        </w:rPr>
+      </w:pPr>
+      <w:r>
+        <w:rPr>
+          <w:rFonts w:ascii="Courier New" w:eastAsia="Times New Roman" w:hAnsi="Courier New" w:cs="Courier New"/>
+          <w:color w:val="C0C0C0"/>
+          <w:sz w:val="16"/>
+          <w:szCs w:val="20"/>
+          <w:lang w:eastAsia="fr-CH"/>
+        </w:rPr>
+        <w:t xml:space="preserve">    </w:t>
+      </w:r>
+      <w:r>
+        <w:rPr>
+          <w:rFonts w:ascii="Courier New" w:eastAsia="Times New Roman" w:hAnsi="Courier New" w:cs="Courier New"/>
+          <w:sz w:val="16"/>
+          <w:szCs w:val="20"/>
+          <w:lang w:eastAsia="fr-CH"/>
+        </w:rPr>
+        <w:t>m_pSceneMenu</w:t>
+      </w:r>
+      <w:r>
+        <w:rPr>
+          <w:rFonts w:ascii="Courier New" w:eastAsia="Times New Roman" w:hAnsi="Courier New" w:cs="Courier New"/>
+          <w:color w:val="AAAAAA"/>
+          <w:sz w:val="16"/>
+          <w:szCs w:val="20"/>
+          <w:lang w:eastAsia="fr-CH"/>
+        </w:rPr>
+        <w:t>-&gt;</w:t>
+      </w:r>
+      <w:r>
+        <w:rPr>
+          <w:rFonts w:ascii="Courier New" w:eastAsia="Times New Roman" w:hAnsi="Courier New" w:cs="Courier New"/>
+          <w:sz w:val="16"/>
+          <w:szCs w:val="20"/>
+          <w:lang w:eastAsia="fr-CH"/>
+        </w:rPr>
+        <w:t>createText</w:t>
+      </w:r>
+      <w:r>
+        <w:rPr>
+          <w:rFonts w:ascii="Courier New" w:eastAsia="Times New Roman" w:hAnsi="Courier New" w:cs="Courier New"/>
+          <w:color w:val="AAAAAA"/>
+          <w:sz w:val="16"/>
+          <w:szCs w:val="20"/>
+          <w:lang w:eastAsia="fr-CH"/>
+        </w:rPr>
+        <w:t>(</w:t>
+      </w:r>
+      <w:r>
+        <w:rPr>
+          <w:rFonts w:ascii="Courier New" w:eastAsia="Times New Roman" w:hAnsi="Courier New" w:cs="Courier New"/>
+          <w:color w:val="55FF55"/>
+          <w:sz w:val="16"/>
+          <w:szCs w:val="20"/>
+          <w:lang w:eastAsia="fr-CH"/>
+        </w:rPr>
+        <w:t>QPointF</w:t>
+      </w:r>
+      <w:r>
+        <w:rPr>
+          <w:rFonts w:ascii="Courier New" w:eastAsia="Times New Roman" w:hAnsi="Courier New" w:cs="Courier New"/>
+          <w:color w:val="AAAAAA"/>
+          <w:sz w:val="16"/>
+          <w:szCs w:val="20"/>
+          <w:lang w:eastAsia="fr-CH"/>
+        </w:rPr>
+        <w:t>(</w:t>
+      </w:r>
+      <w:r>
+        <w:rPr>
+          <w:rFonts w:ascii="Courier New" w:eastAsia="Times New Roman" w:hAnsi="Courier New" w:cs="Courier New"/>
+          <w:sz w:val="16"/>
+          <w:szCs w:val="20"/>
+          <w:lang w:eastAsia="fr-CH"/>
+        </w:rPr>
+        <w:t>SCENE_WIDTH</w:t>
+      </w:r>
+      <w:r>
+        <w:rPr>
+          <w:rFonts w:ascii="Courier New" w:eastAsia="Times New Roman" w:hAnsi="Courier New" w:cs="Courier New"/>
+          <w:color w:val="AAAAAA"/>
+          <w:sz w:val="16"/>
+          <w:szCs w:val="20"/>
+          <w:lang w:eastAsia="fr-CH"/>
+        </w:rPr>
+        <w:t>-</w:t>
+      </w:r>
+      <w:r>
+        <w:rPr>
+          <w:rFonts w:ascii="Courier New" w:eastAsia="Times New Roman" w:hAnsi="Courier New" w:cs="Courier New"/>
+          <w:color w:val="FF55FF"/>
+          <w:sz w:val="16"/>
+          <w:szCs w:val="20"/>
+          <w:lang w:eastAsia="fr-CH"/>
+        </w:rPr>
+        <w:t>400</w:t>
+      </w:r>
+      <w:r>
+        <w:rPr>
+          <w:rFonts w:ascii="Courier New" w:eastAsia="Times New Roman" w:hAnsi="Courier New" w:cs="Courier New"/>
+          <w:color w:val="AAAAAA"/>
+          <w:sz w:val="16"/>
+          <w:szCs w:val="20"/>
+          <w:lang w:eastAsia="fr-CH"/>
+        </w:rPr>
+        <w:t>,</w:t>
+      </w:r>
+      <w:r>
+        <w:rPr>
+          <w:rFonts w:ascii="Courier New" w:eastAsia="Times New Roman" w:hAnsi="Courier New" w:cs="Courier New"/>
+          <w:sz w:val="16"/>
+          <w:szCs w:val="20"/>
+          <w:lang w:eastAsia="fr-CH"/>
+        </w:rPr>
+        <w:t>SCENE_HEIGHT</w:t>
+      </w:r>
+      <w:r>
+        <w:rPr>
+          <w:rFonts w:ascii="Courier New" w:eastAsia="Times New Roman" w:hAnsi="Courier New" w:cs="Courier New"/>
+          <w:color w:val="AAAAAA"/>
+          <w:sz w:val="16"/>
+          <w:szCs w:val="20"/>
+          <w:lang w:eastAsia="fr-CH"/>
+        </w:rPr>
+        <w:t>/</w:t>
+      </w:r>
+      <w:r>
+        <w:rPr>
+          <w:rFonts w:ascii="Courier New" w:eastAsia="Times New Roman" w:hAnsi="Courier New" w:cs="Courier New"/>
+          <w:color w:val="FF55FF"/>
+          <w:sz w:val="16"/>
+          <w:szCs w:val="20"/>
+          <w:lang w:eastAsia="fr-CH"/>
+        </w:rPr>
+        <w:t>2</w:t>
+      </w:r>
+      <w:r>
+        <w:rPr>
+          <w:rFonts w:ascii="Courier New" w:eastAsia="Times New Roman" w:hAnsi="Courier New" w:cs="Courier New"/>
+          <w:color w:val="AAAAAA"/>
+          <w:sz w:val="16"/>
+          <w:szCs w:val="20"/>
+          <w:lang w:eastAsia="fr-CH"/>
+        </w:rPr>
+        <w:t>-</w:t>
+      </w:r>
+      <w:r>
+        <w:rPr>
+          <w:rFonts w:ascii="Courier New" w:eastAsia="Times New Roman" w:hAnsi="Courier New" w:cs="Courier New"/>
+          <w:color w:val="FF55FF"/>
+          <w:sz w:val="16"/>
+          <w:szCs w:val="20"/>
+          <w:lang w:eastAsia="fr-CH"/>
+        </w:rPr>
+        <w:t>200</w:t>
+      </w:r>
+      <w:r>
+        <w:rPr>
+          <w:rFonts w:ascii="Courier New" w:eastAsia="Times New Roman" w:hAnsi="Courier New" w:cs="Courier New"/>
+          <w:color w:val="AAAAAA"/>
+          <w:sz w:val="16"/>
+          <w:szCs w:val="20"/>
+          <w:lang w:eastAsia="fr-CH"/>
+        </w:rPr>
+        <w:t>),</w:t>
+      </w:r>
+      <w:r>
+        <w:rPr>
+          <w:rFonts w:ascii="Courier New" w:eastAsia="Times New Roman" w:hAnsi="Courier New" w:cs="Courier New"/>
+          <w:color w:val="C0C0C0"/>
+          <w:sz w:val="16"/>
+          <w:szCs w:val="20"/>
+          <w:lang w:eastAsia="fr-CH"/>
+        </w:rPr>
+        <w:t xml:space="preserve"> </w:t>
+      </w:r>
+      <w:r>
+        <w:rPr>
+          <w:rFonts w:ascii="Courier New" w:eastAsia="Times New Roman" w:hAnsi="Courier New" w:cs="Courier New"/>
+          <w:color w:val="FF55FF"/>
+          <w:sz w:val="16"/>
+          <w:szCs w:val="20"/>
+          <w:lang w:eastAsia="fr-CH"/>
+        </w:rPr>
+        <w:t>"Menu"</w:t>
+      </w:r>
+      <w:r>
+        <w:rPr>
+          <w:rFonts w:ascii="Courier New" w:eastAsia="Times New Roman" w:hAnsi="Courier New" w:cs="Courier New"/>
+          <w:color w:val="AAAAAA"/>
+          <w:sz w:val="16"/>
+          <w:szCs w:val="20"/>
+          <w:lang w:eastAsia="fr-CH"/>
+        </w:rPr>
+        <w:t>,</w:t>
+      </w:r>
+      <w:r>
+        <w:rPr>
+          <w:rFonts w:ascii="Courier New" w:eastAsia="Times New Roman" w:hAnsi="Courier New" w:cs="Courier New"/>
+          <w:color w:val="C0C0C0"/>
+          <w:sz w:val="16"/>
+          <w:szCs w:val="20"/>
+          <w:lang w:eastAsia="fr-CH"/>
+        </w:rPr>
+        <w:t xml:space="preserve"> </w:t>
+      </w:r>
+      <w:r>
+        <w:rPr>
+          <w:rFonts w:ascii="Courier New" w:eastAsia="Times New Roman" w:hAnsi="Courier New" w:cs="Courier New"/>
+          <w:color w:val="FF55FF"/>
+          <w:sz w:val="16"/>
+          <w:szCs w:val="20"/>
+          <w:lang w:eastAsia="fr-CH"/>
+        </w:rPr>
+        <w:t>70</w:t>
+      </w:r>
+      <w:r>
+        <w:rPr>
+          <w:rFonts w:ascii="Courier New" w:eastAsia="Times New Roman" w:hAnsi="Courier New" w:cs="Courier New"/>
+          <w:color w:val="AAAAAA"/>
+          <w:sz w:val="16"/>
+          <w:szCs w:val="20"/>
+          <w:lang w:eastAsia="fr-CH"/>
+        </w:rPr>
+        <w:t>);</w:t>
+      </w:r>
+    </w:p>
+    <w:p>
+      <w:pPr>
+        <w:shd w:val="clear" w:color="auto" w:fill="000000" w:themeFill="text1"/>
+        <w:tabs>
+          <w:tab w:val="left" w:pos="916"/>
+          <w:tab w:val="left" w:pos="1832"/>
+          <w:tab w:val="left" w:pos="2748"/>
+          <w:tab w:val="left" w:pos="3664"/>
+          <w:tab w:val="left" w:pos="4580"/>
+          <w:tab w:val="left" w:pos="5496"/>
+          <w:tab w:val="left" w:pos="6412"/>
+          <w:tab w:val="left" w:pos="7328"/>
+          <w:tab w:val="left" w:pos="8244"/>
+          <w:tab w:val="left" w:pos="9160"/>
+          <w:tab w:val="left" w:pos="10076"/>
+          <w:tab w:val="left" w:pos="10992"/>
+          <w:tab w:val="left" w:pos="11908"/>
+          <w:tab w:val="left" w:pos="12824"/>
+          <w:tab w:val="left" w:pos="13740"/>
+          <w:tab w:val="left" w:pos="14656"/>
+        </w:tabs>
+        <w:spacing w:after="0" w:line="240" w:lineRule="auto"/>
+        <w:rPr>
+          <w:rFonts w:ascii="Courier New" w:eastAsia="Times New Roman" w:hAnsi="Courier New" w:cs="Courier New"/>
+          <w:sz w:val="16"/>
+          <w:szCs w:val="20"/>
+          <w:lang w:eastAsia="fr-CH"/>
+        </w:rPr>
+      </w:pPr>
+      <w:r>
+        <w:rPr>
+          <w:rFonts w:ascii="Courier New" w:eastAsia="Times New Roman" w:hAnsi="Courier New" w:cs="Courier New"/>
+          <w:color w:val="C0C0C0"/>
+          <w:sz w:val="16"/>
+          <w:szCs w:val="20"/>
+          <w:lang w:eastAsia="fr-CH"/>
+        </w:rPr>
+        <w:t xml:space="preserve">    </w:t>
+      </w:r>
+      <w:r>
+        <w:rPr>
+          <w:rFonts w:ascii="Courier New" w:eastAsia="Times New Roman" w:hAnsi="Courier New" w:cs="Courier New"/>
+          <w:color w:val="55FFFF"/>
+          <w:sz w:val="16"/>
+          <w:szCs w:val="20"/>
+          <w:lang w:eastAsia="fr-CH"/>
+        </w:rPr>
+        <w:t>//</w:t>
+      </w:r>
+      <w:r>
+        <w:rPr>
+          <w:rFonts w:ascii="Courier New" w:eastAsia="Times New Roman" w:hAnsi="Courier New" w:cs="Courier New"/>
+          <w:color w:val="C0C0C0"/>
+          <w:sz w:val="16"/>
+          <w:szCs w:val="20"/>
+          <w:lang w:eastAsia="fr-CH"/>
+        </w:rPr>
+        <w:t xml:space="preserve"> </w:t>
+      </w:r>
+      <w:r>
+        <w:rPr>
+          <w:rFonts w:ascii="Courier New" w:eastAsia="Times New Roman" w:hAnsi="Courier New" w:cs="Courier New"/>
+          <w:color w:val="55FFFF"/>
+          <w:sz w:val="16"/>
+          <w:szCs w:val="20"/>
+          <w:lang w:eastAsia="fr-CH"/>
+        </w:rPr>
+        <w:t>Affichage</w:t>
+      </w:r>
+      <w:r>
+        <w:rPr>
+          <w:rFonts w:ascii="Courier New" w:eastAsia="Times New Roman" w:hAnsi="Courier New" w:cs="Courier New"/>
+          <w:color w:val="C0C0C0"/>
+          <w:sz w:val="16"/>
+          <w:szCs w:val="20"/>
+          <w:lang w:eastAsia="fr-CH"/>
+        </w:rPr>
+        <w:t xml:space="preserve"> </w:t>
+      </w:r>
+      <w:r>
+        <w:rPr>
+          <w:rFonts w:ascii="Courier New" w:eastAsia="Times New Roman" w:hAnsi="Courier New" w:cs="Courier New"/>
+          <w:color w:val="55FFFF"/>
+          <w:sz w:val="16"/>
+          <w:szCs w:val="20"/>
+          <w:lang w:eastAsia="fr-CH"/>
+        </w:rPr>
+        <w:t>des</w:t>
+      </w:r>
+      <w:r>
+        <w:rPr>
+          <w:rFonts w:ascii="Courier New" w:eastAsia="Times New Roman" w:hAnsi="Courier New" w:cs="Courier New"/>
+          <w:color w:val="C0C0C0"/>
+          <w:sz w:val="16"/>
+          <w:szCs w:val="20"/>
+          <w:lang w:eastAsia="fr-CH"/>
+        </w:rPr>
+        <w:t xml:space="preserve"> </w:t>
+      </w:r>
+      <w:r>
+        <w:rPr>
+          <w:rFonts w:ascii="Courier New" w:eastAsia="Times New Roman" w:hAnsi="Courier New" w:cs="Courier New"/>
+          <w:color w:val="55FFFF"/>
+          <w:sz w:val="16"/>
+          <w:szCs w:val="20"/>
+          <w:lang w:eastAsia="fr-CH"/>
+        </w:rPr>
+        <w:t>différentes</w:t>
+      </w:r>
+      <w:r>
+        <w:rPr>
+          <w:rFonts w:ascii="Courier New" w:eastAsia="Times New Roman" w:hAnsi="Courier New" w:cs="Courier New"/>
+          <w:color w:val="C0C0C0"/>
+          <w:sz w:val="16"/>
+          <w:szCs w:val="20"/>
+          <w:lang w:eastAsia="fr-CH"/>
+        </w:rPr>
+        <w:t xml:space="preserve"> </w:t>
+      </w:r>
+      <w:r>
+        <w:rPr>
+          <w:rFonts w:ascii="Courier New" w:eastAsia="Times New Roman" w:hAnsi="Courier New" w:cs="Courier New"/>
+          <w:color w:val="55FFFF"/>
+          <w:sz w:val="16"/>
+          <w:szCs w:val="20"/>
+          <w:lang w:eastAsia="fr-CH"/>
+        </w:rPr>
+        <w:t>options</w:t>
+      </w:r>
+      <w:r>
+        <w:rPr>
+          <w:rFonts w:ascii="Courier New" w:eastAsia="Times New Roman" w:hAnsi="Courier New" w:cs="Courier New"/>
+          <w:color w:val="C0C0C0"/>
+          <w:sz w:val="16"/>
+          <w:szCs w:val="20"/>
+          <w:lang w:eastAsia="fr-CH"/>
+        </w:rPr>
+        <w:t xml:space="preserve"> </w:t>
+      </w:r>
+      <w:r>
+        <w:rPr>
+          <w:rFonts w:ascii="Courier New" w:eastAsia="Times New Roman" w:hAnsi="Courier New" w:cs="Courier New"/>
+          <w:color w:val="55FFFF"/>
+          <w:sz w:val="16"/>
+          <w:szCs w:val="20"/>
+          <w:lang w:eastAsia="fr-CH"/>
+        </w:rPr>
+        <w:t>du</w:t>
+      </w:r>
+      <w:r>
+        <w:rPr>
+          <w:rFonts w:ascii="Courier New" w:eastAsia="Times New Roman" w:hAnsi="Courier New" w:cs="Courier New"/>
+          <w:color w:val="C0C0C0"/>
+          <w:sz w:val="16"/>
+          <w:szCs w:val="20"/>
+          <w:lang w:eastAsia="fr-CH"/>
+        </w:rPr>
+        <w:t xml:space="preserve"> </w:t>
+      </w:r>
+      <w:r>
+        <w:rPr>
+          <w:rFonts w:ascii="Courier New" w:eastAsia="Times New Roman" w:hAnsi="Courier New" w:cs="Courier New"/>
+          <w:color w:val="55FFFF"/>
+          <w:sz w:val="16"/>
+          <w:szCs w:val="20"/>
+          <w:lang w:eastAsia="fr-CH"/>
+        </w:rPr>
+        <w:t>menu</w:t>
+      </w:r>
+    </w:p>
+    <w:p>
+      <w:pPr>
+        <w:shd w:val="clear" w:color="auto" w:fill="000000" w:themeFill="text1"/>
+        <w:tabs>
+          <w:tab w:val="left" w:pos="916"/>
+          <w:tab w:val="left" w:pos="1832"/>
+          <w:tab w:val="left" w:pos="2748"/>
+          <w:tab w:val="left" w:pos="3664"/>
+          <w:tab w:val="left" w:pos="4580"/>
+          <w:tab w:val="left" w:pos="5496"/>
+          <w:tab w:val="left" w:pos="6412"/>
+          <w:tab w:val="left" w:pos="7328"/>
+          <w:tab w:val="left" w:pos="8244"/>
+          <w:tab w:val="left" w:pos="9160"/>
+          <w:tab w:val="left" w:pos="10076"/>
+          <w:tab w:val="left" w:pos="10992"/>
+          <w:tab w:val="left" w:pos="11908"/>
+          <w:tab w:val="left" w:pos="12824"/>
+          <w:tab w:val="left" w:pos="13740"/>
+          <w:tab w:val="left" w:pos="14656"/>
+        </w:tabs>
+        <w:spacing w:after="0" w:line="240" w:lineRule="auto"/>
+        <w:rPr>
+          <w:rFonts w:ascii="Courier New" w:eastAsia="Times New Roman" w:hAnsi="Courier New" w:cs="Courier New"/>
+          <w:sz w:val="16"/>
+          <w:szCs w:val="20"/>
+          <w:lang w:eastAsia="fr-CH"/>
+        </w:rPr>
+      </w:pPr>
+      <w:r>
+        <w:rPr>
+          <w:rFonts w:ascii="Courier New" w:eastAsia="Times New Roman" w:hAnsi="Courier New" w:cs="Courier New"/>
+          <w:color w:val="C0C0C0"/>
+          <w:sz w:val="16"/>
+          <w:szCs w:val="20"/>
+          <w:lang w:eastAsia="fr-CH"/>
+        </w:rPr>
+        <w:t xml:space="preserve">    </w:t>
+      </w:r>
+      <w:r>
+        <w:rPr>
+          <w:rFonts w:ascii="Courier New" w:eastAsia="Times New Roman" w:hAnsi="Courier New" w:cs="Courier New"/>
+          <w:sz w:val="16"/>
+          <w:szCs w:val="20"/>
+          <w:lang w:eastAsia="fr-CH"/>
+        </w:rPr>
+        <w:t>m_pMenuItems</w:t>
+      </w:r>
+      <w:r>
+        <w:rPr>
+          <w:rFonts w:ascii="Courier New" w:eastAsia="Times New Roman" w:hAnsi="Courier New" w:cs="Courier New"/>
+          <w:color w:val="AAAAAA"/>
+          <w:sz w:val="16"/>
+          <w:szCs w:val="20"/>
+          <w:lang w:eastAsia="fr-CH"/>
+        </w:rPr>
+        <w:t>[</w:t>
+      </w:r>
+      <w:r>
+        <w:rPr>
+          <w:rFonts w:ascii="Courier New" w:eastAsia="Times New Roman" w:hAnsi="Courier New" w:cs="Courier New"/>
+          <w:color w:val="FF55FF"/>
+          <w:sz w:val="16"/>
+          <w:szCs w:val="20"/>
+          <w:lang w:eastAsia="fr-CH"/>
+        </w:rPr>
+        <w:t>0</w:t>
+      </w:r>
+      <w:r>
+        <w:rPr>
+          <w:rFonts w:ascii="Courier New" w:eastAsia="Times New Roman" w:hAnsi="Courier New" w:cs="Courier New"/>
+          <w:color w:val="AAAAAA"/>
+          <w:sz w:val="16"/>
+          <w:szCs w:val="20"/>
+          <w:lang w:eastAsia="fr-CH"/>
+        </w:rPr>
+        <w:t>]</w:t>
+      </w:r>
+      <w:r>
+        <w:rPr>
+          <w:rFonts w:ascii="Courier New" w:eastAsia="Times New Roman" w:hAnsi="Courier New" w:cs="Courier New"/>
+          <w:color w:val="C0C0C0"/>
+          <w:sz w:val="16"/>
+          <w:szCs w:val="20"/>
+          <w:lang w:eastAsia="fr-CH"/>
+        </w:rPr>
+        <w:t xml:space="preserve"> </w:t>
+      </w:r>
+      <w:r>
+        <w:rPr>
+          <w:rFonts w:ascii="Courier New" w:eastAsia="Times New Roman" w:hAnsi="Courier New" w:cs="Courier New"/>
+          <w:color w:val="AAAAAA"/>
+          <w:sz w:val="16"/>
+          <w:szCs w:val="20"/>
+          <w:lang w:eastAsia="fr-CH"/>
+        </w:rPr>
+        <w:t>=</w:t>
+      </w:r>
+      <w:r>
+        <w:rPr>
+          <w:rFonts w:ascii="Courier New" w:eastAsia="Times New Roman" w:hAnsi="Courier New" w:cs="Courier New"/>
+          <w:color w:val="C0C0C0"/>
+          <w:sz w:val="16"/>
+          <w:szCs w:val="20"/>
+          <w:lang w:eastAsia="fr-CH"/>
+        </w:rPr>
+        <w:t xml:space="preserve"> </w:t>
+      </w:r>
+      <w:r>
+        <w:rPr>
+          <w:rFonts w:ascii="Courier New" w:eastAsia="Times New Roman" w:hAnsi="Courier New" w:cs="Courier New"/>
+          <w:sz w:val="16"/>
+          <w:szCs w:val="20"/>
+          <w:lang w:eastAsia="fr-CH"/>
+        </w:rPr>
+        <w:t>m_pSceneMenu</w:t>
+      </w:r>
+      <w:r>
+        <w:rPr>
+          <w:rFonts w:ascii="Courier New" w:eastAsia="Times New Roman" w:hAnsi="Courier New" w:cs="Courier New"/>
+          <w:color w:val="AAAAAA"/>
+          <w:sz w:val="16"/>
+          <w:szCs w:val="20"/>
+          <w:lang w:eastAsia="fr-CH"/>
+        </w:rPr>
+        <w:t>-&gt;</w:t>
+      </w:r>
+      <w:r>
+        <w:rPr>
+          <w:rFonts w:ascii="Courier New" w:eastAsia="Times New Roman" w:hAnsi="Courier New" w:cs="Courier New"/>
+          <w:sz w:val="16"/>
+          <w:szCs w:val="20"/>
+          <w:lang w:eastAsia="fr-CH"/>
+        </w:rPr>
+        <w:t>createText</w:t>
+      </w:r>
+      <w:r>
+        <w:rPr>
+          <w:rFonts w:ascii="Courier New" w:eastAsia="Times New Roman" w:hAnsi="Courier New" w:cs="Courier New"/>
+          <w:color w:val="AAAAAA"/>
+          <w:sz w:val="16"/>
+          <w:szCs w:val="20"/>
+          <w:lang w:eastAsia="fr-CH"/>
+        </w:rPr>
+        <w:t>(</w:t>
+      </w:r>
+      <w:r>
+        <w:rPr>
+          <w:rFonts w:ascii="Courier New" w:eastAsia="Times New Roman" w:hAnsi="Courier New" w:cs="Courier New"/>
+          <w:color w:val="55FF55"/>
+          <w:sz w:val="16"/>
+          <w:szCs w:val="20"/>
+          <w:lang w:eastAsia="fr-CH"/>
+        </w:rPr>
+        <w:t>QPointF</w:t>
+      </w:r>
+      <w:r>
+        <w:rPr>
+          <w:rFonts w:ascii="Courier New" w:eastAsia="Times New Roman" w:hAnsi="Courier New" w:cs="Courier New"/>
+          <w:color w:val="AAAAAA"/>
+          <w:sz w:val="16"/>
+          <w:szCs w:val="20"/>
+          <w:lang w:eastAsia="fr-CH"/>
+        </w:rPr>
+        <w:t>(</w:t>
+      </w:r>
+      <w:r>
+        <w:rPr>
+          <w:rFonts w:ascii="Courier New" w:eastAsia="Times New Roman" w:hAnsi="Courier New" w:cs="Courier New"/>
+          <w:sz w:val="16"/>
+          <w:szCs w:val="20"/>
+          <w:lang w:eastAsia="fr-CH"/>
+        </w:rPr>
+        <w:t>SCENE_WIDTH</w:t>
+      </w:r>
+      <w:r>
+        <w:rPr>
+          <w:rFonts w:ascii="Courier New" w:eastAsia="Times New Roman" w:hAnsi="Courier New" w:cs="Courier New"/>
+          <w:color w:val="AAAAAA"/>
+          <w:sz w:val="16"/>
+          <w:szCs w:val="20"/>
+          <w:lang w:eastAsia="fr-CH"/>
+        </w:rPr>
+        <w:t>-</w:t>
+      </w:r>
+      <w:r>
+        <w:rPr>
+          <w:rFonts w:ascii="Courier New" w:eastAsia="Times New Roman" w:hAnsi="Courier New" w:cs="Courier New"/>
+          <w:color w:val="FF55FF"/>
+          <w:sz w:val="16"/>
+          <w:szCs w:val="20"/>
+          <w:lang w:eastAsia="fr-CH"/>
+        </w:rPr>
+        <w:t>400</w:t>
+      </w:r>
+      <w:r>
+        <w:rPr>
+          <w:rFonts w:ascii="Courier New" w:eastAsia="Times New Roman" w:hAnsi="Courier New" w:cs="Courier New"/>
+          <w:color w:val="AAAAAA"/>
+          <w:sz w:val="16"/>
+          <w:szCs w:val="20"/>
+          <w:lang w:eastAsia="fr-CH"/>
+        </w:rPr>
+        <w:t>,</w:t>
+      </w:r>
+      <w:r>
+        <w:rPr>
+          <w:rFonts w:ascii="Courier New" w:eastAsia="Times New Roman" w:hAnsi="Courier New" w:cs="Courier New"/>
+          <w:sz w:val="16"/>
+          <w:szCs w:val="20"/>
+          <w:lang w:eastAsia="fr-CH"/>
+        </w:rPr>
+        <w:t>SCENE_HEIGHT</w:t>
+      </w:r>
+      <w:r>
+        <w:rPr>
+          <w:rFonts w:ascii="Courier New" w:eastAsia="Times New Roman" w:hAnsi="Courier New" w:cs="Courier New"/>
+          <w:color w:val="AAAAAA"/>
+          <w:sz w:val="16"/>
+          <w:szCs w:val="20"/>
+          <w:lang w:eastAsia="fr-CH"/>
+        </w:rPr>
+        <w:t>/</w:t>
+      </w:r>
+      <w:r>
+        <w:rPr>
+          <w:rFonts w:ascii="Courier New" w:eastAsia="Times New Roman" w:hAnsi="Courier New" w:cs="Courier New"/>
+          <w:color w:val="FF55FF"/>
+          <w:sz w:val="16"/>
+          <w:szCs w:val="20"/>
+          <w:lang w:eastAsia="fr-CH"/>
+        </w:rPr>
+        <w:t>2</w:t>
+      </w:r>
+      <w:r>
+        <w:rPr>
+          <w:rFonts w:ascii="Courier New" w:eastAsia="Times New Roman" w:hAnsi="Courier New" w:cs="Courier New"/>
+          <w:color w:val="AAAAAA"/>
+          <w:sz w:val="16"/>
+          <w:szCs w:val="20"/>
+          <w:lang w:eastAsia="fr-CH"/>
+        </w:rPr>
+        <w:t>),</w:t>
+      </w:r>
+      <w:r>
+        <w:rPr>
+          <w:rFonts w:ascii="Courier New" w:eastAsia="Times New Roman" w:hAnsi="Courier New" w:cs="Courier New"/>
+          <w:color w:val="C0C0C0"/>
+          <w:sz w:val="16"/>
+          <w:szCs w:val="20"/>
+          <w:lang w:eastAsia="fr-CH"/>
+        </w:rPr>
+        <w:t xml:space="preserve"> </w:t>
+      </w:r>
+      <w:r>
+        <w:rPr>
+          <w:rFonts w:ascii="Courier New" w:eastAsia="Times New Roman" w:hAnsi="Courier New" w:cs="Courier New"/>
+          <w:color w:val="FF55FF"/>
+          <w:sz w:val="16"/>
+          <w:szCs w:val="20"/>
+          <w:lang w:eastAsia="fr-CH"/>
+        </w:rPr>
+        <w:t>"Jouer"</w:t>
+      </w:r>
+      <w:r>
+        <w:rPr>
+          <w:rFonts w:ascii="Courier New" w:eastAsia="Times New Roman" w:hAnsi="Courier New" w:cs="Courier New"/>
+          <w:color w:val="AAAAAA"/>
+          <w:sz w:val="16"/>
+          <w:szCs w:val="20"/>
+          <w:lang w:eastAsia="fr-CH"/>
+        </w:rPr>
+        <w:t>,</w:t>
+      </w:r>
+      <w:r>
+        <w:rPr>
+          <w:rFonts w:ascii="Courier New" w:eastAsia="Times New Roman" w:hAnsi="Courier New" w:cs="Courier New"/>
+          <w:color w:val="C0C0C0"/>
+          <w:sz w:val="16"/>
+          <w:szCs w:val="20"/>
+          <w:lang w:eastAsia="fr-CH"/>
+        </w:rPr>
+        <w:t xml:space="preserve"> </w:t>
+      </w:r>
+      <w:r>
+        <w:rPr>
+          <w:rFonts w:ascii="Courier New" w:eastAsia="Times New Roman" w:hAnsi="Courier New" w:cs="Courier New"/>
+          <w:color w:val="FF55FF"/>
+          <w:sz w:val="16"/>
+          <w:szCs w:val="20"/>
+          <w:lang w:eastAsia="fr-CH"/>
+        </w:rPr>
+        <w:t>50</w:t>
+      </w:r>
+      <w:r>
+        <w:rPr>
+          <w:rFonts w:ascii="Courier New" w:eastAsia="Times New Roman" w:hAnsi="Courier New" w:cs="Courier New"/>
+          <w:color w:val="AAAAAA"/>
+          <w:sz w:val="16"/>
+          <w:szCs w:val="20"/>
+          <w:lang w:eastAsia="fr-CH"/>
+        </w:rPr>
+        <w:t>,</w:t>
+      </w:r>
+      <w:r>
+        <w:rPr>
+          <w:rFonts w:ascii="Courier New" w:eastAsia="Times New Roman" w:hAnsi="Courier New" w:cs="Courier New"/>
+          <w:color w:val="C0C0C0"/>
+          <w:sz w:val="16"/>
+          <w:szCs w:val="20"/>
+          <w:lang w:eastAsia="fr-CH"/>
+        </w:rPr>
+        <w:t xml:space="preserve"> </w:t>
+      </w:r>
+      <w:r>
+        <w:rPr>
+          <w:rFonts w:ascii="Courier New" w:eastAsia="Times New Roman" w:hAnsi="Courier New" w:cs="Courier New"/>
+          <w:color w:val="55FF55"/>
+          <w:sz w:val="16"/>
+          <w:szCs w:val="20"/>
+          <w:lang w:eastAsia="fr-CH"/>
+        </w:rPr>
+        <w:t>Qt</w:t>
+      </w:r>
+      <w:r>
+        <w:rPr>
+          <w:rFonts w:ascii="Courier New" w:eastAsia="Times New Roman" w:hAnsi="Courier New" w:cs="Courier New"/>
+          <w:color w:val="AAAAAA"/>
+          <w:sz w:val="16"/>
+          <w:szCs w:val="20"/>
+          <w:lang w:eastAsia="fr-CH"/>
+        </w:rPr>
+        <w:t>::</w:t>
+      </w:r>
+      <w:r>
+        <w:rPr>
+          <w:rFonts w:ascii="Courier New" w:eastAsia="Times New Roman" w:hAnsi="Courier New" w:cs="Courier New"/>
+          <w:i/>
+          <w:iCs/>
+          <w:color w:val="55FF55"/>
+          <w:sz w:val="16"/>
+          <w:szCs w:val="20"/>
+          <w:lang w:eastAsia="fr-CH"/>
+        </w:rPr>
+        <w:t>red</w:t>
+      </w:r>
+      <w:r>
+        <w:rPr>
+          <w:rFonts w:ascii="Courier New" w:eastAsia="Times New Roman" w:hAnsi="Courier New" w:cs="Courier New"/>
+          <w:color w:val="AAAAAA"/>
+          <w:sz w:val="16"/>
+          <w:szCs w:val="20"/>
+          <w:lang w:eastAsia="fr-CH"/>
+        </w:rPr>
+        <w:t>);</w:t>
+      </w:r>
+    </w:p>
+    <w:p>
+      <w:pPr>
+        <w:shd w:val="clear" w:color="auto" w:fill="000000" w:themeFill="text1"/>
+        <w:tabs>
+          <w:tab w:val="left" w:pos="916"/>
+          <w:tab w:val="left" w:pos="1832"/>
+          <w:tab w:val="left" w:pos="2748"/>
+          <w:tab w:val="left" w:pos="3664"/>
+          <w:tab w:val="left" w:pos="4580"/>
+          <w:tab w:val="left" w:pos="5496"/>
+          <w:tab w:val="left" w:pos="6412"/>
+          <w:tab w:val="left" w:pos="7328"/>
+          <w:tab w:val="left" w:pos="8244"/>
+          <w:tab w:val="left" w:pos="9160"/>
+          <w:tab w:val="left" w:pos="10076"/>
+          <w:tab w:val="left" w:pos="10992"/>
+          <w:tab w:val="left" w:pos="11908"/>
+          <w:tab w:val="left" w:pos="12824"/>
+          <w:tab w:val="left" w:pos="13740"/>
+          <w:tab w:val="left" w:pos="14656"/>
+        </w:tabs>
+        <w:spacing w:after="0" w:line="240" w:lineRule="auto"/>
+        <w:rPr>
+          <w:rFonts w:ascii="Courier New" w:eastAsia="Times New Roman" w:hAnsi="Courier New" w:cs="Courier New"/>
+          <w:sz w:val="16"/>
+          <w:szCs w:val="20"/>
+          <w:lang w:eastAsia="fr-CH"/>
+        </w:rPr>
+      </w:pPr>
+      <w:r>
+        <w:rPr>
+          <w:rFonts w:ascii="Courier New" w:eastAsia="Times New Roman" w:hAnsi="Courier New" w:cs="Courier New"/>
+          <w:color w:val="C0C0C0"/>
+          <w:sz w:val="16"/>
+          <w:szCs w:val="20"/>
+          <w:lang w:eastAsia="fr-CH"/>
+        </w:rPr>
+        <w:t xml:space="preserve">    </w:t>
+      </w:r>
+      <w:r>
+        <w:rPr>
+          <w:rFonts w:ascii="Courier New" w:eastAsia="Times New Roman" w:hAnsi="Courier New" w:cs="Courier New"/>
+          <w:sz w:val="16"/>
+          <w:szCs w:val="20"/>
+          <w:lang w:eastAsia="fr-CH"/>
+        </w:rPr>
+        <w:t>m_pMenuItems</w:t>
+      </w:r>
+      <w:r>
+        <w:rPr>
+          <w:rFonts w:ascii="Courier New" w:eastAsia="Times New Roman" w:hAnsi="Courier New" w:cs="Courier New"/>
+          <w:color w:val="AAAAAA"/>
+          <w:sz w:val="16"/>
+          <w:szCs w:val="20"/>
+          <w:lang w:eastAsia="fr-CH"/>
+        </w:rPr>
+        <w:t>[</w:t>
+      </w:r>
+      <w:r>
+        <w:rPr>
+          <w:rFonts w:ascii="Courier New" w:eastAsia="Times New Roman" w:hAnsi="Courier New" w:cs="Courier New"/>
+          <w:color w:val="FF55FF"/>
+          <w:sz w:val="16"/>
+          <w:szCs w:val="20"/>
+          <w:lang w:eastAsia="fr-CH"/>
+        </w:rPr>
+        <w:t>1</w:t>
+      </w:r>
+      <w:r>
+        <w:rPr>
+          <w:rFonts w:ascii="Courier New" w:eastAsia="Times New Roman" w:hAnsi="Courier New" w:cs="Courier New"/>
+          <w:color w:val="AAAAAA"/>
+          <w:sz w:val="16"/>
+          <w:szCs w:val="20"/>
+          <w:lang w:eastAsia="fr-CH"/>
+        </w:rPr>
+        <w:t>]</w:t>
+      </w:r>
+      <w:r>
+        <w:rPr>
+          <w:rFonts w:ascii="Courier New" w:eastAsia="Times New Roman" w:hAnsi="Courier New" w:cs="Courier New"/>
+          <w:color w:val="C0C0C0"/>
+          <w:sz w:val="16"/>
+          <w:szCs w:val="20"/>
+          <w:lang w:eastAsia="fr-CH"/>
+        </w:rPr>
+        <w:t xml:space="preserve"> </w:t>
+      </w:r>
+      <w:r>
+        <w:rPr>
+          <w:rFonts w:ascii="Courier New" w:eastAsia="Times New Roman" w:hAnsi="Courier New" w:cs="Courier New"/>
+          <w:color w:val="AAAAAA"/>
+          <w:sz w:val="16"/>
+          <w:szCs w:val="20"/>
+          <w:lang w:eastAsia="fr-CH"/>
+        </w:rPr>
+        <w:t>=</w:t>
+      </w:r>
+      <w:r>
+        <w:rPr>
+          <w:rFonts w:ascii="Courier New" w:eastAsia="Times New Roman" w:hAnsi="Courier New" w:cs="Courier New"/>
+          <w:color w:val="C0C0C0"/>
+          <w:sz w:val="16"/>
+          <w:szCs w:val="20"/>
+          <w:lang w:eastAsia="fr-CH"/>
+        </w:rPr>
+        <w:t xml:space="preserve"> </w:t>
+      </w:r>
+      <w:r>
+        <w:rPr>
+          <w:rFonts w:ascii="Courier New" w:eastAsia="Times New Roman" w:hAnsi="Courier New" w:cs="Courier New"/>
+          <w:sz w:val="16"/>
+          <w:szCs w:val="20"/>
+          <w:lang w:eastAsia="fr-CH"/>
+        </w:rPr>
+        <w:t>m_pSceneMenu</w:t>
+      </w:r>
+      <w:r>
+        <w:rPr>
+          <w:rFonts w:ascii="Courier New" w:eastAsia="Times New Roman" w:hAnsi="Courier New" w:cs="Courier New"/>
+          <w:color w:val="AAAAAA"/>
+          <w:sz w:val="16"/>
+          <w:szCs w:val="20"/>
+          <w:lang w:eastAsia="fr-CH"/>
+        </w:rPr>
+        <w:t>-&gt;</w:t>
+      </w:r>
+      <w:r>
+        <w:rPr>
+          <w:rFonts w:ascii="Courier New" w:eastAsia="Times New Roman" w:hAnsi="Courier New" w:cs="Courier New"/>
+          <w:sz w:val="16"/>
+          <w:szCs w:val="20"/>
+          <w:lang w:eastAsia="fr-CH"/>
+        </w:rPr>
+        <w:t>createText</w:t>
+      </w:r>
+      <w:r>
+        <w:rPr>
+          <w:rFonts w:ascii="Courier New" w:eastAsia="Times New Roman" w:hAnsi="Courier New" w:cs="Courier New"/>
+          <w:color w:val="AAAAAA"/>
+          <w:sz w:val="16"/>
+          <w:szCs w:val="20"/>
+          <w:lang w:eastAsia="fr-CH"/>
+        </w:rPr>
+        <w:t>(</w:t>
+      </w:r>
+      <w:r>
+        <w:rPr>
+          <w:rFonts w:ascii="Courier New" w:eastAsia="Times New Roman" w:hAnsi="Courier New" w:cs="Courier New"/>
+          <w:color w:val="55FF55"/>
+          <w:sz w:val="16"/>
+          <w:szCs w:val="20"/>
+          <w:lang w:eastAsia="fr-CH"/>
+        </w:rPr>
+        <w:t>QPointF</w:t>
+      </w:r>
+      <w:r>
+        <w:rPr>
+          <w:rFonts w:ascii="Courier New" w:eastAsia="Times New Roman" w:hAnsi="Courier New" w:cs="Courier New"/>
+          <w:color w:val="AAAAAA"/>
+          <w:sz w:val="16"/>
+          <w:szCs w:val="20"/>
+          <w:lang w:eastAsia="fr-CH"/>
+        </w:rPr>
+        <w:t>(</w:t>
+      </w:r>
+      <w:r>
+        <w:rPr>
+          <w:rFonts w:ascii="Courier New" w:eastAsia="Times New Roman" w:hAnsi="Courier New" w:cs="Courier New"/>
+          <w:sz w:val="16"/>
+          <w:szCs w:val="20"/>
+          <w:lang w:eastAsia="fr-CH"/>
+        </w:rPr>
+        <w:t>SCENE_WIDTH</w:t>
+      </w:r>
+      <w:r>
+        <w:rPr>
+          <w:rFonts w:ascii="Courier New" w:eastAsia="Times New Roman" w:hAnsi="Courier New" w:cs="Courier New"/>
+          <w:color w:val="AAAAAA"/>
+          <w:sz w:val="16"/>
+          <w:szCs w:val="20"/>
+          <w:lang w:eastAsia="fr-CH"/>
+        </w:rPr>
+        <w:t>-</w:t>
+      </w:r>
+      <w:r>
+        <w:rPr>
+          <w:rFonts w:ascii="Courier New" w:eastAsia="Times New Roman" w:hAnsi="Courier New" w:cs="Courier New"/>
+          <w:color w:val="FF55FF"/>
+          <w:sz w:val="16"/>
+          <w:szCs w:val="20"/>
+          <w:lang w:eastAsia="fr-CH"/>
+        </w:rPr>
+        <w:t>400</w:t>
+      </w:r>
+      <w:r>
+        <w:rPr>
+          <w:rFonts w:ascii="Courier New" w:eastAsia="Times New Roman" w:hAnsi="Courier New" w:cs="Courier New"/>
+          <w:color w:val="AAAAAA"/>
+          <w:sz w:val="16"/>
+          <w:szCs w:val="20"/>
+          <w:lang w:eastAsia="fr-CH"/>
+        </w:rPr>
+        <w:t>,</w:t>
+      </w:r>
+      <w:r>
+        <w:rPr>
+          <w:rFonts w:ascii="Courier New" w:eastAsia="Times New Roman" w:hAnsi="Courier New" w:cs="Courier New"/>
+          <w:sz w:val="16"/>
+          <w:szCs w:val="20"/>
+          <w:lang w:eastAsia="fr-CH"/>
+        </w:rPr>
+        <w:t>SCENE_HEIGHT</w:t>
+      </w:r>
+      <w:r>
+        <w:rPr>
+          <w:rFonts w:ascii="Courier New" w:eastAsia="Times New Roman" w:hAnsi="Courier New" w:cs="Courier New"/>
+          <w:color w:val="AAAAAA"/>
+          <w:sz w:val="16"/>
+          <w:szCs w:val="20"/>
+          <w:lang w:eastAsia="fr-CH"/>
+        </w:rPr>
+        <w:t>/</w:t>
+      </w:r>
+      <w:r>
+        <w:rPr>
+          <w:rFonts w:ascii="Courier New" w:eastAsia="Times New Roman" w:hAnsi="Courier New" w:cs="Courier New"/>
+          <w:color w:val="FF55FF"/>
+          <w:sz w:val="16"/>
+          <w:szCs w:val="20"/>
+          <w:lang w:eastAsia="fr-CH"/>
+        </w:rPr>
+        <w:t>2</w:t>
+      </w:r>
+      <w:r>
+        <w:rPr>
+          <w:rFonts w:ascii="Courier New" w:eastAsia="Times New Roman" w:hAnsi="Courier New" w:cs="Courier New"/>
+          <w:color w:val="C0C0C0"/>
+          <w:sz w:val="16"/>
+          <w:szCs w:val="20"/>
+          <w:lang w:eastAsia="fr-CH"/>
+        </w:rPr>
+        <w:t xml:space="preserve"> </w:t>
+      </w:r>
+      <w:r>
+        <w:rPr>
+          <w:rFonts w:ascii="Courier New" w:eastAsia="Times New Roman" w:hAnsi="Courier New" w:cs="Courier New"/>
+          <w:color w:val="AAAAAA"/>
+          <w:sz w:val="16"/>
+          <w:szCs w:val="20"/>
+          <w:lang w:eastAsia="fr-CH"/>
+        </w:rPr>
+        <w:t>+</w:t>
+      </w:r>
+      <w:r>
+        <w:rPr>
+          <w:rFonts w:ascii="Courier New" w:eastAsia="Times New Roman" w:hAnsi="Courier New" w:cs="Courier New"/>
+          <w:color w:val="C0C0C0"/>
+          <w:sz w:val="16"/>
+          <w:szCs w:val="20"/>
+          <w:lang w:eastAsia="fr-CH"/>
+        </w:rPr>
+        <w:t xml:space="preserve"> </w:t>
+      </w:r>
+      <w:r>
+        <w:rPr>
+          <w:rFonts w:ascii="Courier New" w:eastAsia="Times New Roman" w:hAnsi="Courier New" w:cs="Courier New"/>
+          <w:color w:val="FF55FF"/>
+          <w:sz w:val="16"/>
+          <w:szCs w:val="20"/>
+          <w:lang w:eastAsia="fr-CH"/>
+        </w:rPr>
+        <w:t>50</w:t>
+      </w:r>
+      <w:r>
+        <w:rPr>
+          <w:rFonts w:ascii="Courier New" w:eastAsia="Times New Roman" w:hAnsi="Courier New" w:cs="Courier New"/>
+          <w:color w:val="AAAAAA"/>
+          <w:sz w:val="16"/>
+          <w:szCs w:val="20"/>
+          <w:lang w:eastAsia="fr-CH"/>
+        </w:rPr>
+        <w:t>),</w:t>
+      </w:r>
+      <w:r>
+        <w:rPr>
+          <w:rFonts w:ascii="Courier New" w:eastAsia="Times New Roman" w:hAnsi="Courier New" w:cs="Courier New"/>
+          <w:color w:val="C0C0C0"/>
+          <w:sz w:val="16"/>
+          <w:szCs w:val="20"/>
+          <w:lang w:eastAsia="fr-CH"/>
+        </w:rPr>
+        <w:t xml:space="preserve"> </w:t>
+      </w:r>
+      <w:r>
+        <w:rPr>
+          <w:rFonts w:ascii="Courier New" w:eastAsia="Times New Roman" w:hAnsi="Courier New" w:cs="Courier New"/>
+          <w:color w:val="FF55FF"/>
+          <w:sz w:val="16"/>
+          <w:szCs w:val="20"/>
+          <w:lang w:eastAsia="fr-CH"/>
+        </w:rPr>
+        <w:t>"Contrôles"</w:t>
+      </w:r>
+      <w:r>
+        <w:rPr>
+          <w:rFonts w:ascii="Courier New" w:eastAsia="Times New Roman" w:hAnsi="Courier New" w:cs="Courier New"/>
+          <w:color w:val="AAAAAA"/>
+          <w:sz w:val="16"/>
+          <w:szCs w:val="20"/>
+          <w:lang w:eastAsia="fr-CH"/>
+        </w:rPr>
+        <w:t>,</w:t>
+      </w:r>
+      <w:r>
+        <w:rPr>
+          <w:rFonts w:ascii="Courier New" w:eastAsia="Times New Roman" w:hAnsi="Courier New" w:cs="Courier New"/>
+          <w:color w:val="C0C0C0"/>
+          <w:sz w:val="16"/>
+          <w:szCs w:val="20"/>
+          <w:lang w:eastAsia="fr-CH"/>
+        </w:rPr>
+        <w:t xml:space="preserve"> </w:t>
+      </w:r>
+      <w:r>
+        <w:rPr>
+          <w:rFonts w:ascii="Courier New" w:eastAsia="Times New Roman" w:hAnsi="Courier New" w:cs="Courier New"/>
+          <w:color w:val="FF55FF"/>
+          <w:sz w:val="16"/>
+          <w:szCs w:val="20"/>
+          <w:lang w:eastAsia="fr-CH"/>
+        </w:rPr>
+        <w:t>50</w:t>
+      </w:r>
+      <w:r>
+        <w:rPr>
+          <w:rFonts w:ascii="Courier New" w:eastAsia="Times New Roman" w:hAnsi="Courier New" w:cs="Courier New"/>
+          <w:color w:val="AAAAAA"/>
+          <w:sz w:val="16"/>
+          <w:szCs w:val="20"/>
+          <w:lang w:eastAsia="fr-CH"/>
+        </w:rPr>
+        <w:t>,</w:t>
+      </w:r>
+      <w:r>
+        <w:rPr>
+          <w:rFonts w:ascii="Courier New" w:eastAsia="Times New Roman" w:hAnsi="Courier New" w:cs="Courier New"/>
+          <w:color w:val="C0C0C0"/>
+          <w:sz w:val="16"/>
+          <w:szCs w:val="20"/>
+          <w:lang w:eastAsia="fr-CH"/>
+        </w:rPr>
+        <w:t xml:space="preserve"> </w:t>
+      </w:r>
+      <w:r>
+        <w:rPr>
+          <w:rFonts w:ascii="Courier New" w:eastAsia="Times New Roman" w:hAnsi="Courier New" w:cs="Courier New"/>
+          <w:color w:val="55FF55"/>
+          <w:sz w:val="16"/>
+          <w:szCs w:val="20"/>
+          <w:lang w:eastAsia="fr-CH"/>
+        </w:rPr>
+        <w:t>Qt</w:t>
+      </w:r>
+      <w:r>
+        <w:rPr>
+          <w:rFonts w:ascii="Courier New" w:eastAsia="Times New Roman" w:hAnsi="Courier New" w:cs="Courier New"/>
+          <w:color w:val="AAAAAA"/>
+          <w:sz w:val="16"/>
+          <w:szCs w:val="20"/>
+          <w:lang w:eastAsia="fr-CH"/>
+        </w:rPr>
+        <w:t>::</w:t>
+      </w:r>
+      <w:r>
+        <w:rPr>
+          <w:rFonts w:ascii="Courier New" w:eastAsia="Times New Roman" w:hAnsi="Courier New" w:cs="Courier New"/>
+          <w:i/>
+          <w:iCs/>
+          <w:color w:val="55FF55"/>
+          <w:sz w:val="16"/>
+          <w:szCs w:val="20"/>
+          <w:lang w:eastAsia="fr-CH"/>
+        </w:rPr>
+        <w:t>white</w:t>
+      </w:r>
+      <w:r>
+        <w:rPr>
+          <w:rFonts w:ascii="Courier New" w:eastAsia="Times New Roman" w:hAnsi="Courier New" w:cs="Courier New"/>
+          <w:color w:val="AAAAAA"/>
+          <w:sz w:val="16"/>
+          <w:szCs w:val="20"/>
+          <w:lang w:eastAsia="fr-CH"/>
+        </w:rPr>
+        <w:t>);</w:t>
+      </w:r>
+    </w:p>
+    <w:p>
+      <w:pPr>
+        <w:shd w:val="clear" w:color="auto" w:fill="000000" w:themeFill="text1"/>
+        <w:tabs>
+          <w:tab w:val="left" w:pos="916"/>
+          <w:tab w:val="left" w:pos="1832"/>
+          <w:tab w:val="left" w:pos="2748"/>
+          <w:tab w:val="left" w:pos="3664"/>
+          <w:tab w:val="left" w:pos="4580"/>
+          <w:tab w:val="left" w:pos="5496"/>
+          <w:tab w:val="left" w:pos="6412"/>
+          <w:tab w:val="left" w:pos="7328"/>
+          <w:tab w:val="left" w:pos="8244"/>
+          <w:tab w:val="left" w:pos="9160"/>
+          <w:tab w:val="left" w:pos="10076"/>
+          <w:tab w:val="left" w:pos="10992"/>
+          <w:tab w:val="left" w:pos="11908"/>
+          <w:tab w:val="left" w:pos="12824"/>
+          <w:tab w:val="left" w:pos="13740"/>
+          <w:tab w:val="left" w:pos="14656"/>
+        </w:tabs>
+        <w:spacing w:after="0" w:line="240" w:lineRule="auto"/>
+        <w:rPr>
+          <w:rFonts w:ascii="Courier New" w:eastAsia="Times New Roman" w:hAnsi="Courier New" w:cs="Courier New"/>
+          <w:sz w:val="16"/>
+          <w:szCs w:val="20"/>
+          <w:lang w:eastAsia="fr-CH"/>
+        </w:rPr>
+      </w:pPr>
+      <w:r>
+        <w:rPr>
+          <w:rFonts w:ascii="Courier New" w:eastAsia="Times New Roman" w:hAnsi="Courier New" w:cs="Courier New"/>
+          <w:color w:val="C0C0C0"/>
+          <w:sz w:val="16"/>
+          <w:szCs w:val="20"/>
+          <w:lang w:eastAsia="fr-CH"/>
+        </w:rPr>
+        <w:t xml:space="preserve">    </w:t>
+      </w:r>
+      <w:r>
+        <w:rPr>
+          <w:rFonts w:ascii="Courier New" w:eastAsia="Times New Roman" w:hAnsi="Courier New" w:cs="Courier New"/>
+          <w:sz w:val="16"/>
+          <w:szCs w:val="20"/>
+          <w:lang w:eastAsia="fr-CH"/>
+        </w:rPr>
+        <w:t>m_pMenuItems</w:t>
+      </w:r>
+      <w:r>
+        <w:rPr>
+          <w:rFonts w:ascii="Courier New" w:eastAsia="Times New Roman" w:hAnsi="Courier New" w:cs="Courier New"/>
+          <w:color w:val="AAAAAA"/>
+          <w:sz w:val="16"/>
+          <w:szCs w:val="20"/>
+          <w:lang w:eastAsia="fr-CH"/>
+        </w:rPr>
+        <w:t>[</w:t>
+      </w:r>
+      <w:r>
+        <w:rPr>
+          <w:rFonts w:ascii="Courier New" w:eastAsia="Times New Roman" w:hAnsi="Courier New" w:cs="Courier New"/>
+          <w:color w:val="FF55FF"/>
+          <w:sz w:val="16"/>
+          <w:szCs w:val="20"/>
+          <w:lang w:eastAsia="fr-CH"/>
+        </w:rPr>
+        <w:t>2</w:t>
+      </w:r>
+      <w:r>
+        <w:rPr>
+          <w:rFonts w:ascii="Courier New" w:eastAsia="Times New Roman" w:hAnsi="Courier New" w:cs="Courier New"/>
+          <w:color w:val="AAAAAA"/>
+          <w:sz w:val="16"/>
+          <w:szCs w:val="20"/>
+          <w:lang w:eastAsia="fr-CH"/>
+        </w:rPr>
+        <w:t>]</w:t>
+      </w:r>
+      <w:r>
+        <w:rPr>
+          <w:rFonts w:ascii="Courier New" w:eastAsia="Times New Roman" w:hAnsi="Courier New" w:cs="Courier New"/>
+          <w:color w:val="C0C0C0"/>
+          <w:sz w:val="16"/>
+          <w:szCs w:val="20"/>
+          <w:lang w:eastAsia="fr-CH"/>
+        </w:rPr>
+        <w:t xml:space="preserve"> </w:t>
+      </w:r>
+      <w:r>
+        <w:rPr>
+          <w:rFonts w:ascii="Courier New" w:eastAsia="Times New Roman" w:hAnsi="Courier New" w:cs="Courier New"/>
+          <w:color w:val="AAAAAA"/>
+          <w:sz w:val="16"/>
+          <w:szCs w:val="20"/>
+          <w:lang w:eastAsia="fr-CH"/>
+        </w:rPr>
+        <w:t>=</w:t>
+      </w:r>
+      <w:r>
+        <w:rPr>
+          <w:rFonts w:ascii="Courier New" w:eastAsia="Times New Roman" w:hAnsi="Courier New" w:cs="Courier New"/>
+          <w:color w:val="C0C0C0"/>
+          <w:sz w:val="16"/>
+          <w:szCs w:val="20"/>
+          <w:lang w:eastAsia="fr-CH"/>
+        </w:rPr>
+        <w:t xml:space="preserve"> </w:t>
+      </w:r>
+      <w:r>
+        <w:rPr>
+          <w:rFonts w:ascii="Courier New" w:eastAsia="Times New Roman" w:hAnsi="Courier New" w:cs="Courier New"/>
+          <w:sz w:val="16"/>
+          <w:szCs w:val="20"/>
+          <w:lang w:eastAsia="fr-CH"/>
+        </w:rPr>
+        <w:t>m_pSceneMenu</w:t>
+      </w:r>
+      <w:r>
+        <w:rPr>
+          <w:rFonts w:ascii="Courier New" w:eastAsia="Times New Roman" w:hAnsi="Courier New" w:cs="Courier New"/>
+          <w:color w:val="AAAAAA"/>
+          <w:sz w:val="16"/>
+          <w:szCs w:val="20"/>
+          <w:lang w:eastAsia="fr-CH"/>
+        </w:rPr>
+        <w:t>-&gt;</w:t>
+      </w:r>
+      <w:r>
+        <w:rPr>
+          <w:rFonts w:ascii="Courier New" w:eastAsia="Times New Roman" w:hAnsi="Courier New" w:cs="Courier New"/>
+          <w:sz w:val="16"/>
+          <w:szCs w:val="20"/>
+          <w:lang w:eastAsia="fr-CH"/>
+        </w:rPr>
+        <w:t>createText</w:t>
+      </w:r>
+      <w:r>
+        <w:rPr>
+          <w:rFonts w:ascii="Courier New" w:eastAsia="Times New Roman" w:hAnsi="Courier New" w:cs="Courier New"/>
+          <w:color w:val="AAAAAA"/>
+          <w:sz w:val="16"/>
+          <w:szCs w:val="20"/>
+          <w:lang w:eastAsia="fr-CH"/>
+        </w:rPr>
+        <w:t>(</w:t>
+      </w:r>
+      <w:r>
+        <w:rPr>
+          <w:rFonts w:ascii="Courier New" w:eastAsia="Times New Roman" w:hAnsi="Courier New" w:cs="Courier New"/>
+          <w:color w:val="55FF55"/>
+          <w:sz w:val="16"/>
+          <w:szCs w:val="20"/>
+          <w:lang w:eastAsia="fr-CH"/>
+        </w:rPr>
+        <w:t>QPointF</w:t>
+      </w:r>
+      <w:r>
+        <w:rPr>
+          <w:rFonts w:ascii="Courier New" w:eastAsia="Times New Roman" w:hAnsi="Courier New" w:cs="Courier New"/>
+          <w:color w:val="AAAAAA"/>
+          <w:sz w:val="16"/>
+          <w:szCs w:val="20"/>
+          <w:lang w:eastAsia="fr-CH"/>
+        </w:rPr>
+        <w:t>(</w:t>
+      </w:r>
+      <w:r>
+        <w:rPr>
+          <w:rFonts w:ascii="Courier New" w:eastAsia="Times New Roman" w:hAnsi="Courier New" w:cs="Courier New"/>
+          <w:sz w:val="16"/>
+          <w:szCs w:val="20"/>
+          <w:lang w:eastAsia="fr-CH"/>
+        </w:rPr>
+        <w:t>SCENE_WIDTH</w:t>
+      </w:r>
+      <w:r>
+        <w:rPr>
+          <w:rFonts w:ascii="Courier New" w:eastAsia="Times New Roman" w:hAnsi="Courier New" w:cs="Courier New"/>
+          <w:color w:val="AAAAAA"/>
+          <w:sz w:val="16"/>
+          <w:szCs w:val="20"/>
+          <w:lang w:eastAsia="fr-CH"/>
+        </w:rPr>
+        <w:t>-</w:t>
+      </w:r>
+      <w:r>
+        <w:rPr>
+          <w:rFonts w:ascii="Courier New" w:eastAsia="Times New Roman" w:hAnsi="Courier New" w:cs="Courier New"/>
+          <w:color w:val="FF55FF"/>
+          <w:sz w:val="16"/>
+          <w:szCs w:val="20"/>
+          <w:lang w:eastAsia="fr-CH"/>
+        </w:rPr>
+        <w:t>400</w:t>
+      </w:r>
+      <w:r>
+        <w:rPr>
+          <w:rFonts w:ascii="Courier New" w:eastAsia="Times New Roman" w:hAnsi="Courier New" w:cs="Courier New"/>
+          <w:color w:val="AAAAAA"/>
+          <w:sz w:val="16"/>
+          <w:szCs w:val="20"/>
+          <w:lang w:eastAsia="fr-CH"/>
+        </w:rPr>
+        <w:t>,</w:t>
+      </w:r>
+      <w:r>
+        <w:rPr>
+          <w:rFonts w:ascii="Courier New" w:eastAsia="Times New Roman" w:hAnsi="Courier New" w:cs="Courier New"/>
+          <w:sz w:val="16"/>
+          <w:szCs w:val="20"/>
+          <w:lang w:eastAsia="fr-CH"/>
+        </w:rPr>
+        <w:t>SCENE_HEIGHT</w:t>
+      </w:r>
+      <w:r>
+        <w:rPr>
+          <w:rFonts w:ascii="Courier New" w:eastAsia="Times New Roman" w:hAnsi="Courier New" w:cs="Courier New"/>
+          <w:color w:val="AAAAAA"/>
+          <w:sz w:val="16"/>
+          <w:szCs w:val="20"/>
+          <w:lang w:eastAsia="fr-CH"/>
+        </w:rPr>
+        <w:t>/</w:t>
+      </w:r>
+      <w:r>
+        <w:rPr>
+          <w:rFonts w:ascii="Courier New" w:eastAsia="Times New Roman" w:hAnsi="Courier New" w:cs="Courier New"/>
+          <w:color w:val="FF55FF"/>
+          <w:sz w:val="16"/>
+          <w:szCs w:val="20"/>
+          <w:lang w:eastAsia="fr-CH"/>
+        </w:rPr>
+        <w:t>2</w:t>
+      </w:r>
+      <w:r>
+        <w:rPr>
+          <w:rFonts w:ascii="Courier New" w:eastAsia="Times New Roman" w:hAnsi="Courier New" w:cs="Courier New"/>
+          <w:color w:val="C0C0C0"/>
+          <w:sz w:val="16"/>
+          <w:szCs w:val="20"/>
+          <w:lang w:eastAsia="fr-CH"/>
+        </w:rPr>
+        <w:t xml:space="preserve"> </w:t>
+      </w:r>
+      <w:r>
+        <w:rPr>
+          <w:rFonts w:ascii="Courier New" w:eastAsia="Times New Roman" w:hAnsi="Courier New" w:cs="Courier New"/>
+          <w:color w:val="AAAAAA"/>
+          <w:sz w:val="16"/>
+          <w:szCs w:val="20"/>
+          <w:lang w:eastAsia="fr-CH"/>
+        </w:rPr>
+        <w:t>+</w:t>
+      </w:r>
+      <w:r>
+        <w:rPr>
+          <w:rFonts w:ascii="Courier New" w:eastAsia="Times New Roman" w:hAnsi="Courier New" w:cs="Courier New"/>
+          <w:color w:val="C0C0C0"/>
+          <w:sz w:val="16"/>
+          <w:szCs w:val="20"/>
+          <w:lang w:eastAsia="fr-CH"/>
+        </w:rPr>
+        <w:t xml:space="preserve"> </w:t>
+      </w:r>
+      <w:r>
+        <w:rPr>
+          <w:rFonts w:ascii="Courier New" w:eastAsia="Times New Roman" w:hAnsi="Courier New" w:cs="Courier New"/>
+          <w:color w:val="FF55FF"/>
+          <w:sz w:val="16"/>
+          <w:szCs w:val="20"/>
+          <w:lang w:eastAsia="fr-CH"/>
+        </w:rPr>
+        <w:t>100</w:t>
+      </w:r>
+      <w:r>
+        <w:rPr>
+          <w:rFonts w:ascii="Courier New" w:eastAsia="Times New Roman" w:hAnsi="Courier New" w:cs="Courier New"/>
+          <w:color w:val="AAAAAA"/>
+          <w:sz w:val="16"/>
+          <w:szCs w:val="20"/>
+          <w:lang w:eastAsia="fr-CH"/>
+        </w:rPr>
+        <w:t>),</w:t>
+      </w:r>
+      <w:r>
+        <w:rPr>
+          <w:rFonts w:ascii="Courier New" w:eastAsia="Times New Roman" w:hAnsi="Courier New" w:cs="Courier New"/>
+          <w:color w:val="C0C0C0"/>
+          <w:sz w:val="16"/>
+          <w:szCs w:val="20"/>
+          <w:lang w:eastAsia="fr-CH"/>
+        </w:rPr>
+        <w:t xml:space="preserve"> </w:t>
+      </w:r>
+      <w:r>
+        <w:rPr>
+          <w:rFonts w:ascii="Courier New" w:eastAsia="Times New Roman" w:hAnsi="Courier New" w:cs="Courier New"/>
+          <w:color w:val="FF55FF"/>
+          <w:sz w:val="16"/>
+          <w:szCs w:val="20"/>
+          <w:lang w:eastAsia="fr-CH"/>
+        </w:rPr>
+        <w:t>"Quitter"</w:t>
+      </w:r>
+      <w:r>
+        <w:rPr>
+          <w:rFonts w:ascii="Courier New" w:eastAsia="Times New Roman" w:hAnsi="Courier New" w:cs="Courier New"/>
+          <w:color w:val="AAAAAA"/>
+          <w:sz w:val="16"/>
+          <w:szCs w:val="20"/>
+          <w:lang w:eastAsia="fr-CH"/>
+        </w:rPr>
+        <w:t>,</w:t>
+      </w:r>
+      <w:r>
+        <w:rPr>
+          <w:rFonts w:ascii="Courier New" w:eastAsia="Times New Roman" w:hAnsi="Courier New" w:cs="Courier New"/>
+          <w:color w:val="C0C0C0"/>
+          <w:sz w:val="16"/>
+          <w:szCs w:val="20"/>
+          <w:lang w:eastAsia="fr-CH"/>
+        </w:rPr>
+        <w:t xml:space="preserve"> </w:t>
+      </w:r>
+      <w:r>
+        <w:rPr>
+          <w:rFonts w:ascii="Courier New" w:eastAsia="Times New Roman" w:hAnsi="Courier New" w:cs="Courier New"/>
+          <w:color w:val="FF55FF"/>
+          <w:sz w:val="16"/>
+          <w:szCs w:val="20"/>
+          <w:lang w:eastAsia="fr-CH"/>
+        </w:rPr>
+        <w:t>50</w:t>
+      </w:r>
+      <w:r>
+        <w:rPr>
+          <w:rFonts w:ascii="Courier New" w:eastAsia="Times New Roman" w:hAnsi="Courier New" w:cs="Courier New"/>
+          <w:color w:val="AAAAAA"/>
+          <w:sz w:val="16"/>
+          <w:szCs w:val="20"/>
+          <w:lang w:eastAsia="fr-CH"/>
+        </w:rPr>
+        <w:t>,</w:t>
+      </w:r>
+      <w:r>
+        <w:rPr>
+          <w:rFonts w:ascii="Courier New" w:eastAsia="Times New Roman" w:hAnsi="Courier New" w:cs="Courier New"/>
+          <w:color w:val="C0C0C0"/>
+          <w:sz w:val="16"/>
+          <w:szCs w:val="20"/>
+          <w:lang w:eastAsia="fr-CH"/>
+        </w:rPr>
+        <w:t xml:space="preserve"> </w:t>
+      </w:r>
+      <w:r>
+        <w:rPr>
+          <w:rFonts w:ascii="Courier New" w:eastAsia="Times New Roman" w:hAnsi="Courier New" w:cs="Courier New"/>
+          <w:color w:val="55FF55"/>
+          <w:sz w:val="16"/>
+          <w:szCs w:val="20"/>
+          <w:lang w:eastAsia="fr-CH"/>
+        </w:rPr>
+        <w:t>Qt</w:t>
+      </w:r>
+      <w:r>
+        <w:rPr>
+          <w:rFonts w:ascii="Courier New" w:eastAsia="Times New Roman" w:hAnsi="Courier New" w:cs="Courier New"/>
+          <w:color w:val="AAAAAA"/>
+          <w:sz w:val="16"/>
+          <w:szCs w:val="20"/>
+          <w:lang w:eastAsia="fr-CH"/>
+        </w:rPr>
+        <w:t>::</w:t>
+      </w:r>
+      <w:r>
+        <w:rPr>
+          <w:rFonts w:ascii="Courier New" w:eastAsia="Times New Roman" w:hAnsi="Courier New" w:cs="Courier New"/>
+          <w:i/>
+          <w:iCs/>
+          <w:color w:val="55FF55"/>
+          <w:sz w:val="16"/>
+          <w:szCs w:val="20"/>
+          <w:lang w:eastAsia="fr-CH"/>
+        </w:rPr>
+        <w:t>white</w:t>
+      </w:r>
+      <w:r>
+        <w:rPr>
+          <w:rFonts w:ascii="Courier New" w:eastAsia="Times New Roman" w:hAnsi="Courier New" w:cs="Courier New"/>
+          <w:color w:val="AAAAAA"/>
+          <w:sz w:val="16"/>
+          <w:szCs w:val="20"/>
+          <w:lang w:eastAsia="fr-CH"/>
+        </w:rPr>
+        <w:t>);</w:t>
+      </w:r>
+    </w:p>
+    <w:p>
+      <w:pPr>
+        <w:shd w:val="clear" w:color="auto" w:fill="000000" w:themeFill="text1"/>
+        <w:tabs>
+          <w:tab w:val="left" w:pos="916"/>
+          <w:tab w:val="left" w:pos="1832"/>
+          <w:tab w:val="left" w:pos="2748"/>
+          <w:tab w:val="left" w:pos="3664"/>
+          <w:tab w:val="left" w:pos="4580"/>
+          <w:tab w:val="left" w:pos="5496"/>
+          <w:tab w:val="left" w:pos="6412"/>
+          <w:tab w:val="left" w:pos="7328"/>
+          <w:tab w:val="left" w:pos="8244"/>
+          <w:tab w:val="left" w:pos="9160"/>
+          <w:tab w:val="left" w:pos="10076"/>
+          <w:tab w:val="left" w:pos="10992"/>
+          <w:tab w:val="left" w:pos="11908"/>
+          <w:tab w:val="left" w:pos="12824"/>
+          <w:tab w:val="left" w:pos="13740"/>
+          <w:tab w:val="left" w:pos="14656"/>
+        </w:tabs>
+        <w:spacing w:after="0" w:line="240" w:lineRule="auto"/>
+        <w:rPr>
+          <w:rFonts w:ascii="Courier New" w:eastAsia="Times New Roman" w:hAnsi="Courier New" w:cs="Courier New"/>
+          <w:sz w:val="16"/>
+          <w:szCs w:val="20"/>
+          <w:lang w:eastAsia="fr-CH"/>
+        </w:rPr>
+      </w:pPr>
+      <w:r>
+        <w:rPr>
+          <w:rFonts w:ascii="Courier New" w:eastAsia="Times New Roman" w:hAnsi="Courier New" w:cs="Courier New"/>
+          <w:color w:val="C0C0C0"/>
+          <w:sz w:val="16"/>
+          <w:szCs w:val="20"/>
+          <w:lang w:eastAsia="fr-CH"/>
+        </w:rPr>
+        <w:t xml:space="preserve">    </w:t>
+      </w:r>
+      <w:r>
+        <w:rPr>
+          <w:rFonts w:ascii="Courier New" w:eastAsia="Times New Roman" w:hAnsi="Courier New" w:cs="Courier New"/>
+          <w:sz w:val="16"/>
+          <w:szCs w:val="20"/>
+          <w:lang w:eastAsia="fr-CH"/>
+        </w:rPr>
+        <w:t>m_menuChoosenItem</w:t>
+      </w:r>
+      <w:r>
+        <w:rPr>
+          <w:rFonts w:ascii="Courier New" w:eastAsia="Times New Roman" w:hAnsi="Courier New" w:cs="Courier New"/>
+          <w:color w:val="C0C0C0"/>
+          <w:sz w:val="16"/>
+          <w:szCs w:val="20"/>
+          <w:lang w:eastAsia="fr-CH"/>
+        </w:rPr>
+        <w:t xml:space="preserve"> </w:t>
+      </w:r>
+      <w:r>
+        <w:rPr>
+          <w:rFonts w:ascii="Courier New" w:eastAsia="Times New Roman" w:hAnsi="Courier New" w:cs="Courier New"/>
+          <w:color w:val="AAAAAA"/>
+          <w:sz w:val="16"/>
+          <w:szCs w:val="20"/>
+          <w:lang w:eastAsia="fr-CH"/>
+        </w:rPr>
+        <w:t>=</w:t>
+      </w:r>
+      <w:r>
+        <w:rPr>
+          <w:rFonts w:ascii="Courier New" w:eastAsia="Times New Roman" w:hAnsi="Courier New" w:cs="Courier New"/>
+          <w:color w:val="C0C0C0"/>
+          <w:sz w:val="16"/>
+          <w:szCs w:val="20"/>
+          <w:lang w:eastAsia="fr-CH"/>
+        </w:rPr>
+        <w:t xml:space="preserve"> </w:t>
+      </w:r>
+      <w:r>
+        <w:rPr>
+          <w:rFonts w:ascii="Courier New" w:eastAsia="Times New Roman" w:hAnsi="Courier New" w:cs="Courier New"/>
+          <w:color w:val="FF55FF"/>
+          <w:sz w:val="16"/>
+          <w:szCs w:val="20"/>
+          <w:lang w:eastAsia="fr-CH"/>
+        </w:rPr>
+        <w:t>0</w:t>
+      </w:r>
+      <w:r>
+        <w:rPr>
+          <w:rFonts w:ascii="Courier New" w:eastAsia="Times New Roman" w:hAnsi="Courier New" w:cs="Courier New"/>
+          <w:color w:val="AAAAAA"/>
+          <w:sz w:val="16"/>
+          <w:szCs w:val="20"/>
+          <w:lang w:eastAsia="fr-CH"/>
+        </w:rPr>
+        <w:t>;</w:t>
+      </w:r>
+    </w:p>
+    <w:p>
+      <w:pPr>
+        <w:shd w:val="clear" w:color="auto" w:fill="000000" w:themeFill="text1"/>
+        <w:tabs>
+          <w:tab w:val="left" w:pos="916"/>
+          <w:tab w:val="left" w:pos="1832"/>
+          <w:tab w:val="left" w:pos="2748"/>
+          <w:tab w:val="left" w:pos="3664"/>
+          <w:tab w:val="left" w:pos="4580"/>
+          <w:tab w:val="left" w:pos="5496"/>
+          <w:tab w:val="left" w:pos="6412"/>
+          <w:tab w:val="left" w:pos="7328"/>
+          <w:tab w:val="left" w:pos="8244"/>
+          <w:tab w:val="left" w:pos="9160"/>
+          <w:tab w:val="left" w:pos="10076"/>
+          <w:tab w:val="left" w:pos="10992"/>
+          <w:tab w:val="left" w:pos="11908"/>
+          <w:tab w:val="left" w:pos="12824"/>
+          <w:tab w:val="left" w:pos="13740"/>
+          <w:tab w:val="left" w:pos="14656"/>
+        </w:tabs>
+        <w:spacing w:after="0" w:line="240" w:lineRule="auto"/>
+        <w:rPr>
+          <w:rFonts w:ascii="Courier New" w:eastAsia="Times New Roman" w:hAnsi="Courier New" w:cs="Courier New"/>
+          <w:sz w:val="16"/>
+          <w:szCs w:val="20"/>
+          <w:lang w:eastAsia="fr-CH"/>
+        </w:rPr>
+      </w:pPr>
+    </w:p>
+    <w:p>
+      <w:pPr>
+        <w:shd w:val="clear" w:color="auto" w:fill="000000" w:themeFill="text1"/>
+        <w:tabs>
+          <w:tab w:val="left" w:pos="916"/>
+          <w:tab w:val="left" w:pos="1832"/>
+          <w:tab w:val="left" w:pos="2748"/>
+          <w:tab w:val="left" w:pos="3664"/>
+          <w:tab w:val="left" w:pos="4580"/>
+          <w:tab w:val="left" w:pos="5496"/>
+          <w:tab w:val="left" w:pos="6412"/>
+          <w:tab w:val="left" w:pos="7328"/>
+          <w:tab w:val="left" w:pos="8244"/>
+          <w:tab w:val="left" w:pos="9160"/>
+          <w:tab w:val="left" w:pos="10076"/>
+          <w:tab w:val="left" w:pos="10992"/>
+          <w:tab w:val="left" w:pos="11908"/>
+          <w:tab w:val="left" w:pos="12824"/>
+          <w:tab w:val="left" w:pos="13740"/>
+          <w:tab w:val="left" w:pos="14656"/>
+        </w:tabs>
+        <w:spacing w:after="0" w:line="240" w:lineRule="auto"/>
+        <w:rPr>
+          <w:rFonts w:ascii="Courier New" w:eastAsia="Times New Roman" w:hAnsi="Courier New" w:cs="Courier New"/>
+          <w:sz w:val="16"/>
+          <w:szCs w:val="20"/>
+          <w:lang w:eastAsia="fr-CH"/>
+        </w:rPr>
+      </w:pPr>
+      <w:r>
+        <w:rPr>
+          <w:rFonts w:ascii="Courier New" w:eastAsia="Times New Roman" w:hAnsi="Courier New" w:cs="Courier New"/>
+          <w:color w:val="5555FF"/>
+          <w:sz w:val="16"/>
+          <w:szCs w:val="20"/>
+          <w:lang w:eastAsia="fr-CH"/>
+        </w:rPr>
+        <w:t>#ifdef</w:t>
+      </w:r>
+      <w:r>
+        <w:rPr>
+          <w:rFonts w:ascii="Courier New" w:eastAsia="Times New Roman" w:hAnsi="Courier New" w:cs="Courier New"/>
+          <w:color w:val="C0C0C0"/>
+          <w:sz w:val="16"/>
+          <w:szCs w:val="20"/>
+          <w:lang w:eastAsia="fr-CH"/>
+        </w:rPr>
+        <w:t xml:space="preserve"> </w:t>
+      </w:r>
+      <w:r>
+        <w:rPr>
+          <w:rFonts w:ascii="Courier New" w:eastAsia="Times New Roman" w:hAnsi="Courier New" w:cs="Courier New"/>
+          <w:color w:val="5555FF"/>
+          <w:sz w:val="16"/>
+          <w:szCs w:val="20"/>
+          <w:lang w:eastAsia="fr-CH"/>
+        </w:rPr>
+        <w:t>QT_DEBUG</w:t>
+      </w:r>
+    </w:p>
+    <w:p>
+      <w:pPr>
+        <w:shd w:val="clear" w:color="auto" w:fill="000000" w:themeFill="text1"/>
+        <w:tabs>
+          <w:tab w:val="left" w:pos="916"/>
+          <w:tab w:val="left" w:pos="1832"/>
+          <w:tab w:val="left" w:pos="2748"/>
+          <w:tab w:val="left" w:pos="3664"/>
+          <w:tab w:val="left" w:pos="4580"/>
+          <w:tab w:val="left" w:pos="5496"/>
+          <w:tab w:val="left" w:pos="6412"/>
+          <w:tab w:val="left" w:pos="7328"/>
+          <w:tab w:val="left" w:pos="8244"/>
+          <w:tab w:val="left" w:pos="9160"/>
+          <w:tab w:val="left" w:pos="10076"/>
+          <w:tab w:val="left" w:pos="10992"/>
+          <w:tab w:val="left" w:pos="11908"/>
+          <w:tab w:val="left" w:pos="12824"/>
+          <w:tab w:val="left" w:pos="13740"/>
+          <w:tab w:val="left" w:pos="14656"/>
+        </w:tabs>
+        <w:spacing w:after="0" w:line="240" w:lineRule="auto"/>
+        <w:rPr>
+          <w:rFonts w:ascii="Courier New" w:eastAsia="Times New Roman" w:hAnsi="Courier New" w:cs="Courier New"/>
+          <w:sz w:val="16"/>
+          <w:szCs w:val="20"/>
+          <w:lang w:eastAsia="fr-CH"/>
+        </w:rPr>
+      </w:pPr>
+      <w:r>
+        <w:rPr>
+          <w:rFonts w:ascii="Courier New" w:eastAsia="Times New Roman" w:hAnsi="Courier New" w:cs="Courier New"/>
+          <w:color w:val="C0C0C0"/>
+          <w:sz w:val="16"/>
+          <w:szCs w:val="20"/>
+          <w:lang w:eastAsia="fr-CH"/>
+        </w:rPr>
+        <w:t xml:space="preserve">    </w:t>
+      </w:r>
+      <w:r>
+        <w:rPr>
+          <w:rFonts w:ascii="Courier New" w:eastAsia="Times New Roman" w:hAnsi="Courier New" w:cs="Courier New"/>
+          <w:color w:val="55FFFF"/>
+          <w:sz w:val="16"/>
+          <w:szCs w:val="20"/>
+          <w:lang w:eastAsia="fr-CH"/>
+        </w:rPr>
+        <w:t>//</w:t>
+      </w:r>
+      <w:r>
+        <w:rPr>
+          <w:rFonts w:ascii="Courier New" w:eastAsia="Times New Roman" w:hAnsi="Courier New" w:cs="Courier New"/>
+          <w:color w:val="C0C0C0"/>
+          <w:sz w:val="16"/>
+          <w:szCs w:val="20"/>
+          <w:lang w:eastAsia="fr-CH"/>
+        </w:rPr>
+        <w:t xml:space="preserve"> </w:t>
+      </w:r>
+      <w:r>
+        <w:rPr>
+          <w:rFonts w:ascii="Courier New" w:eastAsia="Times New Roman" w:hAnsi="Courier New" w:cs="Courier New"/>
+          <w:color w:val="55FFFF"/>
+          <w:sz w:val="16"/>
+          <w:szCs w:val="20"/>
+          <w:lang w:eastAsia="fr-CH"/>
+        </w:rPr>
+        <w:t>Bricolage</w:t>
+      </w:r>
+      <w:r>
+        <w:rPr>
+          <w:rFonts w:ascii="Courier New" w:eastAsia="Times New Roman" w:hAnsi="Courier New" w:cs="Courier New"/>
+          <w:color w:val="C0C0C0"/>
+          <w:sz w:val="16"/>
+          <w:szCs w:val="20"/>
+          <w:lang w:eastAsia="fr-CH"/>
+        </w:rPr>
+        <w:t xml:space="preserve"> </w:t>
+      </w:r>
+      <w:r>
+        <w:rPr>
+          <w:rFonts w:ascii="Courier New" w:eastAsia="Times New Roman" w:hAnsi="Courier New" w:cs="Courier New"/>
+          <w:color w:val="55FFFF"/>
+          <w:sz w:val="16"/>
+          <w:szCs w:val="20"/>
+          <w:lang w:eastAsia="fr-CH"/>
+        </w:rPr>
+        <w:t>pour</w:t>
+      </w:r>
+      <w:r>
+        <w:rPr>
+          <w:rFonts w:ascii="Courier New" w:eastAsia="Times New Roman" w:hAnsi="Courier New" w:cs="Courier New"/>
+          <w:color w:val="C0C0C0"/>
+          <w:sz w:val="16"/>
+          <w:szCs w:val="20"/>
+          <w:lang w:eastAsia="fr-CH"/>
+        </w:rPr>
+        <w:t xml:space="preserve"> </w:t>
+      </w:r>
+      <w:r>
+        <w:rPr>
+          <w:rFonts w:ascii="Courier New" w:eastAsia="Times New Roman" w:hAnsi="Courier New" w:cs="Courier New"/>
+          <w:color w:val="55FFFF"/>
+          <w:sz w:val="16"/>
+          <w:szCs w:val="20"/>
+          <w:lang w:eastAsia="fr-CH"/>
+        </w:rPr>
+        <w:t>forcer</w:t>
+      </w:r>
+      <w:r>
+        <w:rPr>
+          <w:rFonts w:ascii="Courier New" w:eastAsia="Times New Roman" w:hAnsi="Courier New" w:cs="Courier New"/>
+          <w:color w:val="C0C0C0"/>
+          <w:sz w:val="16"/>
+          <w:szCs w:val="20"/>
+          <w:lang w:eastAsia="fr-CH"/>
+        </w:rPr>
+        <w:t xml:space="preserve"> </w:t>
+      </w:r>
+      <w:r>
+        <w:rPr>
+          <w:rFonts w:ascii="Courier New" w:eastAsia="Times New Roman" w:hAnsi="Courier New" w:cs="Courier New"/>
+          <w:color w:val="55FFFF"/>
+          <w:sz w:val="16"/>
+          <w:szCs w:val="20"/>
+          <w:lang w:eastAsia="fr-CH"/>
+        </w:rPr>
+        <w:t>le</w:t>
+      </w:r>
+      <w:r>
+        <w:rPr>
+          <w:rFonts w:ascii="Courier New" w:eastAsia="Times New Roman" w:hAnsi="Courier New" w:cs="Courier New"/>
+          <w:color w:val="C0C0C0"/>
+          <w:sz w:val="16"/>
+          <w:szCs w:val="20"/>
+          <w:lang w:eastAsia="fr-CH"/>
+        </w:rPr>
+        <w:t xml:space="preserve"> </w:t>
+      </w:r>
+      <w:r>
+        <w:rPr>
+          <w:rFonts w:ascii="Courier New" w:eastAsia="Times New Roman" w:hAnsi="Courier New" w:cs="Courier New"/>
+          <w:color w:val="55FFFF"/>
+          <w:sz w:val="16"/>
+          <w:szCs w:val="20"/>
+          <w:lang w:eastAsia="fr-CH"/>
+        </w:rPr>
+        <w:t>chargement</w:t>
+      </w:r>
+      <w:r>
+        <w:rPr>
+          <w:rFonts w:ascii="Courier New" w:eastAsia="Times New Roman" w:hAnsi="Courier New" w:cs="Courier New"/>
+          <w:color w:val="C0C0C0"/>
+          <w:sz w:val="16"/>
+          <w:szCs w:val="20"/>
+          <w:lang w:eastAsia="fr-CH"/>
+        </w:rPr>
+        <w:t xml:space="preserve"> </w:t>
+      </w:r>
+      <w:r>
+        <w:rPr>
+          <w:rFonts w:ascii="Courier New" w:eastAsia="Times New Roman" w:hAnsi="Courier New" w:cs="Courier New"/>
+          <w:color w:val="55FFFF"/>
+          <w:sz w:val="16"/>
+          <w:szCs w:val="20"/>
+          <w:lang w:eastAsia="fr-CH"/>
+        </w:rPr>
+        <w:t>de</w:t>
+      </w:r>
+      <w:r>
+        <w:rPr>
+          <w:rFonts w:ascii="Courier New" w:eastAsia="Times New Roman" w:hAnsi="Courier New" w:cs="Courier New"/>
+          <w:color w:val="C0C0C0"/>
+          <w:sz w:val="16"/>
+          <w:szCs w:val="20"/>
+          <w:lang w:eastAsia="fr-CH"/>
+        </w:rPr>
+        <w:t xml:space="preserve"> </w:t>
+      </w:r>
+      <w:r>
+        <w:rPr>
+          <w:rFonts w:ascii="Courier New" w:eastAsia="Times New Roman" w:hAnsi="Courier New" w:cs="Courier New"/>
+          <w:color w:val="55FFFF"/>
+          <w:sz w:val="16"/>
+          <w:szCs w:val="20"/>
+          <w:lang w:eastAsia="fr-CH"/>
+        </w:rPr>
+        <w:t>tous</w:t>
+      </w:r>
+      <w:r>
+        <w:rPr>
+          <w:rFonts w:ascii="Courier New" w:eastAsia="Times New Roman" w:hAnsi="Courier New" w:cs="Courier New"/>
+          <w:color w:val="C0C0C0"/>
+          <w:sz w:val="16"/>
+          <w:szCs w:val="20"/>
+          <w:lang w:eastAsia="fr-CH"/>
+        </w:rPr>
+        <w:t xml:space="preserve"> </w:t>
+      </w:r>
+      <w:r>
+        <w:rPr>
+          <w:rFonts w:ascii="Courier New" w:eastAsia="Times New Roman" w:hAnsi="Courier New" w:cs="Courier New"/>
+          <w:color w:val="55FFFF"/>
+          <w:sz w:val="16"/>
+          <w:szCs w:val="20"/>
+          <w:lang w:eastAsia="fr-CH"/>
+        </w:rPr>
+        <w:t>les</w:t>
+      </w:r>
+      <w:r>
+        <w:rPr>
+          <w:rFonts w:ascii="Courier New" w:eastAsia="Times New Roman" w:hAnsi="Courier New" w:cs="Courier New"/>
+          <w:color w:val="C0C0C0"/>
+          <w:sz w:val="16"/>
+          <w:szCs w:val="20"/>
+          <w:lang w:eastAsia="fr-CH"/>
+        </w:rPr>
+        <w:t xml:space="preserve"> </w:t>
+      </w:r>
+      <w:r>
+        <w:rPr>
+          <w:rFonts w:ascii="Courier New" w:eastAsia="Times New Roman" w:hAnsi="Courier New" w:cs="Courier New"/>
+          <w:color w:val="55FFFF"/>
+          <w:sz w:val="16"/>
+          <w:szCs w:val="20"/>
+          <w:lang w:eastAsia="fr-CH"/>
+        </w:rPr>
+        <w:t>plugins</w:t>
+      </w:r>
+      <w:r>
+        <w:rPr>
+          <w:rFonts w:ascii="Courier New" w:eastAsia="Times New Roman" w:hAnsi="Courier New" w:cs="Courier New"/>
+          <w:color w:val="C0C0C0"/>
+          <w:sz w:val="16"/>
+          <w:szCs w:val="20"/>
+          <w:lang w:eastAsia="fr-CH"/>
+        </w:rPr>
+        <w:t xml:space="preserve"> </w:t>
+      </w:r>
+      <w:r>
+        <w:rPr>
+          <w:rFonts w:ascii="Courier New" w:eastAsia="Times New Roman" w:hAnsi="Courier New" w:cs="Courier New"/>
+          <w:color w:val="55FFFF"/>
+          <w:sz w:val="16"/>
+          <w:szCs w:val="20"/>
+          <w:lang w:eastAsia="fr-CH"/>
+        </w:rPr>
+        <w:t>dès</w:t>
+      </w:r>
+      <w:r>
+        <w:rPr>
+          <w:rFonts w:ascii="Courier New" w:eastAsia="Times New Roman" w:hAnsi="Courier New" w:cs="Courier New"/>
+          <w:color w:val="C0C0C0"/>
+          <w:sz w:val="16"/>
+          <w:szCs w:val="20"/>
+          <w:lang w:eastAsia="fr-CH"/>
+        </w:rPr>
+        <w:t xml:space="preserve"> </w:t>
+      </w:r>
+      <w:r>
+        <w:rPr>
+          <w:rFonts w:ascii="Courier New" w:eastAsia="Times New Roman" w:hAnsi="Courier New" w:cs="Courier New"/>
+          <w:color w:val="55FFFF"/>
+          <w:sz w:val="16"/>
+          <w:szCs w:val="20"/>
+          <w:lang w:eastAsia="fr-CH"/>
+        </w:rPr>
+        <w:t>le</w:t>
+      </w:r>
+      <w:r>
+        <w:rPr>
+          <w:rFonts w:ascii="Courier New" w:eastAsia="Times New Roman" w:hAnsi="Courier New" w:cs="Courier New"/>
+          <w:color w:val="C0C0C0"/>
+          <w:sz w:val="16"/>
+          <w:szCs w:val="20"/>
+          <w:lang w:eastAsia="fr-CH"/>
+        </w:rPr>
+        <w:t xml:space="preserve"> </w:t>
+      </w:r>
+      <w:r>
+        <w:rPr>
+          <w:rFonts w:ascii="Courier New" w:eastAsia="Times New Roman" w:hAnsi="Courier New" w:cs="Courier New"/>
+          <w:color w:val="55FFFF"/>
+          <w:sz w:val="16"/>
+          <w:szCs w:val="20"/>
+          <w:lang w:eastAsia="fr-CH"/>
+        </w:rPr>
+        <w:t>lancement</w:t>
+      </w:r>
+    </w:p>
+    <w:p>
+      <w:pPr>
+        <w:shd w:val="clear" w:color="auto" w:fill="000000" w:themeFill="text1"/>
+        <w:tabs>
+          <w:tab w:val="left" w:pos="916"/>
+          <w:tab w:val="left" w:pos="1832"/>
+          <w:tab w:val="left" w:pos="2748"/>
+          <w:tab w:val="left" w:pos="3664"/>
+          <w:tab w:val="left" w:pos="4580"/>
+          <w:tab w:val="left" w:pos="5496"/>
+          <w:tab w:val="left" w:pos="6412"/>
+          <w:tab w:val="left" w:pos="7328"/>
+          <w:tab w:val="left" w:pos="8244"/>
+          <w:tab w:val="left" w:pos="9160"/>
+          <w:tab w:val="left" w:pos="10076"/>
+          <w:tab w:val="left" w:pos="10992"/>
+          <w:tab w:val="left" w:pos="11908"/>
+          <w:tab w:val="left" w:pos="12824"/>
+          <w:tab w:val="left" w:pos="13740"/>
+          <w:tab w:val="left" w:pos="14656"/>
+        </w:tabs>
+        <w:spacing w:after="0" w:line="240" w:lineRule="auto"/>
+        <w:rPr>
+          <w:rFonts w:ascii="Courier New" w:eastAsia="Times New Roman" w:hAnsi="Courier New" w:cs="Courier New"/>
+          <w:sz w:val="16"/>
+          <w:szCs w:val="20"/>
+          <w:lang w:eastAsia="fr-CH"/>
+        </w:rPr>
+      </w:pPr>
+      <w:r>
+        <w:rPr>
+          <w:rFonts w:ascii="Courier New" w:eastAsia="Times New Roman" w:hAnsi="Courier New" w:cs="Courier New"/>
+          <w:color w:val="C0C0C0"/>
+          <w:sz w:val="16"/>
+          <w:szCs w:val="20"/>
+          <w:lang w:eastAsia="fr-CH"/>
+        </w:rPr>
+        <w:t xml:space="preserve">    </w:t>
+      </w:r>
+      <w:r>
+        <w:rPr>
+          <w:rFonts w:ascii="Courier New" w:eastAsia="Times New Roman" w:hAnsi="Courier New" w:cs="Courier New"/>
+          <w:color w:val="55FFFF"/>
+          <w:sz w:val="16"/>
+          <w:szCs w:val="20"/>
+          <w:lang w:eastAsia="fr-CH"/>
+        </w:rPr>
+        <w:t>//</w:t>
+      </w:r>
+      <w:r>
+        <w:rPr>
+          <w:rFonts w:ascii="Courier New" w:eastAsia="Times New Roman" w:hAnsi="Courier New" w:cs="Courier New"/>
+          <w:color w:val="C0C0C0"/>
+          <w:sz w:val="16"/>
+          <w:szCs w:val="20"/>
+          <w:lang w:eastAsia="fr-CH"/>
+        </w:rPr>
+        <w:t xml:space="preserve"> </w:t>
+      </w:r>
+      <w:r>
+        <w:rPr>
+          <w:rFonts w:ascii="Courier New" w:eastAsia="Times New Roman" w:hAnsi="Courier New" w:cs="Courier New"/>
+          <w:color w:val="55FFFF"/>
+          <w:sz w:val="16"/>
+          <w:szCs w:val="20"/>
+          <w:lang w:eastAsia="fr-CH"/>
+        </w:rPr>
+        <w:t>de</w:t>
+      </w:r>
+      <w:r>
+        <w:rPr>
+          <w:rFonts w:ascii="Courier New" w:eastAsia="Times New Roman" w:hAnsi="Courier New" w:cs="Courier New"/>
+          <w:color w:val="C0C0C0"/>
+          <w:sz w:val="16"/>
+          <w:szCs w:val="20"/>
+          <w:lang w:eastAsia="fr-CH"/>
+        </w:rPr>
+        <w:t xml:space="preserve"> </w:t>
+      </w:r>
+      <w:r>
+        <w:rPr>
+          <w:rFonts w:ascii="Courier New" w:eastAsia="Times New Roman" w:hAnsi="Courier New" w:cs="Courier New"/>
+          <w:color w:val="55FFFF"/>
+          <w:sz w:val="16"/>
+          <w:szCs w:val="20"/>
+          <w:lang w:eastAsia="fr-CH"/>
+        </w:rPr>
+        <w:t>l'application.</w:t>
+      </w:r>
+      <w:r>
+        <w:rPr>
+          <w:rFonts w:ascii="Courier New" w:eastAsia="Times New Roman" w:hAnsi="Courier New" w:cs="Courier New"/>
+          <w:color w:val="C0C0C0"/>
+          <w:sz w:val="16"/>
+          <w:szCs w:val="20"/>
+          <w:lang w:eastAsia="fr-CH"/>
+        </w:rPr>
+        <w:t xml:space="preserve"> </w:t>
+      </w:r>
+      <w:r>
+        <w:rPr>
+          <w:rFonts w:ascii="Courier New" w:eastAsia="Times New Roman" w:hAnsi="Courier New" w:cs="Courier New"/>
+          <w:color w:val="55FFFF"/>
+          <w:sz w:val="16"/>
+          <w:szCs w:val="20"/>
+          <w:lang w:eastAsia="fr-CH"/>
+        </w:rPr>
+        <w:t>Si</w:t>
+      </w:r>
+      <w:r>
+        <w:rPr>
+          <w:rFonts w:ascii="Courier New" w:eastAsia="Times New Roman" w:hAnsi="Courier New" w:cs="Courier New"/>
+          <w:color w:val="C0C0C0"/>
+          <w:sz w:val="16"/>
+          <w:szCs w:val="20"/>
+          <w:lang w:eastAsia="fr-CH"/>
+        </w:rPr>
+        <w:t xml:space="preserve"> </w:t>
+      </w:r>
+      <w:r>
+        <w:rPr>
+          <w:rFonts w:ascii="Courier New" w:eastAsia="Times New Roman" w:hAnsi="Courier New" w:cs="Courier New"/>
+          <w:color w:val="55FFFF"/>
+          <w:sz w:val="16"/>
+          <w:szCs w:val="20"/>
+          <w:lang w:eastAsia="fr-CH"/>
+        </w:rPr>
+        <w:t>on</w:t>
+      </w:r>
+      <w:r>
+        <w:rPr>
+          <w:rFonts w:ascii="Courier New" w:eastAsia="Times New Roman" w:hAnsi="Courier New" w:cs="Courier New"/>
+          <w:color w:val="C0C0C0"/>
+          <w:sz w:val="16"/>
+          <w:szCs w:val="20"/>
+          <w:lang w:eastAsia="fr-CH"/>
+        </w:rPr>
+        <w:t xml:space="preserve"> </w:t>
+      </w:r>
+      <w:r>
+        <w:rPr>
+          <w:rFonts w:ascii="Courier New" w:eastAsia="Times New Roman" w:hAnsi="Courier New" w:cs="Courier New"/>
+          <w:color w:val="55FFFF"/>
+          <w:sz w:val="16"/>
+          <w:szCs w:val="20"/>
+          <w:lang w:eastAsia="fr-CH"/>
+        </w:rPr>
+        <w:t>ne</w:t>
+      </w:r>
+      <w:r>
+        <w:rPr>
+          <w:rFonts w:ascii="Courier New" w:eastAsia="Times New Roman" w:hAnsi="Courier New" w:cs="Courier New"/>
+          <w:color w:val="C0C0C0"/>
+          <w:sz w:val="16"/>
+          <w:szCs w:val="20"/>
+          <w:lang w:eastAsia="fr-CH"/>
+        </w:rPr>
+        <w:t xml:space="preserve"> </w:t>
+      </w:r>
+      <w:r>
+        <w:rPr>
+          <w:rFonts w:ascii="Courier New" w:eastAsia="Times New Roman" w:hAnsi="Courier New" w:cs="Courier New"/>
+          <w:color w:val="55FFFF"/>
+          <w:sz w:val="16"/>
+          <w:szCs w:val="20"/>
+          <w:lang w:eastAsia="fr-CH"/>
+        </w:rPr>
+        <w:t>fait</w:t>
+      </w:r>
+      <w:r>
+        <w:rPr>
+          <w:rFonts w:ascii="Courier New" w:eastAsia="Times New Roman" w:hAnsi="Courier New" w:cs="Courier New"/>
+          <w:color w:val="C0C0C0"/>
+          <w:sz w:val="16"/>
+          <w:szCs w:val="20"/>
+          <w:lang w:eastAsia="fr-CH"/>
+        </w:rPr>
+        <w:t xml:space="preserve"> </w:t>
+      </w:r>
+      <w:r>
+        <w:rPr>
+          <w:rFonts w:ascii="Courier New" w:eastAsia="Times New Roman" w:hAnsi="Courier New" w:cs="Courier New"/>
+          <w:color w:val="55FFFF"/>
+          <w:sz w:val="16"/>
+          <w:szCs w:val="20"/>
+          <w:lang w:eastAsia="fr-CH"/>
+        </w:rPr>
+        <w:t>pas</w:t>
+      </w:r>
+      <w:r>
+        <w:rPr>
+          <w:rFonts w:ascii="Courier New" w:eastAsia="Times New Roman" w:hAnsi="Courier New" w:cs="Courier New"/>
+          <w:color w:val="C0C0C0"/>
+          <w:sz w:val="16"/>
+          <w:szCs w:val="20"/>
+          <w:lang w:eastAsia="fr-CH"/>
+        </w:rPr>
+        <w:t xml:space="preserve"> </w:t>
+      </w:r>
+      <w:r>
+        <w:rPr>
+          <w:rFonts w:ascii="Courier New" w:eastAsia="Times New Roman" w:hAnsi="Courier New" w:cs="Courier New"/>
+          <w:color w:val="55FFFF"/>
+          <w:sz w:val="16"/>
+          <w:szCs w:val="20"/>
+          <w:lang w:eastAsia="fr-CH"/>
+        </w:rPr>
+        <w:t>ça,</w:t>
+      </w:r>
+      <w:r>
+        <w:rPr>
+          <w:rFonts w:ascii="Courier New" w:eastAsia="Times New Roman" w:hAnsi="Courier New" w:cs="Courier New"/>
+          <w:color w:val="C0C0C0"/>
+          <w:sz w:val="16"/>
+          <w:szCs w:val="20"/>
+          <w:lang w:eastAsia="fr-CH"/>
+        </w:rPr>
+        <w:t xml:space="preserve"> </w:t>
+      </w:r>
+      <w:r>
+        <w:rPr>
+          <w:rFonts w:ascii="Courier New" w:eastAsia="Times New Roman" w:hAnsi="Courier New" w:cs="Courier New"/>
+          <w:color w:val="55FFFF"/>
+          <w:sz w:val="16"/>
+          <w:szCs w:val="20"/>
+          <w:lang w:eastAsia="fr-CH"/>
+        </w:rPr>
+        <w:t>impossible</w:t>
+      </w:r>
+      <w:r>
+        <w:rPr>
+          <w:rFonts w:ascii="Courier New" w:eastAsia="Times New Roman" w:hAnsi="Courier New" w:cs="Courier New"/>
+          <w:color w:val="C0C0C0"/>
+          <w:sz w:val="16"/>
+          <w:szCs w:val="20"/>
+          <w:lang w:eastAsia="fr-CH"/>
+        </w:rPr>
+        <w:t xml:space="preserve"> </w:t>
+      </w:r>
+      <w:r>
+        <w:rPr>
+          <w:rFonts w:ascii="Courier New" w:eastAsia="Times New Roman" w:hAnsi="Courier New" w:cs="Courier New"/>
+          <w:color w:val="55FFFF"/>
+          <w:sz w:val="16"/>
+          <w:szCs w:val="20"/>
+          <w:lang w:eastAsia="fr-CH"/>
+        </w:rPr>
+        <w:t>de</w:t>
+      </w:r>
+      <w:r>
+        <w:rPr>
+          <w:rFonts w:ascii="Courier New" w:eastAsia="Times New Roman" w:hAnsi="Courier New" w:cs="Courier New"/>
+          <w:color w:val="C0C0C0"/>
+          <w:sz w:val="16"/>
+          <w:szCs w:val="20"/>
+          <w:lang w:eastAsia="fr-CH"/>
+        </w:rPr>
+        <w:t xml:space="preserve"> </w:t>
+      </w:r>
+      <w:r>
+        <w:rPr>
+          <w:rFonts w:ascii="Courier New" w:eastAsia="Times New Roman" w:hAnsi="Courier New" w:cs="Courier New"/>
+          <w:color w:val="55FFFF"/>
+          <w:sz w:val="16"/>
+          <w:szCs w:val="20"/>
+          <w:lang w:eastAsia="fr-CH"/>
+        </w:rPr>
+        <w:t>débogguer</w:t>
+      </w:r>
+      <w:r>
+        <w:rPr>
+          <w:rFonts w:ascii="Courier New" w:eastAsia="Times New Roman" w:hAnsi="Courier New" w:cs="Courier New"/>
+          <w:color w:val="C0C0C0"/>
+          <w:sz w:val="16"/>
+          <w:szCs w:val="20"/>
+          <w:lang w:eastAsia="fr-CH"/>
+        </w:rPr>
+        <w:t xml:space="preserve"> </w:t>
+      </w:r>
+      <w:r>
+        <w:rPr>
+          <w:rFonts w:ascii="Courier New" w:eastAsia="Times New Roman" w:hAnsi="Courier New" w:cs="Courier New"/>
+          <w:color w:val="55FFFF"/>
+          <w:sz w:val="16"/>
+          <w:szCs w:val="20"/>
+          <w:lang w:eastAsia="fr-CH"/>
+        </w:rPr>
+        <w:t>l'app,</w:t>
+      </w:r>
+      <w:r>
+        <w:rPr>
+          <w:rFonts w:ascii="Courier New" w:eastAsia="Times New Roman" w:hAnsi="Courier New" w:cs="Courier New"/>
+          <w:color w:val="C0C0C0"/>
+          <w:sz w:val="16"/>
+          <w:szCs w:val="20"/>
+          <w:lang w:eastAsia="fr-CH"/>
+        </w:rPr>
+        <w:t xml:space="preserve"> </w:t>
+      </w:r>
+      <w:r>
+        <w:rPr>
+          <w:rFonts w:ascii="Courier New" w:eastAsia="Times New Roman" w:hAnsi="Courier New" w:cs="Courier New"/>
+          <w:color w:val="55FFFF"/>
+          <w:sz w:val="16"/>
+          <w:szCs w:val="20"/>
+          <w:lang w:eastAsia="fr-CH"/>
+        </w:rPr>
+        <w:t>car</w:t>
+      </w:r>
+    </w:p>
+    <w:p>
+      <w:pPr>
+        <w:shd w:val="clear" w:color="auto" w:fill="000000" w:themeFill="text1"/>
+        <w:tabs>
+          <w:tab w:val="left" w:pos="916"/>
+          <w:tab w:val="left" w:pos="1832"/>
+          <w:tab w:val="left" w:pos="2748"/>
+          <w:tab w:val="left" w:pos="3664"/>
+          <w:tab w:val="left" w:pos="4580"/>
+          <w:tab w:val="left" w:pos="5496"/>
+          <w:tab w:val="left" w:pos="6412"/>
+          <w:tab w:val="left" w:pos="7328"/>
+          <w:tab w:val="left" w:pos="8244"/>
+          <w:tab w:val="left" w:pos="9160"/>
+          <w:tab w:val="left" w:pos="10076"/>
+          <w:tab w:val="left" w:pos="10992"/>
+          <w:tab w:val="left" w:pos="11908"/>
+          <w:tab w:val="left" w:pos="12824"/>
+          <w:tab w:val="left" w:pos="13740"/>
+          <w:tab w:val="left" w:pos="14656"/>
+        </w:tabs>
+        <w:spacing w:after="0" w:line="240" w:lineRule="auto"/>
+        <w:rPr>
+          <w:rFonts w:ascii="Courier New" w:eastAsia="Times New Roman" w:hAnsi="Courier New" w:cs="Courier New"/>
+          <w:sz w:val="16"/>
+          <w:szCs w:val="20"/>
+          <w:lang w:eastAsia="fr-CH"/>
+        </w:rPr>
+      </w:pPr>
+      <w:r>
+        <w:rPr>
+          <w:rFonts w:ascii="Courier New" w:eastAsia="Times New Roman" w:hAnsi="Courier New" w:cs="Courier New"/>
+          <w:color w:val="C0C0C0"/>
+          <w:sz w:val="16"/>
+          <w:szCs w:val="20"/>
+          <w:lang w:eastAsia="fr-CH"/>
+        </w:rPr>
+        <w:t xml:space="preserve">    </w:t>
+      </w:r>
+      <w:r>
+        <w:rPr>
+          <w:rFonts w:ascii="Courier New" w:eastAsia="Times New Roman" w:hAnsi="Courier New" w:cs="Courier New"/>
+          <w:color w:val="55FFFF"/>
+          <w:sz w:val="16"/>
+          <w:szCs w:val="20"/>
+          <w:lang w:eastAsia="fr-CH"/>
+        </w:rPr>
+        <w:t>//</w:t>
+      </w:r>
+      <w:r>
+        <w:rPr>
+          <w:rFonts w:ascii="Courier New" w:eastAsia="Times New Roman" w:hAnsi="Courier New" w:cs="Courier New"/>
+          <w:color w:val="C0C0C0"/>
+          <w:sz w:val="16"/>
+          <w:szCs w:val="20"/>
+          <w:lang w:eastAsia="fr-CH"/>
+        </w:rPr>
+        <w:t xml:space="preserve"> </w:t>
+      </w:r>
+      <w:r>
+        <w:rPr>
+          <w:rFonts w:ascii="Courier New" w:eastAsia="Times New Roman" w:hAnsi="Courier New" w:cs="Courier New"/>
+          <w:color w:val="55FFFF"/>
+          <w:sz w:val="16"/>
+          <w:szCs w:val="20"/>
+          <w:lang w:eastAsia="fr-CH"/>
+        </w:rPr>
+        <w:t>c'est</w:t>
+      </w:r>
+      <w:r>
+        <w:rPr>
+          <w:rFonts w:ascii="Courier New" w:eastAsia="Times New Roman" w:hAnsi="Courier New" w:cs="Courier New"/>
+          <w:color w:val="C0C0C0"/>
+          <w:sz w:val="16"/>
+          <w:szCs w:val="20"/>
+          <w:lang w:eastAsia="fr-CH"/>
+        </w:rPr>
+        <w:t xml:space="preserve"> </w:t>
+      </w:r>
+      <w:r>
+        <w:rPr>
+          <w:rFonts w:ascii="Courier New" w:eastAsia="Times New Roman" w:hAnsi="Courier New" w:cs="Courier New"/>
+          <w:color w:val="55FFFF"/>
+          <w:sz w:val="16"/>
+          <w:szCs w:val="20"/>
+          <w:lang w:eastAsia="fr-CH"/>
+        </w:rPr>
+        <w:t>au</w:t>
+      </w:r>
+      <w:r>
+        <w:rPr>
+          <w:rFonts w:ascii="Courier New" w:eastAsia="Times New Roman" w:hAnsi="Courier New" w:cs="Courier New"/>
+          <w:color w:val="C0C0C0"/>
+          <w:sz w:val="16"/>
+          <w:szCs w:val="20"/>
+          <w:lang w:eastAsia="fr-CH"/>
+        </w:rPr>
+        <w:t xml:space="preserve"> </w:t>
+      </w:r>
+      <w:r>
+        <w:rPr>
+          <w:rFonts w:ascii="Courier New" w:eastAsia="Times New Roman" w:hAnsi="Courier New" w:cs="Courier New"/>
+          <w:color w:val="55FFFF"/>
+          <w:sz w:val="16"/>
+          <w:szCs w:val="20"/>
+          <w:lang w:eastAsia="fr-CH"/>
+        </w:rPr>
+        <w:t>moment</w:t>
+      </w:r>
+      <w:r>
+        <w:rPr>
+          <w:rFonts w:ascii="Courier New" w:eastAsia="Times New Roman" w:hAnsi="Courier New" w:cs="Courier New"/>
+          <w:color w:val="C0C0C0"/>
+          <w:sz w:val="16"/>
+          <w:szCs w:val="20"/>
+          <w:lang w:eastAsia="fr-CH"/>
+        </w:rPr>
+        <w:t xml:space="preserve"> </w:t>
+      </w:r>
+      <w:r>
+        <w:rPr>
+          <w:rFonts w:ascii="Courier New" w:eastAsia="Times New Roman" w:hAnsi="Courier New" w:cs="Courier New"/>
+          <w:color w:val="55FFFF"/>
+          <w:sz w:val="16"/>
+          <w:szCs w:val="20"/>
+          <w:lang w:eastAsia="fr-CH"/>
+        </w:rPr>
+        <w:t>de</w:t>
+      </w:r>
+      <w:r>
+        <w:rPr>
+          <w:rFonts w:ascii="Courier New" w:eastAsia="Times New Roman" w:hAnsi="Courier New" w:cs="Courier New"/>
+          <w:color w:val="C0C0C0"/>
+          <w:sz w:val="16"/>
+          <w:szCs w:val="20"/>
+          <w:lang w:eastAsia="fr-CH"/>
+        </w:rPr>
+        <w:t xml:space="preserve"> </w:t>
+      </w:r>
+      <w:r>
+        <w:rPr>
+          <w:rFonts w:ascii="Courier New" w:eastAsia="Times New Roman" w:hAnsi="Courier New" w:cs="Courier New"/>
+          <w:color w:val="55FFFF"/>
+          <w:sz w:val="16"/>
+          <w:szCs w:val="20"/>
+          <w:lang w:eastAsia="fr-CH"/>
+        </w:rPr>
+        <w:t>la</w:t>
+      </w:r>
+      <w:r>
+        <w:rPr>
+          <w:rFonts w:ascii="Courier New" w:eastAsia="Times New Roman" w:hAnsi="Courier New" w:cs="Courier New"/>
+          <w:color w:val="C0C0C0"/>
+          <w:sz w:val="16"/>
+          <w:szCs w:val="20"/>
+          <w:lang w:eastAsia="fr-CH"/>
+        </w:rPr>
+        <w:t xml:space="preserve"> </w:t>
+      </w:r>
+      <w:r>
+        <w:rPr>
+          <w:rFonts w:ascii="Courier New" w:eastAsia="Times New Roman" w:hAnsi="Courier New" w:cs="Courier New"/>
+          <w:color w:val="55FFFF"/>
+          <w:sz w:val="16"/>
+          <w:szCs w:val="20"/>
+          <w:lang w:eastAsia="fr-CH"/>
+        </w:rPr>
+        <w:t>création</w:t>
+      </w:r>
+      <w:r>
+        <w:rPr>
+          <w:rFonts w:ascii="Courier New" w:eastAsia="Times New Roman" w:hAnsi="Courier New" w:cs="Courier New"/>
+          <w:color w:val="C0C0C0"/>
+          <w:sz w:val="16"/>
+          <w:szCs w:val="20"/>
+          <w:lang w:eastAsia="fr-CH"/>
+        </w:rPr>
+        <w:t xml:space="preserve"> </w:t>
+      </w:r>
+      <w:r>
+        <w:rPr>
+          <w:rFonts w:ascii="Courier New" w:eastAsia="Times New Roman" w:hAnsi="Courier New" w:cs="Courier New"/>
+          <w:color w:val="55FFFF"/>
+          <w:sz w:val="16"/>
+          <w:szCs w:val="20"/>
+          <w:lang w:eastAsia="fr-CH"/>
+        </w:rPr>
+        <w:t>des</w:t>
+      </w:r>
+      <w:r>
+        <w:rPr>
+          <w:rFonts w:ascii="Courier New" w:eastAsia="Times New Roman" w:hAnsi="Courier New" w:cs="Courier New"/>
+          <w:color w:val="C0C0C0"/>
+          <w:sz w:val="16"/>
+          <w:szCs w:val="20"/>
+          <w:lang w:eastAsia="fr-CH"/>
+        </w:rPr>
+        <w:t xml:space="preserve"> </w:t>
+      </w:r>
+      <w:r>
+        <w:rPr>
+          <w:rFonts w:ascii="Courier New" w:eastAsia="Times New Roman" w:hAnsi="Courier New" w:cs="Courier New"/>
+          <w:color w:val="55FFFF"/>
+          <w:sz w:val="16"/>
+          <w:szCs w:val="20"/>
+          <w:lang w:eastAsia="fr-CH"/>
+        </w:rPr>
+        <w:t>ennemis</w:t>
+      </w:r>
+      <w:r>
+        <w:rPr>
+          <w:rFonts w:ascii="Courier New" w:eastAsia="Times New Roman" w:hAnsi="Courier New" w:cs="Courier New"/>
+          <w:color w:val="C0C0C0"/>
+          <w:sz w:val="16"/>
+          <w:szCs w:val="20"/>
+          <w:lang w:eastAsia="fr-CH"/>
+        </w:rPr>
+        <w:t xml:space="preserve"> </w:t>
+      </w:r>
+      <w:r>
+        <w:rPr>
+          <w:rFonts w:ascii="Courier New" w:eastAsia="Times New Roman" w:hAnsi="Courier New" w:cs="Courier New"/>
+          <w:color w:val="55FFFF"/>
+          <w:sz w:val="16"/>
+          <w:szCs w:val="20"/>
+          <w:lang w:eastAsia="fr-CH"/>
+        </w:rPr>
+        <w:t>que</w:t>
+      </w:r>
+      <w:r>
+        <w:rPr>
+          <w:rFonts w:ascii="Courier New" w:eastAsia="Times New Roman" w:hAnsi="Courier New" w:cs="Courier New"/>
+          <w:color w:val="C0C0C0"/>
+          <w:sz w:val="16"/>
+          <w:szCs w:val="20"/>
+          <w:lang w:eastAsia="fr-CH"/>
+        </w:rPr>
+        <w:t xml:space="preserve"> </w:t>
+      </w:r>
+      <w:r>
+        <w:rPr>
+          <w:rFonts w:ascii="Courier New" w:eastAsia="Times New Roman" w:hAnsi="Courier New" w:cs="Courier New"/>
+          <w:color w:val="55FFFF"/>
+          <w:sz w:val="16"/>
+          <w:szCs w:val="20"/>
+          <w:lang w:eastAsia="fr-CH"/>
+        </w:rPr>
+        <w:t>les</w:t>
+      </w:r>
+      <w:r>
+        <w:rPr>
+          <w:rFonts w:ascii="Courier New" w:eastAsia="Times New Roman" w:hAnsi="Courier New" w:cs="Courier New"/>
+          <w:color w:val="C0C0C0"/>
+          <w:sz w:val="16"/>
+          <w:szCs w:val="20"/>
+          <w:lang w:eastAsia="fr-CH"/>
+        </w:rPr>
+        <w:t xml:space="preserve"> </w:t>
+      </w:r>
+      <w:r>
+        <w:rPr>
+          <w:rFonts w:ascii="Courier New" w:eastAsia="Times New Roman" w:hAnsi="Courier New" w:cs="Courier New"/>
+          <w:color w:val="55FFFF"/>
+          <w:sz w:val="16"/>
+          <w:szCs w:val="20"/>
+          <w:lang w:eastAsia="fr-CH"/>
+        </w:rPr>
+        <w:t>formats</w:t>
+      </w:r>
+      <w:r>
+        <w:rPr>
+          <w:rFonts w:ascii="Courier New" w:eastAsia="Times New Roman" w:hAnsi="Courier New" w:cs="Courier New"/>
+          <w:color w:val="C0C0C0"/>
+          <w:sz w:val="16"/>
+          <w:szCs w:val="20"/>
+          <w:lang w:eastAsia="fr-CH"/>
+        </w:rPr>
+        <w:t xml:space="preserve"> </w:t>
+      </w:r>
+      <w:r>
+        <w:rPr>
+          <w:rFonts w:ascii="Courier New" w:eastAsia="Times New Roman" w:hAnsi="Courier New" w:cs="Courier New"/>
+          <w:color w:val="55FFFF"/>
+          <w:sz w:val="16"/>
+          <w:szCs w:val="20"/>
+          <w:lang w:eastAsia="fr-CH"/>
+        </w:rPr>
+        <w:t>d'images</w:t>
+      </w:r>
+      <w:r>
+        <w:rPr>
+          <w:rFonts w:ascii="Courier New" w:eastAsia="Times New Roman" w:hAnsi="Courier New" w:cs="Courier New"/>
+          <w:color w:val="C0C0C0"/>
+          <w:sz w:val="16"/>
+          <w:szCs w:val="20"/>
+          <w:lang w:eastAsia="fr-CH"/>
+        </w:rPr>
+        <w:t xml:space="preserve"> </w:t>
+      </w:r>
+      <w:r>
+        <w:rPr>
+          <w:rFonts w:ascii="Courier New" w:eastAsia="Times New Roman" w:hAnsi="Courier New" w:cs="Courier New"/>
+          <w:color w:val="55FFFF"/>
+          <w:sz w:val="16"/>
+          <w:szCs w:val="20"/>
+          <w:lang w:eastAsia="fr-CH"/>
+        </w:rPr>
+        <w:t>sont</w:t>
+      </w:r>
+      <w:r>
+        <w:rPr>
+          <w:rFonts w:ascii="Courier New" w:eastAsia="Times New Roman" w:hAnsi="Courier New" w:cs="Courier New"/>
+          <w:color w:val="C0C0C0"/>
+          <w:sz w:val="16"/>
+          <w:szCs w:val="20"/>
+          <w:lang w:eastAsia="fr-CH"/>
+        </w:rPr>
+        <w:t xml:space="preserve"> </w:t>
+      </w:r>
+      <w:r>
+        <w:rPr>
+          <w:rFonts w:ascii="Courier New" w:eastAsia="Times New Roman" w:hAnsi="Courier New" w:cs="Courier New"/>
+          <w:color w:val="55FFFF"/>
+          <w:sz w:val="16"/>
+          <w:szCs w:val="20"/>
+          <w:lang w:eastAsia="fr-CH"/>
+        </w:rPr>
+        <w:t>chargés,</w:t>
+      </w:r>
+    </w:p>
+    <w:p>
+      <w:pPr>
+        <w:shd w:val="clear" w:color="auto" w:fill="000000" w:themeFill="text1"/>
+        <w:tabs>
+          <w:tab w:val="left" w:pos="916"/>
+          <w:tab w:val="left" w:pos="1832"/>
+          <w:tab w:val="left" w:pos="2748"/>
+          <w:tab w:val="left" w:pos="3664"/>
+          <w:tab w:val="left" w:pos="4580"/>
+          <w:tab w:val="left" w:pos="5496"/>
+          <w:tab w:val="left" w:pos="6412"/>
+          <w:tab w:val="left" w:pos="7328"/>
+          <w:tab w:val="left" w:pos="8244"/>
+          <w:tab w:val="left" w:pos="9160"/>
+          <w:tab w:val="left" w:pos="10076"/>
+          <w:tab w:val="left" w:pos="10992"/>
+          <w:tab w:val="left" w:pos="11908"/>
+          <w:tab w:val="left" w:pos="12824"/>
+          <w:tab w:val="left" w:pos="13740"/>
+          <w:tab w:val="left" w:pos="14656"/>
+        </w:tabs>
+        <w:spacing w:after="0" w:line="240" w:lineRule="auto"/>
+        <w:rPr>
+          <w:rFonts w:ascii="Courier New" w:eastAsia="Times New Roman" w:hAnsi="Courier New" w:cs="Courier New"/>
+          <w:sz w:val="16"/>
+          <w:szCs w:val="20"/>
+          <w:lang w:eastAsia="fr-CH"/>
+        </w:rPr>
+      </w:pPr>
+      <w:r>
+        <w:rPr>
+          <w:rFonts w:ascii="Courier New" w:eastAsia="Times New Roman" w:hAnsi="Courier New" w:cs="Courier New"/>
+          <w:color w:val="C0C0C0"/>
+          <w:sz w:val="16"/>
+          <w:szCs w:val="20"/>
+          <w:lang w:eastAsia="fr-CH"/>
+        </w:rPr>
+        <w:t xml:space="preserve">    </w:t>
+      </w:r>
+      <w:r>
+        <w:rPr>
+          <w:rFonts w:ascii="Courier New" w:eastAsia="Times New Roman" w:hAnsi="Courier New" w:cs="Courier New"/>
+          <w:color w:val="55FFFF"/>
+          <w:sz w:val="16"/>
+          <w:szCs w:val="20"/>
+          <w:lang w:eastAsia="fr-CH"/>
+        </w:rPr>
+        <w:t>//</w:t>
+      </w:r>
+      <w:r>
+        <w:rPr>
+          <w:rFonts w:ascii="Courier New" w:eastAsia="Times New Roman" w:hAnsi="Courier New" w:cs="Courier New"/>
+          <w:color w:val="C0C0C0"/>
+          <w:sz w:val="16"/>
+          <w:szCs w:val="20"/>
+          <w:lang w:eastAsia="fr-CH"/>
+        </w:rPr>
+        <w:t xml:space="preserve"> </w:t>
+      </w:r>
+      <w:r>
+        <w:rPr>
+          <w:rFonts w:ascii="Courier New" w:eastAsia="Times New Roman" w:hAnsi="Courier New" w:cs="Courier New"/>
+          <w:color w:val="55FFFF"/>
+          <w:sz w:val="16"/>
+          <w:szCs w:val="20"/>
+          <w:lang w:eastAsia="fr-CH"/>
+        </w:rPr>
+        <w:t>ce</w:t>
+      </w:r>
+      <w:r>
+        <w:rPr>
+          <w:rFonts w:ascii="Courier New" w:eastAsia="Times New Roman" w:hAnsi="Courier New" w:cs="Courier New"/>
+          <w:color w:val="C0C0C0"/>
+          <w:sz w:val="16"/>
+          <w:szCs w:val="20"/>
+          <w:lang w:eastAsia="fr-CH"/>
+        </w:rPr>
+        <w:t xml:space="preserve"> </w:t>
+      </w:r>
+      <w:r>
+        <w:rPr>
+          <w:rFonts w:ascii="Courier New" w:eastAsia="Times New Roman" w:hAnsi="Courier New" w:cs="Courier New"/>
+          <w:color w:val="55FFFF"/>
+          <w:sz w:val="16"/>
+          <w:szCs w:val="20"/>
+          <w:lang w:eastAsia="fr-CH"/>
+        </w:rPr>
+        <w:t>qui</w:t>
+      </w:r>
+      <w:r>
+        <w:rPr>
+          <w:rFonts w:ascii="Courier New" w:eastAsia="Times New Roman" w:hAnsi="Courier New" w:cs="Courier New"/>
+          <w:color w:val="C0C0C0"/>
+          <w:sz w:val="16"/>
+          <w:szCs w:val="20"/>
+          <w:lang w:eastAsia="fr-CH"/>
+        </w:rPr>
+        <w:t xml:space="preserve"> </w:t>
+      </w:r>
+      <w:r>
+        <w:rPr>
+          <w:rFonts w:ascii="Courier New" w:eastAsia="Times New Roman" w:hAnsi="Courier New" w:cs="Courier New"/>
+          <w:color w:val="55FFFF"/>
+          <w:sz w:val="16"/>
+          <w:szCs w:val="20"/>
+          <w:lang w:eastAsia="fr-CH"/>
+        </w:rPr>
+        <w:t>est</w:t>
+      </w:r>
+      <w:r>
+        <w:rPr>
+          <w:rFonts w:ascii="Courier New" w:eastAsia="Times New Roman" w:hAnsi="Courier New" w:cs="Courier New"/>
+          <w:color w:val="C0C0C0"/>
+          <w:sz w:val="16"/>
+          <w:szCs w:val="20"/>
+          <w:lang w:eastAsia="fr-CH"/>
+        </w:rPr>
+        <w:t xml:space="preserve"> </w:t>
+      </w:r>
+      <w:r>
+        <w:rPr>
+          <w:rFonts w:ascii="Courier New" w:eastAsia="Times New Roman" w:hAnsi="Courier New" w:cs="Courier New"/>
+          <w:color w:val="55FFFF"/>
+          <w:sz w:val="16"/>
+          <w:szCs w:val="20"/>
+          <w:lang w:eastAsia="fr-CH"/>
+        </w:rPr>
+        <w:t>trop</w:t>
+      </w:r>
+      <w:r>
+        <w:rPr>
+          <w:rFonts w:ascii="Courier New" w:eastAsia="Times New Roman" w:hAnsi="Courier New" w:cs="Courier New"/>
+          <w:color w:val="C0C0C0"/>
+          <w:sz w:val="16"/>
+          <w:szCs w:val="20"/>
+          <w:lang w:eastAsia="fr-CH"/>
+        </w:rPr>
+        <w:t xml:space="preserve"> </w:t>
+      </w:r>
+      <w:r>
+        <w:rPr>
+          <w:rFonts w:ascii="Courier New" w:eastAsia="Times New Roman" w:hAnsi="Courier New" w:cs="Courier New"/>
+          <w:color w:val="55FFFF"/>
+          <w:sz w:val="16"/>
+          <w:szCs w:val="20"/>
+          <w:lang w:eastAsia="fr-CH"/>
+        </w:rPr>
+        <w:t>tard.</w:t>
+      </w:r>
+    </w:p>
+    <w:p>
+      <w:pPr>
+        <w:shd w:val="clear" w:color="auto" w:fill="000000" w:themeFill="text1"/>
+        <w:tabs>
+          <w:tab w:val="left" w:pos="916"/>
+          <w:tab w:val="left" w:pos="1832"/>
+          <w:tab w:val="left" w:pos="2748"/>
+          <w:tab w:val="left" w:pos="3664"/>
+          <w:tab w:val="left" w:pos="4580"/>
+          <w:tab w:val="left" w:pos="5496"/>
+          <w:tab w:val="left" w:pos="6412"/>
+          <w:tab w:val="left" w:pos="7328"/>
+          <w:tab w:val="left" w:pos="8244"/>
+          <w:tab w:val="left" w:pos="9160"/>
+          <w:tab w:val="left" w:pos="10076"/>
+          <w:tab w:val="left" w:pos="10992"/>
+          <w:tab w:val="left" w:pos="11908"/>
+          <w:tab w:val="left" w:pos="12824"/>
+          <w:tab w:val="left" w:pos="13740"/>
+          <w:tab w:val="left" w:pos="14656"/>
+        </w:tabs>
+        <w:spacing w:after="0" w:line="240" w:lineRule="auto"/>
+        <w:rPr>
+          <w:rFonts w:ascii="Courier New" w:eastAsia="Times New Roman" w:hAnsi="Courier New" w:cs="Courier New"/>
+          <w:sz w:val="16"/>
+          <w:szCs w:val="20"/>
+          <w:lang w:eastAsia="fr-CH"/>
+        </w:rPr>
+      </w:pPr>
+      <w:r>
+        <w:rPr>
+          <w:rFonts w:ascii="Courier New" w:eastAsia="Times New Roman" w:hAnsi="Courier New" w:cs="Courier New"/>
+          <w:color w:val="C0C0C0"/>
+          <w:sz w:val="16"/>
+          <w:szCs w:val="20"/>
+          <w:lang w:eastAsia="fr-CH"/>
+        </w:rPr>
+        <w:t xml:space="preserve">    </w:t>
+      </w:r>
+      <w:r>
+        <w:rPr>
+          <w:rFonts w:ascii="Courier New" w:eastAsia="Times New Roman" w:hAnsi="Courier New" w:cs="Courier New"/>
+          <w:color w:val="55FF55"/>
+          <w:sz w:val="16"/>
+          <w:szCs w:val="20"/>
+          <w:lang w:eastAsia="fr-CH"/>
+        </w:rPr>
+        <w:t>Enemy</w:t>
+      </w:r>
+      <w:r>
+        <w:rPr>
+          <w:rFonts w:ascii="Courier New" w:eastAsia="Times New Roman" w:hAnsi="Courier New" w:cs="Courier New"/>
+          <w:color w:val="AAAAAA"/>
+          <w:sz w:val="16"/>
+          <w:szCs w:val="20"/>
+          <w:lang w:eastAsia="fr-CH"/>
+        </w:rPr>
+        <w:t>*</w:t>
+      </w:r>
+      <w:r>
+        <w:rPr>
+          <w:rFonts w:ascii="Courier New" w:eastAsia="Times New Roman" w:hAnsi="Courier New" w:cs="Courier New"/>
+          <w:color w:val="C0C0C0"/>
+          <w:sz w:val="16"/>
+          <w:szCs w:val="20"/>
+          <w:lang w:eastAsia="fr-CH"/>
+        </w:rPr>
+        <w:t xml:space="preserve"> </w:t>
+      </w:r>
+      <w:r>
+        <w:rPr>
+          <w:rFonts w:ascii="Courier New" w:eastAsia="Times New Roman" w:hAnsi="Courier New" w:cs="Courier New"/>
+          <w:sz w:val="16"/>
+          <w:szCs w:val="20"/>
+          <w:lang w:eastAsia="fr-CH"/>
+        </w:rPr>
+        <w:t>pEnemy</w:t>
+      </w:r>
+      <w:r>
+        <w:rPr>
+          <w:rFonts w:ascii="Courier New" w:eastAsia="Times New Roman" w:hAnsi="Courier New" w:cs="Courier New"/>
+          <w:color w:val="C0C0C0"/>
+          <w:sz w:val="16"/>
+          <w:szCs w:val="20"/>
+          <w:lang w:eastAsia="fr-CH"/>
+        </w:rPr>
+        <w:t xml:space="preserve"> </w:t>
+      </w:r>
+      <w:r>
+        <w:rPr>
+          <w:rFonts w:ascii="Courier New" w:eastAsia="Times New Roman" w:hAnsi="Courier New" w:cs="Courier New"/>
+          <w:color w:val="AAAAAA"/>
+          <w:sz w:val="16"/>
+          <w:szCs w:val="20"/>
+          <w:lang w:eastAsia="fr-CH"/>
+        </w:rPr>
+        <w:t>=</w:t>
+      </w:r>
+      <w:r>
+        <w:rPr>
+          <w:rFonts w:ascii="Courier New" w:eastAsia="Times New Roman" w:hAnsi="Courier New" w:cs="Courier New"/>
+          <w:color w:val="C0C0C0"/>
+          <w:sz w:val="16"/>
+          <w:szCs w:val="20"/>
+          <w:lang w:eastAsia="fr-CH"/>
+        </w:rPr>
+        <w:t xml:space="preserve"> </w:t>
+      </w:r>
+      <w:r>
+        <w:rPr>
+          <w:rFonts w:ascii="Courier New" w:eastAsia="Times New Roman" w:hAnsi="Courier New" w:cs="Courier New"/>
+          <w:color w:val="FFFF55"/>
+          <w:sz w:val="16"/>
+          <w:szCs w:val="20"/>
+          <w:lang w:eastAsia="fr-CH"/>
+        </w:rPr>
+        <w:t>new</w:t>
+      </w:r>
+      <w:r>
+        <w:rPr>
+          <w:rFonts w:ascii="Courier New" w:eastAsia="Times New Roman" w:hAnsi="Courier New" w:cs="Courier New"/>
+          <w:color w:val="C0C0C0"/>
+          <w:sz w:val="16"/>
+          <w:szCs w:val="20"/>
+          <w:lang w:eastAsia="fr-CH"/>
+        </w:rPr>
+        <w:t xml:space="preserve"> </w:t>
+      </w:r>
+      <w:r>
+        <w:rPr>
+          <w:rFonts w:ascii="Courier New" w:eastAsia="Times New Roman" w:hAnsi="Courier New" w:cs="Courier New"/>
+          <w:color w:val="55FF55"/>
+          <w:sz w:val="16"/>
+          <w:szCs w:val="20"/>
+          <w:lang w:eastAsia="fr-CH"/>
+        </w:rPr>
+        <w:t>Enemy</w:t>
+      </w:r>
+      <w:r>
+        <w:rPr>
+          <w:rFonts w:ascii="Courier New" w:eastAsia="Times New Roman" w:hAnsi="Courier New" w:cs="Courier New"/>
+          <w:color w:val="AAAAAA"/>
+          <w:sz w:val="16"/>
+          <w:szCs w:val="20"/>
+          <w:lang w:eastAsia="fr-CH"/>
+        </w:rPr>
+        <w:t>;</w:t>
+      </w:r>
+    </w:p>
+    <w:p>
+      <w:pPr>
+        <w:shd w:val="clear" w:color="auto" w:fill="000000" w:themeFill="text1"/>
+        <w:tabs>
+          <w:tab w:val="left" w:pos="916"/>
+          <w:tab w:val="left" w:pos="1832"/>
+          <w:tab w:val="left" w:pos="2748"/>
+          <w:tab w:val="left" w:pos="3664"/>
+          <w:tab w:val="left" w:pos="4580"/>
+          <w:tab w:val="left" w:pos="5496"/>
+          <w:tab w:val="left" w:pos="6412"/>
+          <w:tab w:val="left" w:pos="7328"/>
+          <w:tab w:val="left" w:pos="8244"/>
+          <w:tab w:val="left" w:pos="9160"/>
+          <w:tab w:val="left" w:pos="10076"/>
+          <w:tab w:val="left" w:pos="10992"/>
+          <w:tab w:val="left" w:pos="11908"/>
+          <w:tab w:val="left" w:pos="12824"/>
+          <w:tab w:val="left" w:pos="13740"/>
+          <w:tab w:val="left" w:pos="14656"/>
+        </w:tabs>
+        <w:spacing w:after="0" w:line="240" w:lineRule="auto"/>
+        <w:rPr>
+          <w:rFonts w:ascii="Courier New" w:eastAsia="Times New Roman" w:hAnsi="Courier New" w:cs="Courier New"/>
+          <w:sz w:val="16"/>
+          <w:szCs w:val="20"/>
+          <w:lang w:eastAsia="fr-CH"/>
+        </w:rPr>
+      </w:pPr>
+      <w:r>
+        <w:rPr>
+          <w:rFonts w:ascii="Courier New" w:eastAsia="Times New Roman" w:hAnsi="Courier New" w:cs="Courier New"/>
+          <w:color w:val="C0C0C0"/>
+          <w:sz w:val="16"/>
+          <w:szCs w:val="20"/>
+          <w:lang w:eastAsia="fr-CH"/>
+        </w:rPr>
+        <w:t xml:space="preserve">    </w:t>
+      </w:r>
+      <w:r>
+        <w:rPr>
+          <w:rFonts w:ascii="Courier New" w:eastAsia="Times New Roman" w:hAnsi="Courier New" w:cs="Courier New"/>
+          <w:sz w:val="16"/>
+          <w:szCs w:val="20"/>
+          <w:lang w:eastAsia="fr-CH"/>
+        </w:rPr>
+        <w:t>pEnemy</w:t>
+      </w:r>
+      <w:r>
+        <w:rPr>
+          <w:rFonts w:ascii="Courier New" w:eastAsia="Times New Roman" w:hAnsi="Courier New" w:cs="Courier New"/>
+          <w:color w:val="AAAAAA"/>
+          <w:sz w:val="16"/>
+          <w:szCs w:val="20"/>
+          <w:lang w:eastAsia="fr-CH"/>
+        </w:rPr>
+        <w:t>-&gt;</w:t>
+      </w:r>
+      <w:r>
+        <w:rPr>
+          <w:rFonts w:ascii="Courier New" w:eastAsia="Times New Roman" w:hAnsi="Courier New" w:cs="Courier New"/>
+          <w:sz w:val="16"/>
+          <w:szCs w:val="20"/>
+          <w:lang w:eastAsia="fr-CH"/>
+        </w:rPr>
+        <w:t>setPos</w:t>
+      </w:r>
+      <w:r>
+        <w:rPr>
+          <w:rFonts w:ascii="Courier New" w:eastAsia="Times New Roman" w:hAnsi="Courier New" w:cs="Courier New"/>
+          <w:color w:val="AAAAAA"/>
+          <w:sz w:val="16"/>
+          <w:szCs w:val="20"/>
+          <w:lang w:eastAsia="fr-CH"/>
+        </w:rPr>
+        <w:t>(</w:t>
+      </w:r>
+      <w:r>
+        <w:rPr>
+          <w:rFonts w:ascii="Courier New" w:eastAsia="Times New Roman" w:hAnsi="Courier New" w:cs="Courier New"/>
+          <w:color w:val="55FF55"/>
+          <w:sz w:val="16"/>
+          <w:szCs w:val="20"/>
+          <w:lang w:eastAsia="fr-CH"/>
+        </w:rPr>
+        <w:t>std</w:t>
+      </w:r>
+      <w:r>
+        <w:rPr>
+          <w:rFonts w:ascii="Courier New" w:eastAsia="Times New Roman" w:hAnsi="Courier New" w:cs="Courier New"/>
+          <w:color w:val="AAAAAA"/>
+          <w:sz w:val="16"/>
+          <w:szCs w:val="20"/>
+          <w:lang w:eastAsia="fr-CH"/>
+        </w:rPr>
+        <w:t>::</w:t>
+      </w:r>
+      <w:r>
+        <w:rPr>
+          <w:rFonts w:ascii="Courier New" w:eastAsia="Times New Roman" w:hAnsi="Courier New" w:cs="Courier New"/>
+          <w:sz w:val="16"/>
+          <w:szCs w:val="20"/>
+          <w:lang w:eastAsia="fr-CH"/>
+        </w:rPr>
+        <w:t>rand</w:t>
+      </w:r>
+      <w:r>
+        <w:rPr>
+          <w:rFonts w:ascii="Courier New" w:eastAsia="Times New Roman" w:hAnsi="Courier New" w:cs="Courier New"/>
+          <w:color w:val="AAAAAA"/>
+          <w:sz w:val="16"/>
+          <w:szCs w:val="20"/>
+          <w:lang w:eastAsia="fr-CH"/>
+        </w:rPr>
+        <w:t>()</w:t>
+      </w:r>
+      <w:r>
+        <w:rPr>
+          <w:rFonts w:ascii="Courier New" w:eastAsia="Times New Roman" w:hAnsi="Courier New" w:cs="Courier New"/>
+          <w:color w:val="C0C0C0"/>
+          <w:sz w:val="16"/>
+          <w:szCs w:val="20"/>
+          <w:lang w:eastAsia="fr-CH"/>
+        </w:rPr>
+        <w:t xml:space="preserve"> </w:t>
+      </w:r>
+      <w:r>
+        <w:rPr>
+          <w:rFonts w:ascii="Courier New" w:eastAsia="Times New Roman" w:hAnsi="Courier New" w:cs="Courier New"/>
+          <w:color w:val="AAAAAA"/>
+          <w:sz w:val="16"/>
+          <w:szCs w:val="20"/>
+          <w:lang w:eastAsia="fr-CH"/>
+        </w:rPr>
+        <w:t>%</w:t>
+      </w:r>
+      <w:r>
+        <w:rPr>
+          <w:rFonts w:ascii="Courier New" w:eastAsia="Times New Roman" w:hAnsi="Courier New" w:cs="Courier New"/>
+          <w:color w:val="C0C0C0"/>
+          <w:sz w:val="16"/>
+          <w:szCs w:val="20"/>
+          <w:lang w:eastAsia="fr-CH"/>
+        </w:rPr>
+        <w:t xml:space="preserve"> </w:t>
+      </w:r>
+      <w:r>
+        <w:rPr>
+          <w:rFonts w:ascii="Courier New" w:eastAsia="Times New Roman" w:hAnsi="Courier New" w:cs="Courier New"/>
+          <w:color w:val="AAAAAA"/>
+          <w:sz w:val="16"/>
+          <w:szCs w:val="20"/>
+          <w:lang w:eastAsia="fr-CH"/>
+        </w:rPr>
+        <w:t>(</w:t>
+      </w:r>
+      <w:r>
+        <w:rPr>
+          <w:rFonts w:ascii="Courier New" w:eastAsia="Times New Roman" w:hAnsi="Courier New" w:cs="Courier New"/>
+          <w:sz w:val="16"/>
+          <w:szCs w:val="20"/>
+          <w:lang w:eastAsia="fr-CH"/>
+        </w:rPr>
+        <w:t>SCENE_WIDTH</w:t>
+      </w:r>
+      <w:r>
+        <w:rPr>
+          <w:rFonts w:ascii="Courier New" w:eastAsia="Times New Roman" w:hAnsi="Courier New" w:cs="Courier New"/>
+          <w:color w:val="AAAAAA"/>
+          <w:sz w:val="16"/>
+          <w:szCs w:val="20"/>
+          <w:lang w:eastAsia="fr-CH"/>
+        </w:rPr>
+        <w:t>-</w:t>
+      </w:r>
+      <w:r>
+        <w:rPr>
+          <w:rFonts w:ascii="Courier New" w:eastAsia="Times New Roman" w:hAnsi="Courier New" w:cs="Courier New"/>
+          <w:sz w:val="16"/>
+          <w:szCs w:val="20"/>
+          <w:lang w:eastAsia="fr-CH"/>
+        </w:rPr>
+        <w:t>pEnemy</w:t>
+      </w:r>
+      <w:r>
+        <w:rPr>
+          <w:rFonts w:ascii="Courier New" w:eastAsia="Times New Roman" w:hAnsi="Courier New" w:cs="Courier New"/>
+          <w:color w:val="AAAAAA"/>
+          <w:sz w:val="16"/>
+          <w:szCs w:val="20"/>
+          <w:lang w:eastAsia="fr-CH"/>
+        </w:rPr>
+        <w:t>-&gt;</w:t>
+      </w:r>
+      <w:r>
+        <w:rPr>
+          <w:rFonts w:ascii="Courier New" w:eastAsia="Times New Roman" w:hAnsi="Courier New" w:cs="Courier New"/>
+          <w:sz w:val="16"/>
+          <w:szCs w:val="20"/>
+          <w:lang w:eastAsia="fr-CH"/>
+        </w:rPr>
+        <w:t>width</w:t>
+      </w:r>
+      <w:r>
+        <w:rPr>
+          <w:rFonts w:ascii="Courier New" w:eastAsia="Times New Roman" w:hAnsi="Courier New" w:cs="Courier New"/>
+          <w:color w:val="AAAAAA"/>
+          <w:sz w:val="16"/>
+          <w:szCs w:val="20"/>
+          <w:lang w:eastAsia="fr-CH"/>
+        </w:rPr>
+        <w:t>())</w:t>
+      </w:r>
+      <w:r>
+        <w:rPr>
+          <w:rFonts w:ascii="Courier New" w:eastAsia="Times New Roman" w:hAnsi="Courier New" w:cs="Courier New"/>
+          <w:color w:val="C0C0C0"/>
+          <w:sz w:val="16"/>
+          <w:szCs w:val="20"/>
+          <w:lang w:eastAsia="fr-CH"/>
+        </w:rPr>
+        <w:t xml:space="preserve"> </w:t>
+      </w:r>
+      <w:r>
+        <w:rPr>
+          <w:rFonts w:ascii="Courier New" w:eastAsia="Times New Roman" w:hAnsi="Courier New" w:cs="Courier New"/>
+          <w:color w:val="AAAAAA"/>
+          <w:sz w:val="16"/>
+          <w:szCs w:val="20"/>
+          <w:lang w:eastAsia="fr-CH"/>
+        </w:rPr>
+        <w:t>+</w:t>
+      </w:r>
+      <w:r>
+        <w:rPr>
+          <w:rFonts w:ascii="Courier New" w:eastAsia="Times New Roman" w:hAnsi="Courier New" w:cs="Courier New"/>
+          <w:color w:val="C0C0C0"/>
+          <w:sz w:val="16"/>
+          <w:szCs w:val="20"/>
+          <w:lang w:eastAsia="fr-CH"/>
+        </w:rPr>
+        <w:t xml:space="preserve"> </w:t>
+      </w:r>
+      <w:r>
+        <w:rPr>
+          <w:rFonts w:ascii="Courier New" w:eastAsia="Times New Roman" w:hAnsi="Courier New" w:cs="Courier New"/>
+          <w:color w:val="FF55FF"/>
+          <w:sz w:val="16"/>
+          <w:szCs w:val="20"/>
+          <w:lang w:eastAsia="fr-CH"/>
+        </w:rPr>
+        <w:t>1</w:t>
+      </w:r>
+      <w:r>
+        <w:rPr>
+          <w:rFonts w:ascii="Courier New" w:eastAsia="Times New Roman" w:hAnsi="Courier New" w:cs="Courier New"/>
+          <w:color w:val="AAAAAA"/>
+          <w:sz w:val="16"/>
+          <w:szCs w:val="20"/>
+          <w:lang w:eastAsia="fr-CH"/>
+        </w:rPr>
+        <w:t>,</w:t>
+      </w:r>
+      <w:r>
+        <w:rPr>
+          <w:rFonts w:ascii="Courier New" w:eastAsia="Times New Roman" w:hAnsi="Courier New" w:cs="Courier New"/>
+          <w:color w:val="FF55FF"/>
+          <w:sz w:val="16"/>
+          <w:szCs w:val="20"/>
+          <w:lang w:eastAsia="fr-CH"/>
+        </w:rPr>
+        <w:t>100</w:t>
+      </w:r>
+      <w:r>
+        <w:rPr>
+          <w:rFonts w:ascii="Courier New" w:eastAsia="Times New Roman" w:hAnsi="Courier New" w:cs="Courier New"/>
+          <w:color w:val="AAAAAA"/>
+          <w:sz w:val="16"/>
+          <w:szCs w:val="20"/>
+          <w:lang w:eastAsia="fr-CH"/>
+        </w:rPr>
+        <w:t>);</w:t>
+      </w:r>
+    </w:p>
+    <w:p>
+      <w:pPr>
+        <w:shd w:val="clear" w:color="auto" w:fill="000000" w:themeFill="text1"/>
+        <w:tabs>
+          <w:tab w:val="left" w:pos="916"/>
+          <w:tab w:val="left" w:pos="1832"/>
+          <w:tab w:val="left" w:pos="2748"/>
+          <w:tab w:val="left" w:pos="3664"/>
+          <w:tab w:val="left" w:pos="4580"/>
+          <w:tab w:val="left" w:pos="5496"/>
+          <w:tab w:val="left" w:pos="6412"/>
+          <w:tab w:val="left" w:pos="7328"/>
+          <w:tab w:val="left" w:pos="8244"/>
+          <w:tab w:val="left" w:pos="9160"/>
+          <w:tab w:val="left" w:pos="10076"/>
+          <w:tab w:val="left" w:pos="10992"/>
+          <w:tab w:val="left" w:pos="11908"/>
+          <w:tab w:val="left" w:pos="12824"/>
+          <w:tab w:val="left" w:pos="13740"/>
+          <w:tab w:val="left" w:pos="14656"/>
+        </w:tabs>
+        <w:spacing w:after="0" w:line="240" w:lineRule="auto"/>
+        <w:rPr>
+          <w:rFonts w:ascii="Courier New" w:eastAsia="Times New Roman" w:hAnsi="Courier New" w:cs="Courier New"/>
+          <w:sz w:val="16"/>
+          <w:szCs w:val="20"/>
+          <w:lang w:eastAsia="fr-CH"/>
+        </w:rPr>
+      </w:pPr>
+      <w:r>
+        <w:rPr>
+          <w:rFonts w:ascii="Courier New" w:eastAsia="Times New Roman" w:hAnsi="Courier New" w:cs="Courier New"/>
+          <w:color w:val="C0C0C0"/>
+          <w:sz w:val="16"/>
+          <w:szCs w:val="20"/>
+          <w:lang w:eastAsia="fr-CH"/>
+        </w:rPr>
+        <w:t xml:space="preserve">    </w:t>
+      </w:r>
+      <w:r>
+        <w:rPr>
+          <w:rFonts w:ascii="Courier New" w:eastAsia="Times New Roman" w:hAnsi="Courier New" w:cs="Courier New"/>
+          <w:sz w:val="16"/>
+          <w:szCs w:val="20"/>
+          <w:lang w:eastAsia="fr-CH"/>
+        </w:rPr>
+        <w:t>pEnemy</w:t>
+      </w:r>
+      <w:r>
+        <w:rPr>
+          <w:rFonts w:ascii="Courier New" w:eastAsia="Times New Roman" w:hAnsi="Courier New" w:cs="Courier New"/>
+          <w:color w:val="AAAAAA"/>
+          <w:sz w:val="16"/>
+          <w:szCs w:val="20"/>
+          <w:lang w:eastAsia="fr-CH"/>
+        </w:rPr>
+        <w:t>-&gt;</w:t>
+      </w:r>
+      <w:r>
+        <w:rPr>
+          <w:rFonts w:ascii="Courier New" w:eastAsia="Times New Roman" w:hAnsi="Courier New" w:cs="Courier New"/>
+          <w:sz w:val="16"/>
+          <w:szCs w:val="20"/>
+          <w:lang w:eastAsia="fr-CH"/>
+        </w:rPr>
+        <w:t>setZValue</w:t>
+      </w:r>
+      <w:r>
+        <w:rPr>
+          <w:rFonts w:ascii="Courier New" w:eastAsia="Times New Roman" w:hAnsi="Courier New" w:cs="Courier New"/>
+          <w:color w:val="AAAAAA"/>
+          <w:sz w:val="16"/>
+          <w:szCs w:val="20"/>
+          <w:lang w:eastAsia="fr-CH"/>
+        </w:rPr>
+        <w:t>(</w:t>
+      </w:r>
+      <w:r>
+        <w:rPr>
+          <w:rFonts w:ascii="Courier New" w:eastAsia="Times New Roman" w:hAnsi="Courier New" w:cs="Courier New"/>
+          <w:color w:val="FF55FF"/>
+          <w:sz w:val="16"/>
+          <w:szCs w:val="20"/>
+          <w:lang w:eastAsia="fr-CH"/>
+        </w:rPr>
+        <w:t>1</w:t>
+      </w:r>
+      <w:r>
+        <w:rPr>
+          <w:rFonts w:ascii="Courier New" w:eastAsia="Times New Roman" w:hAnsi="Courier New" w:cs="Courier New"/>
+          <w:color w:val="AAAAAA"/>
+          <w:sz w:val="16"/>
+          <w:szCs w:val="20"/>
+          <w:lang w:eastAsia="fr-CH"/>
+        </w:rPr>
+        <w:t>);</w:t>
+      </w:r>
+    </w:p>
+    <w:p>
+      <w:pPr>
+        <w:shd w:val="clear" w:color="auto" w:fill="000000" w:themeFill="text1"/>
+        <w:tabs>
+          <w:tab w:val="left" w:pos="916"/>
+          <w:tab w:val="left" w:pos="1832"/>
+          <w:tab w:val="left" w:pos="2748"/>
+          <w:tab w:val="left" w:pos="3664"/>
+          <w:tab w:val="left" w:pos="4580"/>
+          <w:tab w:val="left" w:pos="5496"/>
+          <w:tab w:val="left" w:pos="6412"/>
+          <w:tab w:val="left" w:pos="7328"/>
+          <w:tab w:val="left" w:pos="8244"/>
+          <w:tab w:val="left" w:pos="9160"/>
+          <w:tab w:val="left" w:pos="10076"/>
+          <w:tab w:val="left" w:pos="10992"/>
+          <w:tab w:val="left" w:pos="11908"/>
+          <w:tab w:val="left" w:pos="12824"/>
+          <w:tab w:val="left" w:pos="13740"/>
+          <w:tab w:val="left" w:pos="14656"/>
+        </w:tabs>
+        <w:spacing w:after="0" w:line="240" w:lineRule="auto"/>
+        <w:rPr>
+          <w:rFonts w:ascii="Courier New" w:eastAsia="Times New Roman" w:hAnsi="Courier New" w:cs="Courier New"/>
+          <w:sz w:val="16"/>
+          <w:szCs w:val="20"/>
+          <w:lang w:eastAsia="fr-CH"/>
+        </w:rPr>
+      </w:pPr>
+      <w:r>
+        <w:rPr>
+          <w:rFonts w:ascii="Courier New" w:eastAsia="Times New Roman" w:hAnsi="Courier New" w:cs="Courier New"/>
+          <w:color w:val="C0C0C0"/>
+          <w:sz w:val="16"/>
+          <w:szCs w:val="20"/>
+          <w:lang w:eastAsia="fr-CH"/>
+        </w:rPr>
+        <w:t xml:space="preserve">    </w:t>
+      </w:r>
+      <w:r>
+        <w:rPr>
+          <w:rFonts w:ascii="Courier New" w:eastAsia="Times New Roman" w:hAnsi="Courier New" w:cs="Courier New"/>
+          <w:sz w:val="16"/>
+          <w:szCs w:val="20"/>
+          <w:lang w:eastAsia="fr-CH"/>
+        </w:rPr>
+        <w:t>m_pSceneMenu</w:t>
+      </w:r>
+      <w:r>
+        <w:rPr>
+          <w:rFonts w:ascii="Courier New" w:eastAsia="Times New Roman" w:hAnsi="Courier New" w:cs="Courier New"/>
+          <w:color w:val="AAAAAA"/>
+          <w:sz w:val="16"/>
+          <w:szCs w:val="20"/>
+          <w:lang w:eastAsia="fr-CH"/>
+        </w:rPr>
+        <w:t>-&gt;</w:t>
+      </w:r>
+      <w:r>
+        <w:rPr>
+          <w:rFonts w:ascii="Courier New" w:eastAsia="Times New Roman" w:hAnsi="Courier New" w:cs="Courier New"/>
+          <w:sz w:val="16"/>
+          <w:szCs w:val="20"/>
+          <w:lang w:eastAsia="fr-CH"/>
+        </w:rPr>
+        <w:t>addSpriteToScene</w:t>
+      </w:r>
+      <w:r>
+        <w:rPr>
+          <w:rFonts w:ascii="Courier New" w:eastAsia="Times New Roman" w:hAnsi="Courier New" w:cs="Courier New"/>
+          <w:color w:val="AAAAAA"/>
+          <w:sz w:val="16"/>
+          <w:szCs w:val="20"/>
+          <w:lang w:eastAsia="fr-CH"/>
+        </w:rPr>
+        <w:t>(</w:t>
+      </w:r>
+      <w:r>
+        <w:rPr>
+          <w:rFonts w:ascii="Courier New" w:eastAsia="Times New Roman" w:hAnsi="Courier New" w:cs="Courier New"/>
+          <w:sz w:val="16"/>
+          <w:szCs w:val="20"/>
+          <w:lang w:eastAsia="fr-CH"/>
+        </w:rPr>
+        <w:t>pEnemy</w:t>
+      </w:r>
+      <w:r>
+        <w:rPr>
+          <w:rFonts w:ascii="Courier New" w:eastAsia="Times New Roman" w:hAnsi="Courier New" w:cs="Courier New"/>
+          <w:color w:val="AAAAAA"/>
+          <w:sz w:val="16"/>
+          <w:szCs w:val="20"/>
+          <w:lang w:eastAsia="fr-CH"/>
+        </w:rPr>
+        <w:t>);</w:t>
+      </w:r>
+    </w:p>
+    <w:p>
+      <w:pPr>
+        <w:shd w:val="clear" w:color="auto" w:fill="000000" w:themeFill="text1"/>
+        <w:tabs>
+          <w:tab w:val="left" w:pos="916"/>
+          <w:tab w:val="left" w:pos="1832"/>
+          <w:tab w:val="left" w:pos="2748"/>
+          <w:tab w:val="left" w:pos="3664"/>
+          <w:tab w:val="left" w:pos="4580"/>
+          <w:tab w:val="left" w:pos="5496"/>
+          <w:tab w:val="left" w:pos="6412"/>
+          <w:tab w:val="left" w:pos="7328"/>
+          <w:tab w:val="left" w:pos="8244"/>
+          <w:tab w:val="left" w:pos="9160"/>
+          <w:tab w:val="left" w:pos="10076"/>
+          <w:tab w:val="left" w:pos="10992"/>
+          <w:tab w:val="left" w:pos="11908"/>
+          <w:tab w:val="left" w:pos="12824"/>
+          <w:tab w:val="left" w:pos="13740"/>
+          <w:tab w:val="left" w:pos="14656"/>
+        </w:tabs>
+        <w:spacing w:after="0" w:line="240" w:lineRule="auto"/>
+        <w:rPr>
+          <w:rFonts w:ascii="Courier New" w:eastAsia="Times New Roman" w:hAnsi="Courier New" w:cs="Courier New"/>
+          <w:sz w:val="16"/>
+          <w:szCs w:val="20"/>
+          <w:lang w:eastAsia="fr-CH"/>
+        </w:rPr>
+      </w:pPr>
+      <w:r>
+        <w:rPr>
+          <w:rFonts w:ascii="Courier New" w:eastAsia="Times New Roman" w:hAnsi="Courier New" w:cs="Courier New"/>
+          <w:color w:val="5555FF"/>
+          <w:sz w:val="16"/>
+          <w:szCs w:val="20"/>
+          <w:lang w:eastAsia="fr-CH"/>
+        </w:rPr>
+        <w:t>#endif</w:t>
+      </w:r>
+    </w:p>
+    <w:p>
+      <w:pPr>
+        <w:shd w:val="clear" w:color="auto" w:fill="000000" w:themeFill="text1"/>
+        <w:rPr>
+          <w:sz w:val="18"/>
+        </w:rPr>
+      </w:pPr>
+      <w:r>
+        <w:rPr>
+          <w:rFonts w:ascii="Times New Roman" w:eastAsia="Times New Roman" w:hAnsi="Times New Roman" w:cs="Times New Roman"/>
+          <w:color w:val="AAAAAA"/>
+          <w:sz w:val="20"/>
+          <w:szCs w:val="24"/>
+          <w:lang w:eastAsia="fr-CH"/>
+        </w:rPr>
+        <w:t>}</w:t>
+      </w:r>
+    </w:p>
     <w:sectPr>
       <w:headerReference w:type="even" r:id="rId9"/>
       <w:headerReference w:type="default" r:id="rId10"/>
@@ -1475,8 +6015,6 @@
         <w:szCs w:val="24"/>
       </w:rPr>
     </w:pPr>
-    <w:bookmarkStart w:id="4" w:name="_GoBack"/>
-    <w:bookmarkEnd w:id="4"/>
     <w:r>
       <w:rPr>
         <w:color w:val="666666" w:themeColor="text2" w:themeTint="99"/>
@@ -1528,7 +6066,7 @@
         <w:szCs w:val="24"/>
         <w:lang w:val="fr-FR"/>
       </w:rPr>
-      <w:t>2</w:t>
+      <w:t>3</w:t>
     </w:r>
     <w:r>
       <w:rPr>
@@ -3069,6 +7607,56 @@
     <w:uiPriority w:val="99"/>
     <w:rsid w:val="00E14E15"/>
   </w:style>
+  <w:style w:type="paragraph" w:styleId="PrformatHTML">
+    <w:name w:val="HTML Preformatted"/>
+    <w:basedOn w:val="Normal"/>
+    <w:link w:val="PrformatHTMLCar"/>
+    <w:uiPriority w:val="99"/>
+    <w:semiHidden/>
+    <w:unhideWhenUsed/>
+    <w:rsid w:val="008F095B"/>
+    <w:pPr>
+      <w:tabs>
+        <w:tab w:val="left" w:pos="916"/>
+        <w:tab w:val="left" w:pos="1832"/>
+        <w:tab w:val="left" w:pos="2748"/>
+        <w:tab w:val="left" w:pos="3664"/>
+        <w:tab w:val="left" w:pos="4580"/>
+        <w:tab w:val="left" w:pos="5496"/>
+        <w:tab w:val="left" w:pos="6412"/>
+        <w:tab w:val="left" w:pos="7328"/>
+        <w:tab w:val="left" w:pos="8244"/>
+        <w:tab w:val="left" w:pos="9160"/>
+        <w:tab w:val="left" w:pos="10076"/>
+        <w:tab w:val="left" w:pos="10992"/>
+        <w:tab w:val="left" w:pos="11908"/>
+        <w:tab w:val="left" w:pos="12824"/>
+        <w:tab w:val="left" w:pos="13740"/>
+        <w:tab w:val="left" w:pos="14656"/>
+      </w:tabs>
+      <w:spacing w:after="0" w:line="240" w:lineRule="auto"/>
+    </w:pPr>
+    <w:rPr>
+      <w:rFonts w:ascii="Courier New" w:eastAsia="Times New Roman" w:hAnsi="Courier New" w:cs="Courier New"/>
+      <w:sz w:val="20"/>
+      <w:szCs w:val="20"/>
+      <w:lang w:eastAsia="fr-CH"/>
+    </w:rPr>
+  </w:style>
+  <w:style w:type="character" w:customStyle="1" w:styleId="PrformatHTMLCar">
+    <w:name w:val="Préformaté HTML Car"/>
+    <w:basedOn w:val="Policepardfaut"/>
+    <w:link w:val="PrformatHTML"/>
+    <w:uiPriority w:val="99"/>
+    <w:semiHidden/>
+    <w:rsid w:val="008F095B"/>
+    <w:rPr>
+      <w:rFonts w:ascii="Courier New" w:eastAsia="Times New Roman" w:hAnsi="Courier New" w:cs="Courier New"/>
+      <w:sz w:val="20"/>
+      <w:szCs w:val="20"/>
+      <w:lang w:eastAsia="fr-CH"/>
+    </w:rPr>
+  </w:style>
 </w:styles>
 </file>
 
@@ -3279,6 +7867,7 @@
   </w:compat>
   <w:rsids>
     <w:rsidRoot w:val="000543C9"/>
+    <w:rsid w:val="00033EAA"/>
     <w:rsid w:val="000543C9"/>
     <w:rsid w:val="000D04EE"/>
     <w:rsid w:val="002C5088"/>
@@ -4059,7 +8648,7 @@
 </file>
 
 <file path=customXml/itemProps2.xml><?xml version="1.0" encoding="utf-8"?>
-<ds:datastoreItem xmlns:ds="http://schemas.openxmlformats.org/officeDocument/2006/customXml" ds:itemID="{779DE251-51F8-4932-9260-432E6B9774C6}">
+<ds:datastoreItem xmlns:ds="http://schemas.openxmlformats.org/officeDocument/2006/customXml" ds:itemID="{7D2DDF17-F54D-4BC9-98F0-72CA87BE341D}">
   <ds:schemaRefs>
     <ds:schemaRef ds:uri="http://schemas.openxmlformats.org/officeDocument/2006/bibliography"/>
   </ds:schemaRefs>

</xml_diff>